<commit_message>
stellen main part analysed
</commit_message>
<xml_diff>
--- a/Uraufsatz.docx
+++ b/Uraufsatz.docx
@@ -1509,7 +1509,7 @@
         <w:spacing w:line="360" w:lineRule="auto"/>
         <w:ind w:firstLineChars="200" w:firstLine="480"/>
         <w:rPr>
-          <w:rFonts w:ascii="宋体" w:hAnsi="宋体" w:hint="eastAsia"/>
+          <w:rFonts w:ascii="宋体" w:hAnsi="宋体"/>
           <w:sz w:val="24"/>
           <w:lang w:val="de-DE"/>
         </w:rPr>
@@ -2218,7 +2218,23 @@
           <w:sz w:val="24"/>
           <w:lang w:val="de-DE"/>
         </w:rPr>
-        <w:t>其本意包括“摆放、放置；拨置，调节；给…配置、提供”等。</w:t>
+        <w:t>其本意包括“摆放、放置；拨置，调节；给…配置、提供</w:t>
+      </w:r>
+      <w:r>
+        <w:rPr>
+          <w:rFonts w:ascii="宋体" w:hAnsi="宋体"/>
+          <w:sz w:val="24"/>
+          <w:lang w:val="de-DE"/>
+        </w:rPr>
+        <w:t>；提出</w:t>
+      </w:r>
+      <w:r>
+        <w:rPr>
+          <w:rFonts w:ascii="宋体" w:hAnsi="宋体"/>
+          <w:sz w:val="24"/>
+          <w:lang w:val="de-DE"/>
+        </w:rPr>
+        <w:t>”等。</w:t>
       </w:r>
     </w:p>
     <w:p>
@@ -2834,15 +2850,47 @@
           <w:sz w:val="24"/>
           <w:lang w:val="de-DE"/>
         </w:rPr>
-        <w:t>stellen，统计如下。动词stellen出现17次</w:t>
-      </w:r>
-      <w:r>
-        <w:rPr>
-          <w:rFonts w:ascii="宋体" w:hAnsi="宋体" w:hint="eastAsia"/>
-          <w:sz w:val="24"/>
-          <w:lang w:val="de-DE"/>
-        </w:rPr>
-        <w:t>，分布于8到62段</w:t>
+        <w:t>stellen，统计如下。动词stellen出现1</w:t>
+      </w:r>
+      <w:r>
+        <w:rPr>
+          <w:rFonts w:ascii="宋体" w:hAnsi="宋体" w:hint="eastAsia"/>
+          <w:sz w:val="24"/>
+          <w:lang w:val="de-DE"/>
+        </w:rPr>
+        <w:t>6</w:t>
+      </w:r>
+      <w:r>
+        <w:rPr>
+          <w:rFonts w:ascii="宋体" w:hAnsi="宋体" w:hint="eastAsia"/>
+          <w:sz w:val="24"/>
+          <w:lang w:val="de-DE"/>
+        </w:rPr>
+        <w:t>次</w:t>
+      </w:r>
+      <w:r>
+        <w:rPr>
+          <w:rFonts w:ascii="宋体" w:hAnsi="宋体" w:hint="eastAsia"/>
+          <w:sz w:val="24"/>
+          <w:lang w:val="de-DE"/>
+        </w:rPr>
+        <w:t>，分布于</w:t>
+      </w:r>
+      <w:r>
+        <w:rPr>
+          <w:rFonts w:ascii="宋体" w:hAnsi="宋体" w:hint="eastAsia"/>
+          <w:sz w:val="24"/>
+          <w:lang w:val="de-DE"/>
+        </w:rPr>
+        <w:t>34</w:t>
+      </w:r>
+      <w:r>
+        <w:rPr>
+          <w:rFonts w:ascii="宋体" w:hAnsi="宋体" w:hint="eastAsia"/>
+          <w:sz w:val="24"/>
+          <w:lang w:val="de-DE"/>
+        </w:rPr>
+        <w:t>到62段</w:t>
       </w:r>
       <w:r>
         <w:rPr>
@@ -4104,7 +4152,7 @@
         <w:spacing w:line="360" w:lineRule="auto"/>
         <w:ind w:firstLineChars="200" w:firstLine="480"/>
         <w:rPr>
-          <w:rFonts w:ascii="宋体" w:hAnsi="宋体" w:hint="eastAsia"/>
+          <w:rFonts w:ascii="宋体" w:hAnsi="宋体"/>
           <w:sz w:val="24"/>
           <w:lang w:val="de-DE"/>
         </w:rPr>
@@ -4181,7 +4229,7 @@
         <w:spacing w:line="360" w:lineRule="auto"/>
         <w:ind w:firstLineChars="200" w:firstLine="480"/>
         <w:rPr>
-          <w:rFonts w:ascii="宋体" w:hAnsi="宋体" w:hint="eastAsia"/>
+          <w:rFonts w:ascii="宋体" w:hAnsi="宋体"/>
           <w:sz w:val="24"/>
           <w:lang w:val="de-DE"/>
         </w:rPr>
@@ -4744,7 +4792,7 @@
         <w:spacing w:line="360" w:lineRule="auto"/>
         <w:ind w:firstLineChars="200" w:firstLine="480"/>
         <w:rPr>
-          <w:rFonts w:ascii="宋体" w:hAnsi="宋体" w:hint="eastAsia"/>
+          <w:rFonts w:ascii="宋体" w:hAnsi="宋体"/>
           <w:sz w:val="24"/>
           <w:lang w:val="de-DE"/>
         </w:rPr>
@@ -4756,33 +4804,649 @@
           <w:lang w:val="de-DE"/>
         </w:rPr>
         <w:lastRenderedPageBreak/>
-        <w:t>从34段开始，</w:t>
-      </w:r>
-      <w:r>
-        <w:rPr>
-          <w:rFonts w:ascii="宋体" w:hAnsi="宋体" w:hint="eastAsia"/>
-          <w:sz w:val="24"/>
-          <w:lang w:val="de-DE"/>
-        </w:rPr>
-        <w:t>stellen词族被海德格尔大规模集中使用，此时s</w:t>
-      </w:r>
-      <w:r>
-        <w:rPr>
-          <w:rFonts w:ascii="宋体" w:hAnsi="宋体"/>
-          <w:sz w:val="24"/>
-          <w:lang w:val="de-DE"/>
-        </w:rPr>
-        <w:t>tellen开始拥有了哲学内涵。</w:t>
+        <w:t>从34段</w:t>
+      </w:r>
+      <w:r>
+        <w:rPr>
+          <w:rFonts w:ascii="宋体" w:hAnsi="宋体"/>
+          <w:sz w:val="24"/>
+          <w:lang w:val="de-DE"/>
+        </w:rPr>
+        <w:t>到41段</w:t>
+      </w:r>
+      <w:r>
+        <w:rPr>
+          <w:rFonts w:ascii="宋体" w:hAnsi="宋体"/>
+          <w:sz w:val="24"/>
+          <w:lang w:val="de-DE"/>
+        </w:rPr>
+        <w:t>，</w:t>
+      </w:r>
+      <w:r>
+        <w:rPr>
+          <w:rFonts w:ascii="宋体" w:hAnsi="宋体"/>
+          <w:sz w:val="24"/>
+          <w:lang w:val="de-DE"/>
+        </w:rPr>
+        <w:t>海德格尔提出，现代技术中起支配作用的解蔽是“促逼”（</w:t>
+      </w:r>
+      <w:r>
+        <w:rPr>
+          <w:rFonts w:ascii="宋体" w:hAnsi="宋体" w:hint="eastAsia"/>
+          <w:sz w:val="24"/>
+          <w:lang w:val="de-DE"/>
+        </w:rPr>
+        <w:t>Herausfordern</w:t>
+      </w:r>
+      <w:r>
+        <w:rPr>
+          <w:rFonts w:ascii="宋体" w:hAnsi="宋体"/>
+          <w:sz w:val="24"/>
+          <w:lang w:val="de-DE"/>
+        </w:rPr>
+        <w:t>），它向自然提出蛮横要求</w:t>
+      </w:r>
+      <w:r>
+        <w:rPr>
+          <w:rFonts w:ascii="宋体" w:hAnsi="宋体"/>
+          <w:sz w:val="24"/>
+          <w:lang w:val="de-DE"/>
+        </w:rPr>
+        <w:t>（</w:t>
+      </w:r>
+      <w:r>
+        <w:rPr>
+          <w:rFonts w:ascii="宋体" w:hAnsi="宋体" w:hint="eastAsia"/>
+          <w:sz w:val="24"/>
+          <w:lang w:val="de-DE"/>
+        </w:rPr>
+        <w:t>stellen</w:t>
+      </w:r>
+      <w:r>
+        <w:rPr>
+          <w:rFonts w:ascii="宋体" w:hAnsi="宋体"/>
+          <w:sz w:val="24"/>
+          <w:lang w:val="de-DE"/>
+        </w:rPr>
+        <w:t>）</w:t>
+      </w:r>
+      <w:r>
+        <w:rPr>
+          <w:rFonts w:ascii="宋体" w:hAnsi="宋体"/>
+          <w:sz w:val="24"/>
+          <w:lang w:val="de-DE"/>
+        </w:rPr>
+        <w:t>。此后，海德格尔举例说明，现代的采矿业、食品工业、工厂、发电厂、旅游工业</w:t>
+      </w:r>
+      <w:r>
+        <w:rPr>
+          <w:rFonts w:ascii="宋体" w:hAnsi="宋体"/>
+          <w:sz w:val="24"/>
+          <w:lang w:val="de-DE"/>
+        </w:rPr>
+        <w:t>都处处体现</w:t>
+      </w:r>
+      <w:proofErr w:type="gramStart"/>
+      <w:r>
+        <w:rPr>
+          <w:rFonts w:ascii="宋体" w:hAnsi="宋体"/>
+          <w:sz w:val="24"/>
+          <w:lang w:val="de-DE"/>
+        </w:rPr>
+        <w:t>着</w:t>
+      </w:r>
+      <w:r>
+        <w:rPr>
+          <w:rFonts w:ascii="宋体" w:hAnsi="宋体" w:hint="eastAsia"/>
+          <w:sz w:val="24"/>
+          <w:lang w:val="de-DE"/>
+        </w:rPr>
+        <w:t>促逼意义</w:t>
+      </w:r>
+      <w:proofErr w:type="gramEnd"/>
+      <w:r>
+        <w:rPr>
+          <w:rFonts w:ascii="宋体" w:hAnsi="宋体" w:hint="eastAsia"/>
+          <w:sz w:val="24"/>
+          <w:lang w:val="de-DE"/>
+        </w:rPr>
+        <w:t>上的摆置、</w:t>
+      </w:r>
+      <w:r>
+        <w:rPr>
+          <w:rFonts w:ascii="宋体" w:hAnsi="宋体"/>
+          <w:sz w:val="24"/>
+          <w:lang w:val="de-DE"/>
+        </w:rPr>
+        <w:t>订造的特征</w:t>
+      </w:r>
+      <w:r>
+        <w:rPr>
+          <w:rFonts w:ascii="宋体" w:hAnsi="宋体"/>
+          <w:sz w:val="24"/>
+          <w:lang w:val="de-DE"/>
+        </w:rPr>
+        <w:t>。</w:t>
+      </w:r>
+      <w:r>
+        <w:rPr>
+          <w:rFonts w:ascii="宋体" w:hAnsi="宋体"/>
+          <w:sz w:val="24"/>
+          <w:lang w:val="de-DE"/>
+        </w:rPr>
+        <w:t>进而提出，控制和保障是这种解蔽方式的主要特征。被订造的东西被海德格尔命名为“持存物”（</w:t>
+      </w:r>
+      <w:r>
+        <w:rPr>
+          <w:rFonts w:ascii="宋体" w:hAnsi="宋体" w:hint="eastAsia"/>
+          <w:sz w:val="24"/>
+          <w:lang w:val="de-DE"/>
+        </w:rPr>
+        <w:t>Bestand</w:t>
+      </w:r>
+      <w:r>
+        <w:rPr>
+          <w:rFonts w:ascii="宋体" w:hAnsi="宋体"/>
+          <w:sz w:val="24"/>
+          <w:lang w:val="de-DE"/>
+        </w:rPr>
+        <w:t>）</w:t>
+      </w:r>
+      <w:r>
+        <w:rPr>
+          <w:rFonts w:ascii="宋体" w:hAnsi="宋体"/>
+          <w:sz w:val="24"/>
+          <w:lang w:val="de-DE"/>
+        </w:rPr>
+        <w:t>，海德格尔</w:t>
+      </w:r>
+      <w:r>
+        <w:rPr>
+          <w:rFonts w:ascii="宋体" w:hAnsi="宋体" w:hint="eastAsia"/>
+          <w:sz w:val="24"/>
+          <w:lang w:val="de-DE"/>
+        </w:rPr>
+        <w:t>举了客机一例来说明持存物是如何处处被订造，又为下一级的订造随时做好准备</w:t>
+      </w:r>
+      <w:r>
+        <w:rPr>
+          <w:rFonts w:ascii="宋体" w:hAnsi="宋体" w:hint="eastAsia"/>
+          <w:sz w:val="24"/>
+          <w:lang w:val="de-DE"/>
+        </w:rPr>
+        <w:t>的</w:t>
+      </w:r>
+      <w:r>
+        <w:rPr>
+          <w:rFonts w:ascii="宋体" w:hAnsi="宋体" w:hint="eastAsia"/>
+          <w:sz w:val="24"/>
+          <w:lang w:val="de-DE"/>
+        </w:rPr>
+        <w:t>。</w:t>
+      </w:r>
+    </w:p>
+    <w:p>
+      <w:pPr>
+        <w:spacing w:line="360" w:lineRule="auto"/>
+        <w:ind w:firstLineChars="200" w:firstLine="480"/>
+        <w:rPr>
+          <w:rFonts w:ascii="宋体" w:hAnsi="宋体" w:hint="eastAsia"/>
+          <w:sz w:val="24"/>
+          <w:lang w:val="de-DE"/>
+        </w:rPr>
+      </w:pPr>
+      <w:r>
+        <w:rPr>
+          <w:rFonts w:ascii="宋体" w:hAnsi="宋体"/>
+          <w:sz w:val="24"/>
+          <w:lang w:val="de-DE"/>
+        </w:rPr>
+        <w:t>在34到</w:t>
+      </w:r>
+      <w:r>
+        <w:rPr>
+          <w:rFonts w:ascii="宋体" w:hAnsi="宋体"/>
+          <w:sz w:val="24"/>
+          <w:lang w:val="de-DE"/>
+        </w:rPr>
+        <w:t>41段，</w:t>
+      </w:r>
+      <w:r>
+        <w:rPr>
+          <w:rFonts w:ascii="宋体" w:hAnsi="宋体" w:hint="eastAsia"/>
+          <w:sz w:val="24"/>
+          <w:lang w:val="de-DE"/>
+        </w:rPr>
+        <w:t>stellen词族被海德格尔大规模集中使用，带来了丰富的语料</w:t>
+      </w:r>
+      <w:r>
+        <w:rPr>
+          <w:rFonts w:ascii="宋体" w:hAnsi="宋体"/>
+          <w:sz w:val="24"/>
+          <w:lang w:val="de-DE"/>
+        </w:rPr>
+        <w:t>。</w:t>
+      </w:r>
+      <w:r>
+        <w:rPr>
+          <w:rFonts w:ascii="宋体" w:hAnsi="宋体"/>
+          <w:sz w:val="24"/>
+          <w:lang w:val="de-DE"/>
+        </w:rPr>
+        <w:t>这几段文字里，</w:t>
+      </w:r>
+      <w:r>
+        <w:rPr>
+          <w:rFonts w:ascii="宋体" w:hAnsi="宋体" w:hint="eastAsia"/>
+          <w:sz w:val="24"/>
+          <w:lang w:val="de-DE"/>
+        </w:rPr>
+        <w:t>stellen词族</w:t>
+      </w:r>
+      <w:r>
+        <w:rPr>
+          <w:rFonts w:ascii="宋体" w:hAnsi="宋体" w:hint="eastAsia"/>
+          <w:sz w:val="24"/>
+          <w:lang w:val="de-DE"/>
+        </w:rPr>
+        <w:t>中的</w:t>
+      </w:r>
+      <w:r>
+        <w:rPr>
+          <w:rFonts w:ascii="宋体" w:hAnsi="宋体" w:hint="eastAsia"/>
+          <w:sz w:val="24"/>
+          <w:lang w:val="de-DE"/>
+        </w:rPr>
+        <w:t>用法</w:t>
+      </w:r>
+      <w:r>
+        <w:rPr>
+          <w:rFonts w:ascii="宋体" w:hAnsi="宋体" w:hint="eastAsia"/>
+          <w:sz w:val="24"/>
+          <w:lang w:val="de-DE"/>
+        </w:rPr>
+        <w:t>也是多样的，但都趋于贬义</w:t>
+      </w:r>
+      <w:r>
+        <w:rPr>
+          <w:rFonts w:ascii="宋体" w:hAnsi="宋体" w:hint="eastAsia"/>
+          <w:sz w:val="24"/>
+          <w:lang w:val="de-DE"/>
+        </w:rPr>
+        <w:t>。</w:t>
+      </w:r>
+      <w:r>
+        <w:rPr>
+          <w:rFonts w:ascii="宋体" w:hAnsi="宋体" w:hint="eastAsia"/>
+          <w:sz w:val="24"/>
+          <w:lang w:val="de-DE"/>
+        </w:rPr>
+        <w:t>1</w:t>
+      </w:r>
+      <w:r>
+        <w:rPr>
+          <w:rFonts w:ascii="宋体" w:hAnsi="宋体"/>
+          <w:sz w:val="24"/>
+          <w:lang w:val="de-DE"/>
+        </w:rPr>
+        <w:t xml:space="preserve">) </w:t>
+      </w:r>
+      <w:r>
+        <w:rPr>
+          <w:rFonts w:ascii="宋体" w:hAnsi="宋体" w:hint="eastAsia"/>
+          <w:sz w:val="24"/>
+          <w:lang w:val="de-DE"/>
+        </w:rPr>
+        <w:t>s</w:t>
+      </w:r>
+      <w:r>
+        <w:rPr>
+          <w:rFonts w:ascii="宋体" w:hAnsi="宋体"/>
+          <w:sz w:val="24"/>
+          <w:lang w:val="de-DE"/>
+        </w:rPr>
+        <w:t>tellen</w:t>
+      </w:r>
+      <w:r>
+        <w:rPr>
+          <w:rFonts w:ascii="宋体" w:hAnsi="宋体" w:hint="eastAsia"/>
+          <w:sz w:val="24"/>
+          <w:lang w:val="de-DE"/>
+        </w:rPr>
+        <w:t>作“提出”，只用在了最开头。表示“促逼”向自然提出（无理）的要求。</w:t>
+      </w:r>
+      <w:r>
+        <w:rPr>
+          <w:rFonts w:ascii="宋体" w:hAnsi="宋体" w:hint="eastAsia"/>
+          <w:sz w:val="24"/>
+          <w:lang w:val="de-DE"/>
+        </w:rPr>
+        <w:t>2</w:t>
+      </w:r>
+      <w:r>
+        <w:rPr>
+          <w:rFonts w:ascii="宋体" w:hAnsi="宋体"/>
+          <w:sz w:val="24"/>
+          <w:lang w:val="de-DE"/>
+        </w:rPr>
+        <w:t>)</w:t>
+      </w:r>
+      <w:r>
+        <w:rPr>
+          <w:rFonts w:ascii="宋体" w:hAnsi="宋体" w:hint="eastAsia"/>
+          <w:sz w:val="24"/>
+          <w:lang w:val="de-DE"/>
+        </w:rPr>
+        <w:t>是b</w:t>
+      </w:r>
+      <w:r>
+        <w:rPr>
+          <w:rFonts w:ascii="宋体" w:hAnsi="宋体"/>
+          <w:sz w:val="24"/>
+          <w:lang w:val="de-DE"/>
+        </w:rPr>
+        <w:t>estellen作“耕种”海德格尔解释为“hegen und pflegen”（看护、护理以及照顾、照管等），这是一种没有“促逼”含义的</w:t>
+      </w:r>
+      <w:r>
+        <w:rPr>
+          <w:rFonts w:ascii="宋体" w:hAnsi="宋体" w:hint="eastAsia"/>
+          <w:sz w:val="24"/>
+          <w:lang w:val="de-DE"/>
+        </w:rPr>
+        <w:t>b</w:t>
+      </w:r>
+      <w:r>
+        <w:rPr>
+          <w:rFonts w:ascii="宋体" w:hAnsi="宋体"/>
+          <w:sz w:val="24"/>
+          <w:lang w:val="de-DE"/>
+        </w:rPr>
+        <w:t>estellen，海德格尔</w:t>
+      </w:r>
+      <w:r>
+        <w:rPr>
+          <w:rFonts w:ascii="宋体" w:hAnsi="宋体"/>
+          <w:sz w:val="24"/>
+          <w:lang w:val="de-DE"/>
+        </w:rPr>
+        <w:t>用</w:t>
+      </w:r>
+      <w:r>
+        <w:rPr>
+          <w:rFonts w:ascii="宋体" w:hAnsi="宋体" w:hint="eastAsia"/>
+          <w:sz w:val="24"/>
+          <w:lang w:val="de-DE"/>
+        </w:rPr>
+        <w:t>anheimgeben（把…托付给，信赖）和</w:t>
+      </w:r>
+      <w:r>
+        <w:rPr>
+          <w:rFonts w:ascii="宋体" w:hAnsi="宋体"/>
+          <w:sz w:val="24"/>
+          <w:lang w:val="de-DE"/>
+        </w:rPr>
+        <w:t>hüten</w:t>
+      </w:r>
+      <w:r>
+        <w:rPr>
+          <w:rFonts w:ascii="宋体" w:hAnsi="宋体" w:hint="eastAsia"/>
+          <w:sz w:val="24"/>
+          <w:lang w:val="de-DE"/>
+        </w:rPr>
+        <w:t>（保护，守护）</w:t>
+      </w:r>
+      <w:r>
+        <w:rPr>
+          <w:rFonts w:ascii="宋体" w:hAnsi="宋体" w:hint="eastAsia"/>
+          <w:sz w:val="24"/>
+          <w:lang w:val="de-DE"/>
+        </w:rPr>
+        <w:t>这些十分亲切的词语</w:t>
+      </w:r>
+      <w:r>
+        <w:rPr>
+          <w:rFonts w:ascii="宋体" w:hAnsi="宋体" w:hint="eastAsia"/>
+          <w:sz w:val="24"/>
+          <w:lang w:val="de-DE"/>
+        </w:rPr>
+        <w:t>来进一步描述了这种b</w:t>
+      </w:r>
+      <w:r>
+        <w:rPr>
+          <w:rFonts w:ascii="宋体" w:hAnsi="宋体"/>
+          <w:sz w:val="24"/>
+          <w:lang w:val="de-DE"/>
+        </w:rPr>
+        <w:t>estellen。</w:t>
+      </w:r>
+      <w:r>
+        <w:rPr>
+          <w:rFonts w:ascii="宋体" w:hAnsi="宋体" w:hint="eastAsia"/>
+          <w:sz w:val="24"/>
+          <w:lang w:val="de-DE"/>
+        </w:rPr>
+        <w:t>3)herausstellen摆出。4）ab</w:t>
+      </w:r>
+      <w:r>
+        <w:rPr>
+          <w:rFonts w:ascii="宋体" w:hAnsi="宋体"/>
+          <w:sz w:val="24"/>
+          <w:lang w:val="de-DE"/>
+        </w:rPr>
+        <w:t>stellen适应（对高效大量利用的推动）。5）建造，水力发电厂被建造在莱茵河上。</w:t>
+      </w:r>
+    </w:p>
+    <w:p>
+      <w:pPr>
+        <w:spacing w:line="360" w:lineRule="auto"/>
+        <w:ind w:firstLineChars="200" w:firstLine="480"/>
+        <w:rPr>
+          <w:rFonts w:ascii="宋体" w:hAnsi="宋体" w:hint="eastAsia"/>
+          <w:sz w:val="24"/>
+          <w:lang w:val="de-DE"/>
+        </w:rPr>
+      </w:pPr>
+      <w:r>
+        <w:rPr>
+          <w:rFonts w:ascii="宋体" w:hAnsi="宋体" w:hint="eastAsia"/>
+          <w:sz w:val="24"/>
+          <w:lang w:val="de-DE"/>
+        </w:rPr>
+        <w:t>s</w:t>
+      </w:r>
+      <w:r>
+        <w:rPr>
+          <w:rFonts w:ascii="宋体" w:hAnsi="宋体"/>
+          <w:sz w:val="24"/>
+          <w:lang w:val="de-DE"/>
+        </w:rPr>
+        <w:t>tellen词族在此后用到最多的用法则与“耕种”完全不同。海德格尔用</w:t>
+      </w:r>
+      <w:r>
+        <w:rPr>
+          <w:rFonts w:ascii="宋体" w:hAnsi="宋体" w:hint="eastAsia"/>
+          <w:sz w:val="24"/>
+          <w:lang w:val="de-DE"/>
+        </w:rPr>
+        <w:t>Herausfordern一词来描述这种</w:t>
+      </w:r>
+      <w:r>
+        <w:rPr>
+          <w:rFonts w:ascii="宋体" w:hAnsi="宋体"/>
+          <w:sz w:val="24"/>
+          <w:lang w:val="de-DE"/>
+        </w:rPr>
+        <w:t>stellen的特征。</w:t>
+      </w:r>
+      <w:r>
+        <w:rPr>
+          <w:rFonts w:ascii="宋体" w:hAnsi="宋体"/>
+          <w:sz w:val="24"/>
+          <w:lang w:val="de-DE"/>
+        </w:rPr>
+        <w:t>在35到</w:t>
+      </w:r>
+      <w:r>
+        <w:rPr>
+          <w:rFonts w:ascii="宋体" w:hAnsi="宋体"/>
+          <w:sz w:val="24"/>
+          <w:lang w:val="de-DE"/>
+        </w:rPr>
+        <w:t>37段中，有多达20个</w:t>
+      </w:r>
+      <w:r>
+        <w:rPr>
+          <w:rFonts w:ascii="宋体" w:hAnsi="宋体" w:hint="eastAsia"/>
+          <w:sz w:val="24"/>
+          <w:lang w:val="de-DE"/>
+        </w:rPr>
+        <w:t>stellen词族的词语，</w:t>
+      </w:r>
+      <w:r>
+        <w:rPr>
+          <w:rFonts w:ascii="宋体" w:hAnsi="宋体"/>
+          <w:sz w:val="24"/>
+          <w:lang w:val="de-DE"/>
+        </w:rPr>
+        <w:t>多数以动词形式</w:t>
+      </w:r>
+      <w:r>
+        <w:rPr>
+          <w:rFonts w:ascii="宋体" w:hAnsi="宋体" w:hint="eastAsia"/>
+          <w:sz w:val="24"/>
+          <w:lang w:val="de-DE"/>
+        </w:rPr>
+        <w:t>s</w:t>
+      </w:r>
+      <w:r>
+        <w:rPr>
+          <w:rFonts w:ascii="宋体" w:hAnsi="宋体"/>
+          <w:sz w:val="24"/>
+          <w:lang w:val="de-DE"/>
+        </w:rPr>
+        <w:t>tellen或</w:t>
+      </w:r>
+      <w:r>
+        <w:rPr>
+          <w:rFonts w:ascii="宋体" w:hAnsi="宋体" w:hint="eastAsia"/>
+          <w:sz w:val="24"/>
+          <w:lang w:val="de-DE"/>
+        </w:rPr>
+        <w:t>b</w:t>
+      </w:r>
+      <w:r>
+        <w:rPr>
+          <w:rFonts w:ascii="宋体" w:hAnsi="宋体"/>
+          <w:sz w:val="24"/>
+          <w:lang w:val="de-DE"/>
+        </w:rPr>
+        <w:t>estellen出现</w:t>
+      </w:r>
+      <w:r>
+        <w:rPr>
+          <w:rFonts w:ascii="宋体" w:hAnsi="宋体"/>
+          <w:sz w:val="24"/>
+          <w:lang w:val="de-DE"/>
+        </w:rPr>
+        <w:t>，而</w:t>
+      </w:r>
+      <w:r>
+        <w:rPr>
+          <w:rFonts w:ascii="宋体" w:hAnsi="宋体" w:hint="eastAsia"/>
+          <w:sz w:val="24"/>
+          <w:lang w:val="de-DE"/>
+        </w:rPr>
+        <w:t>s</w:t>
+      </w:r>
+      <w:r>
+        <w:rPr>
+          <w:rFonts w:ascii="宋体" w:hAnsi="宋体"/>
+          <w:sz w:val="24"/>
+          <w:lang w:val="de-DE"/>
+        </w:rPr>
+        <w:t>tellen（摆置）和</w:t>
+      </w:r>
+      <w:r>
+        <w:rPr>
+          <w:rFonts w:ascii="宋体" w:hAnsi="宋体" w:hint="eastAsia"/>
+          <w:sz w:val="24"/>
+          <w:lang w:val="de-DE"/>
+        </w:rPr>
+        <w:t>b</w:t>
+      </w:r>
+      <w:r>
+        <w:rPr>
+          <w:rFonts w:ascii="宋体" w:hAnsi="宋体"/>
+          <w:sz w:val="24"/>
+          <w:lang w:val="de-DE"/>
+        </w:rPr>
+        <w:t>estellen（预订）在这里没有内涵上的区别</w:t>
+      </w:r>
+      <w:r>
+        <w:rPr>
+          <w:rFonts w:ascii="宋体" w:hAnsi="宋体"/>
+          <w:sz w:val="24"/>
+          <w:lang w:val="de-DE"/>
+        </w:rPr>
+        <w:t>。</w:t>
+      </w:r>
+      <w:r>
+        <w:rPr>
+          <w:rFonts w:ascii="宋体" w:hAnsi="宋体" w:hint="eastAsia"/>
+          <w:sz w:val="24"/>
+          <w:lang w:val="de-DE"/>
+        </w:rPr>
+        <w:t>海德格尔呈现的是一种连锁式的摆置、预订关系。</w:t>
+      </w:r>
+      <w:r>
+        <w:rPr>
+          <w:rFonts w:ascii="宋体" w:hAnsi="宋体" w:hint="eastAsia"/>
+          <w:sz w:val="24"/>
+          <w:lang w:val="de-DE"/>
+        </w:rPr>
+        <w:t>在采矿业中，土地为矿石而被摆置，矿石举例来说为铀而被摆置，铀为毁灭或和平的目的而被释放。煤</w:t>
+      </w:r>
+      <w:r>
+        <w:rPr>
+          <w:rFonts w:ascii="宋体" w:hAnsi="宋体" w:hint="eastAsia"/>
+          <w:sz w:val="24"/>
+          <w:lang w:val="de-DE"/>
+        </w:rPr>
+        <w:t>因为其中蕴藏的太阳的热量而被预订，</w:t>
+      </w:r>
+      <w:r>
+        <w:rPr>
+          <w:rFonts w:ascii="宋体" w:hAnsi="宋体" w:hint="eastAsia"/>
+          <w:sz w:val="24"/>
+          <w:lang w:val="de-DE"/>
+        </w:rPr>
+        <w:t>太阳的热量为热能而被预订，热能提供蒸汽，蒸汽为驱动装置提供压力，驱动装置维持工</w:t>
+      </w:r>
+      <w:r>
+        <w:rPr>
+          <w:rFonts w:ascii="宋体" w:hAnsi="宋体" w:hint="eastAsia"/>
+          <w:sz w:val="24"/>
+          <w:lang w:val="de-DE"/>
+        </w:rPr>
+        <w:t>厂</w:t>
       </w:r>
       <w:bookmarkStart w:id="0" w:name="_GoBack"/>
       <w:bookmarkEnd w:id="0"/>
+      <w:r>
+        <w:rPr>
+          <w:rFonts w:ascii="宋体" w:hAnsi="宋体" w:hint="eastAsia"/>
+          <w:sz w:val="24"/>
+          <w:lang w:val="de-DE"/>
+        </w:rPr>
+        <w:t>运转。</w:t>
+      </w:r>
     </w:p>
     <w:p>
       <w:pPr>
         <w:spacing w:line="360" w:lineRule="auto"/>
         <w:ind w:firstLineChars="200" w:firstLine="480"/>
         <w:rPr>
-          <w:rFonts w:ascii="宋体" w:hAnsi="宋体" w:hint="eastAsia"/>
+          <w:rFonts w:ascii="宋体" w:hAnsi="宋体"/>
           <w:sz w:val="24"/>
           <w:lang w:val="de-DE"/>
         </w:rPr>
@@ -4891,6 +5555,7 @@
           <w:sz w:val="28"/>
           <w:lang w:val="de-DE"/>
         </w:rPr>
+        <w:lastRenderedPageBreak/>
         <w:t>3.4 Gestell含义分析</w:t>
       </w:r>
     </w:p>
@@ -5170,124 +5835,124 @@
           <w:sz w:val="28"/>
           <w:lang w:val="de-DE"/>
         </w:rPr>
+        <w:t xml:space="preserve">4.4 </w:t>
+      </w:r>
+      <w:r>
+        <w:rPr>
+          <w:rFonts w:ascii="宋体" w:hAnsi="宋体"/>
+          <w:sz w:val="28"/>
+          <w:lang w:val="de-DE"/>
+        </w:rPr>
+        <w:t>中、英译文解读</w:t>
+      </w:r>
+    </w:p>
+    <w:p>
+      <w:pPr>
+        <w:spacing w:line="360" w:lineRule="auto"/>
+        <w:ind w:firstLineChars="300" w:firstLine="720"/>
+        <w:rPr>
+          <w:rFonts w:ascii="宋体" w:hAnsi="宋体"/>
+          <w:sz w:val="24"/>
+          <w:lang w:val="de-DE"/>
+        </w:rPr>
+      </w:pPr>
+    </w:p>
+    <w:p>
+      <w:pPr>
+        <w:spacing w:line="360" w:lineRule="auto"/>
+        <w:ind w:firstLineChars="300" w:firstLine="720"/>
+        <w:rPr>
+          <w:rFonts w:ascii="宋体" w:hAnsi="宋体"/>
+          <w:sz w:val="24"/>
+          <w:lang w:val="de-DE"/>
+        </w:rPr>
+      </w:pPr>
+    </w:p>
+    <w:p>
+      <w:pPr>
+        <w:spacing w:line="360" w:lineRule="auto"/>
+        <w:ind w:firstLineChars="300" w:firstLine="720"/>
+        <w:rPr>
+          <w:rFonts w:ascii="宋体" w:hAnsi="宋体"/>
+          <w:sz w:val="24"/>
+          <w:lang w:val="de-DE"/>
+        </w:rPr>
+      </w:pPr>
+    </w:p>
+    <w:p>
+      <w:pPr>
+        <w:spacing w:line="360" w:lineRule="auto"/>
+        <w:ind w:firstLineChars="200" w:firstLine="640"/>
+        <w:rPr>
+          <w:rFonts w:ascii="宋体" w:hAnsi="宋体"/>
+          <w:sz w:val="32"/>
+          <w:lang w:val="de-DE"/>
+        </w:rPr>
+      </w:pPr>
+      <w:r>
+        <w:rPr>
+          <w:rFonts w:ascii="宋体" w:hAnsi="宋体"/>
+          <w:sz w:val="32"/>
+          <w:lang w:val="de-DE"/>
+        </w:rPr>
+        <w:t>5.结语</w:t>
+      </w:r>
+    </w:p>
+    <w:p>
+      <w:pPr>
+        <w:spacing w:line="360" w:lineRule="auto"/>
+        <w:ind w:firstLineChars="300" w:firstLine="840"/>
+        <w:rPr>
+          <w:rFonts w:ascii="宋体" w:hAnsi="宋体"/>
+          <w:sz w:val="28"/>
+          <w:lang w:val="de-DE"/>
+        </w:rPr>
+      </w:pPr>
+      <w:r>
+        <w:rPr>
+          <w:rFonts w:ascii="宋体" w:hAnsi="宋体"/>
+          <w:sz w:val="28"/>
+          <w:lang w:val="de-DE"/>
+        </w:rPr>
+        <w:t>5.1</w:t>
+      </w:r>
+      <w:r>
+        <w:rPr>
+          <w:rFonts w:ascii="宋体" w:hAnsi="宋体"/>
+          <w:sz w:val="28"/>
+          <w:lang w:val="de-DE"/>
+        </w:rPr>
+        <w:t>总结</w:t>
+      </w:r>
+    </w:p>
+    <w:p>
+      <w:pPr>
+        <w:spacing w:line="360" w:lineRule="auto"/>
+        <w:ind w:firstLineChars="300" w:firstLine="840"/>
+        <w:rPr>
+          <w:rFonts w:ascii="宋体" w:hAnsi="宋体"/>
+          <w:sz w:val="28"/>
+          <w:lang w:val="de-DE"/>
+        </w:rPr>
+      </w:pPr>
+    </w:p>
+    <w:p>
+      <w:pPr>
+        <w:spacing w:line="360" w:lineRule="auto"/>
+        <w:ind w:firstLineChars="300" w:firstLine="840"/>
+        <w:rPr>
+          <w:rFonts w:ascii="宋体" w:hAnsi="宋体"/>
+          <w:sz w:val="24"/>
+          <w:lang w:val="de-DE"/>
+        </w:rPr>
+      </w:pPr>
+      <w:r>
+        <w:rPr>
+          <w:rFonts w:ascii="宋体" w:hAnsi="宋体"/>
+          <w:sz w:val="28"/>
+          <w:lang w:val="de-DE"/>
+        </w:rPr>
         <w:lastRenderedPageBreak/>
-        <w:t xml:space="preserve">4.4 </w:t>
-      </w:r>
-      <w:r>
-        <w:rPr>
-          <w:rFonts w:ascii="宋体" w:hAnsi="宋体"/>
-          <w:sz w:val="28"/>
-          <w:lang w:val="de-DE"/>
-        </w:rPr>
-        <w:t>中、英译文解读</w:t>
-      </w:r>
-    </w:p>
-    <w:p>
-      <w:pPr>
-        <w:spacing w:line="360" w:lineRule="auto"/>
-        <w:ind w:firstLineChars="300" w:firstLine="720"/>
-        <w:rPr>
-          <w:rFonts w:ascii="宋体" w:hAnsi="宋体"/>
-          <w:sz w:val="24"/>
-          <w:lang w:val="de-DE"/>
-        </w:rPr>
-      </w:pPr>
-    </w:p>
-    <w:p>
-      <w:pPr>
-        <w:spacing w:line="360" w:lineRule="auto"/>
-        <w:ind w:firstLineChars="300" w:firstLine="720"/>
-        <w:rPr>
-          <w:rFonts w:ascii="宋体" w:hAnsi="宋体"/>
-          <w:sz w:val="24"/>
-          <w:lang w:val="de-DE"/>
-        </w:rPr>
-      </w:pPr>
-    </w:p>
-    <w:p>
-      <w:pPr>
-        <w:spacing w:line="360" w:lineRule="auto"/>
-        <w:ind w:firstLineChars="300" w:firstLine="720"/>
-        <w:rPr>
-          <w:rFonts w:ascii="宋体" w:hAnsi="宋体"/>
-          <w:sz w:val="24"/>
-          <w:lang w:val="de-DE"/>
-        </w:rPr>
-      </w:pPr>
-    </w:p>
-    <w:p>
-      <w:pPr>
-        <w:spacing w:line="360" w:lineRule="auto"/>
-        <w:ind w:firstLineChars="200" w:firstLine="640"/>
-        <w:rPr>
-          <w:rFonts w:ascii="宋体" w:hAnsi="宋体"/>
-          <w:sz w:val="32"/>
-          <w:lang w:val="de-DE"/>
-        </w:rPr>
-      </w:pPr>
-      <w:r>
-        <w:rPr>
-          <w:rFonts w:ascii="宋体" w:hAnsi="宋体"/>
-          <w:sz w:val="32"/>
-          <w:lang w:val="de-DE"/>
-        </w:rPr>
-        <w:t>5.结语</w:t>
-      </w:r>
-    </w:p>
-    <w:p>
-      <w:pPr>
-        <w:spacing w:line="360" w:lineRule="auto"/>
-        <w:ind w:firstLineChars="300" w:firstLine="840"/>
-        <w:rPr>
-          <w:rFonts w:ascii="宋体" w:hAnsi="宋体"/>
-          <w:sz w:val="28"/>
-          <w:lang w:val="de-DE"/>
-        </w:rPr>
-      </w:pPr>
-      <w:r>
-        <w:rPr>
-          <w:rFonts w:ascii="宋体" w:hAnsi="宋体"/>
-          <w:sz w:val="28"/>
-          <w:lang w:val="de-DE"/>
-        </w:rPr>
-        <w:t>5.1</w:t>
-      </w:r>
-      <w:r>
-        <w:rPr>
-          <w:rFonts w:ascii="宋体" w:hAnsi="宋体"/>
-          <w:sz w:val="28"/>
-          <w:lang w:val="de-DE"/>
-        </w:rPr>
-        <w:t>总结</w:t>
-      </w:r>
-    </w:p>
-    <w:p>
-      <w:pPr>
-        <w:spacing w:line="360" w:lineRule="auto"/>
-        <w:ind w:firstLineChars="300" w:firstLine="840"/>
-        <w:rPr>
-          <w:rFonts w:ascii="宋体" w:hAnsi="宋体"/>
-          <w:sz w:val="28"/>
-          <w:lang w:val="de-DE"/>
-        </w:rPr>
-      </w:pPr>
-    </w:p>
-    <w:p>
-      <w:pPr>
-        <w:spacing w:line="360" w:lineRule="auto"/>
-        <w:ind w:firstLineChars="300" w:firstLine="840"/>
-        <w:rPr>
-          <w:rFonts w:ascii="宋体" w:hAnsi="宋体"/>
-          <w:sz w:val="24"/>
-          <w:lang w:val="de-DE"/>
-        </w:rPr>
-      </w:pPr>
-      <w:r>
-        <w:rPr>
-          <w:rFonts w:ascii="宋体" w:hAnsi="宋体"/>
-          <w:sz w:val="28"/>
-          <w:lang w:val="de-DE"/>
-        </w:rPr>
         <w:t>5.2展望</w:t>
       </w:r>
     </w:p>

</xml_diff>

<commit_message>
erste Erforschung des Wesens
</commit_message>
<xml_diff>
--- a/Uraufsatz.docx
+++ b/Uraufsatz.docx
@@ -2412,93 +2412,1543 @@
           <w:sz w:val="24"/>
           <w:lang w:val="de-DE"/>
         </w:rPr>
-        <w:t>首先stellen在发展过程中衍</w:t>
+        <w:t>首先stellen在发展过程中衍生了大量含义，既有动作性，后来又有定位性，承载海德格尔的</w:t>
+      </w:r>
+      <w:r>
+        <w:rPr>
+          <w:rFonts w:ascii="宋体" w:hAnsi="宋体" w:hint="eastAsia"/>
+          <w:sz w:val="24"/>
+          <w:lang w:val="de-DE"/>
+        </w:rPr>
+        <w:t>c</w:t>
+      </w:r>
+      <w:r>
+        <w:rPr>
+          <w:rFonts w:ascii="宋体" w:hAnsi="宋体"/>
+          <w:sz w:val="24"/>
+          <w:lang w:val="de-DE"/>
+        </w:rPr>
+        <w:t>onnotation比较轻松，其次多重含义又因为同样的词干而紧密相连，再次</w:t>
+      </w:r>
+      <w:r>
+        <w:rPr>
+          <w:rFonts w:ascii="宋体" w:hAnsi="宋体" w:hint="eastAsia"/>
+          <w:sz w:val="24"/>
+          <w:lang w:val="de-DE"/>
+        </w:rPr>
+        <w:t>stellen与s</w:t>
+      </w:r>
+      <w:r>
+        <w:rPr>
+          <w:rFonts w:ascii="宋体" w:hAnsi="宋体"/>
+          <w:sz w:val="24"/>
+          <w:lang w:val="de-DE"/>
+        </w:rPr>
+        <w:t>tehen等词语有共同祖先</w:t>
+      </w:r>
+    </w:p>
+    <w:p>
+      <w:pPr>
+        <w:spacing w:line="360" w:lineRule="auto"/>
+        <w:ind w:firstLine="480"/>
+        <w:rPr>
+          <w:rFonts w:ascii="宋体" w:hAnsi="宋体"/>
+          <w:sz w:val="24"/>
+          <w:lang w:val="de-DE"/>
+        </w:rPr>
+      </w:pPr>
+      <w:r>
+        <w:rPr>
+          <w:rFonts w:ascii="宋体" w:hAnsi="宋体"/>
+          <w:strike/>
+          <w:sz w:val="24"/>
+          <w:lang w:val="de-DE"/>
+        </w:rPr>
+        <w:t>首先，海德格尔对stellen的用法与其词源关系不大，而是因为该词为及物动词；其次，Ge-stell在海德格尔那里与Gestell无关，属于海德格尔自造词语；</w:t>
+      </w:r>
+      <w:r>
+        <w:rPr>
+          <w:rFonts w:ascii="宋体" w:hAnsi="宋体"/>
+          <w:sz w:val="24"/>
+          <w:lang w:val="de-DE"/>
+        </w:rPr>
+        <w:t>最后，</w:t>
+      </w:r>
+      <w:r>
+        <w:rPr>
+          <w:rFonts w:ascii="宋体" w:hAnsi="宋体"/>
+          <w:sz w:val="24"/>
+          <w:lang w:val="de-DE"/>
+        </w:rPr>
+        <w:t>即使</w:t>
+      </w:r>
+      <w:r>
+        <w:rPr>
+          <w:rFonts w:ascii="宋体" w:hAnsi="宋体"/>
+          <w:sz w:val="24"/>
+          <w:lang w:val="de-DE"/>
+        </w:rPr>
+        <w:t>Konstellation与stellen无词源关联</w:t>
+      </w:r>
+      <w:r>
+        <w:rPr>
+          <w:rFonts w:ascii="宋体" w:hAnsi="宋体"/>
+          <w:sz w:val="24"/>
+          <w:lang w:val="de-DE"/>
+        </w:rPr>
+        <w:t>，</w:t>
+      </w:r>
+      <w:r>
+        <w:rPr>
+          <w:rFonts w:ascii="宋体" w:hAnsi="宋体" w:hint="eastAsia"/>
+          <w:sz w:val="24"/>
+          <w:lang w:val="de-DE"/>
+        </w:rPr>
+        <w:t>s</w:t>
+      </w:r>
+      <w:r>
+        <w:rPr>
+          <w:rFonts w:ascii="宋体" w:hAnsi="宋体"/>
+          <w:sz w:val="24"/>
+          <w:lang w:val="de-DE"/>
+        </w:rPr>
+        <w:t>tellen也能以</w:t>
+      </w:r>
+      <w:r>
+        <w:rPr>
+          <w:rFonts w:ascii="宋体" w:hAnsi="宋体" w:hint="eastAsia"/>
+          <w:sz w:val="24"/>
+          <w:lang w:val="de-DE"/>
+        </w:rPr>
+        <w:t>S</w:t>
+      </w:r>
+      <w:r>
+        <w:rPr>
+          <w:rFonts w:ascii="宋体" w:hAnsi="宋体"/>
+          <w:sz w:val="24"/>
+          <w:lang w:val="de-DE"/>
+        </w:rPr>
+        <w:t>tellung承载它</w:t>
+      </w:r>
+      <w:r>
+        <w:rPr>
+          <w:rFonts w:ascii="宋体" w:hAnsi="宋体"/>
+          <w:sz w:val="24"/>
+          <w:lang w:val="de-DE"/>
+        </w:rPr>
+        <w:t>。</w:t>
+      </w:r>
+    </w:p>
+    <w:p>
+      <w:pPr>
+        <w:spacing w:line="360" w:lineRule="auto"/>
+        <w:ind w:firstLine="480"/>
+        <w:rPr>
+          <w:rFonts w:ascii="宋体" w:hAnsi="宋体"/>
+          <w:sz w:val="24"/>
+          <w:lang w:val="de-DE"/>
+        </w:rPr>
+      </w:pPr>
+      <w:r>
+        <w:rPr>
+          <w:rFonts w:ascii="宋体" w:hAnsi="宋体"/>
+          <w:sz w:val="24"/>
+          <w:lang w:val="de-DE"/>
+        </w:rPr>
+        <w:t>黄皮书对stellen的词义解释是：an einem Ort zum Stehen bringen, aufstellen。黄皮书对stehen的词义解释是：auf die Füße gestellt sein, auf einer Stelle verharren。可见</w:t>
+      </w:r>
+      <w:proofErr w:type="gramStart"/>
+      <w:r>
+        <w:rPr>
+          <w:rFonts w:ascii="宋体" w:hAnsi="宋体"/>
+          <w:sz w:val="24"/>
+          <w:lang w:val="de-DE"/>
+        </w:rPr>
+        <w:t>这里作互解</w:t>
+      </w:r>
+      <w:proofErr w:type="gramEnd"/>
+      <w:r>
+        <w:rPr>
+          <w:rFonts w:ascii="宋体" w:hAnsi="宋体"/>
+          <w:sz w:val="24"/>
+          <w:lang w:val="de-DE"/>
+        </w:rPr>
+        <w:t>处理（况且Stelle是由stellen衍生的一个名词）。黄皮书将这两个词都最早被追溯到8世纪的古高地德语。再向上溯源，便是8世纪的Stall一词，黄皮书认为stellen和stehen均由此衍生。</w:t>
+      </w:r>
+    </w:p>
+    <w:p>
+      <w:pPr>
+        <w:spacing w:line="360" w:lineRule="auto"/>
+        <w:ind w:firstLine="480"/>
+        <w:rPr>
+          <w:rFonts w:ascii="宋体" w:hAnsi="宋体"/>
+          <w:sz w:val="24"/>
+          <w:lang w:val="de-DE"/>
+        </w:rPr>
+      </w:pPr>
+      <w:r>
+        <w:rPr>
+          <w:rFonts w:ascii="宋体" w:hAnsi="宋体"/>
+          <w:sz w:val="24"/>
+          <w:lang w:val="de-DE"/>
+        </w:rPr>
+        <w:t>（中文</w:t>
+      </w:r>
+      <w:proofErr w:type="gramStart"/>
+      <w:r>
+        <w:rPr>
+          <w:rFonts w:ascii="宋体" w:hAnsi="宋体"/>
+          <w:sz w:val="24"/>
+          <w:lang w:val="de-DE"/>
+        </w:rPr>
+        <w:t>翻译做</w:t>
+      </w:r>
+      <w:proofErr w:type="gramEnd"/>
+      <w:r>
+        <w:rPr>
+          <w:rFonts w:ascii="宋体" w:hAnsi="宋体"/>
+          <w:sz w:val="24"/>
+          <w:lang w:val="de-DE"/>
+        </w:rPr>
+        <w:t>得是形象化处理，</w:t>
+      </w:r>
+      <w:proofErr w:type="gramStart"/>
+      <w:r>
+        <w:rPr>
+          <w:rFonts w:ascii="宋体" w:hAnsi="宋体"/>
+          <w:sz w:val="24"/>
+          <w:lang w:val="de-DE"/>
+        </w:rPr>
+        <w:t>相比集置而言</w:t>
+      </w:r>
+      <w:proofErr w:type="gramEnd"/>
+      <w:r>
+        <w:rPr>
+          <w:rFonts w:ascii="宋体" w:hAnsi="宋体"/>
+          <w:sz w:val="24"/>
+          <w:lang w:val="de-DE"/>
+        </w:rPr>
+        <w:t>）</w:t>
+      </w:r>
+    </w:p>
+    <w:p>
+      <w:pPr>
+        <w:spacing w:line="360" w:lineRule="auto"/>
+        <w:ind w:firstLine="480"/>
+        <w:rPr>
+          <w:rFonts w:ascii="宋体" w:hAnsi="宋体"/>
+          <w:sz w:val="24"/>
+          <w:lang w:val="de-DE"/>
+        </w:rPr>
+      </w:pPr>
+      <w:r>
+        <w:rPr>
+          <w:rFonts w:ascii="宋体" w:hAnsi="宋体"/>
+          <w:sz w:val="24"/>
+          <w:lang w:val="de-DE"/>
+        </w:rPr>
+        <w:t>fördern</w:t>
+      </w:r>
+      <w:r>
+        <w:rPr>
+          <w:rFonts w:ascii="宋体" w:hAnsi="宋体" w:hint="eastAsia"/>
+          <w:sz w:val="24"/>
+          <w:lang w:val="de-DE"/>
+        </w:rPr>
+        <w:t>有开采之义</w:t>
+      </w:r>
+    </w:p>
+    <w:p>
+      <w:pPr>
+        <w:spacing w:line="360" w:lineRule="auto"/>
+        <w:ind w:firstLine="480"/>
+        <w:rPr>
+          <w:rFonts w:ascii="宋体" w:hAnsi="宋体"/>
+          <w:sz w:val="24"/>
+          <w:lang w:val="de-DE"/>
+        </w:rPr>
+      </w:pPr>
+      <w:r>
+        <w:rPr>
+          <w:rFonts w:ascii="宋体" w:hAnsi="宋体"/>
+          <w:sz w:val="24"/>
+          <w:lang w:val="de-DE"/>
+        </w:rPr>
+        <w:t>Konstellation</w:t>
+      </w:r>
+      <w:r>
+        <w:rPr>
+          <w:rFonts w:ascii="宋体" w:hAnsi="宋体" w:hint="eastAsia"/>
+          <w:sz w:val="24"/>
+        </w:rPr>
+        <w:t>来自拉丁语</w:t>
+      </w:r>
+      <w:r>
+        <w:rPr>
+          <w:rFonts w:ascii="宋体" w:hAnsi="宋体" w:hint="eastAsia"/>
+          <w:sz w:val="24"/>
+          <w:lang w:val="de-DE"/>
+        </w:rPr>
+        <w:t>，</w:t>
+      </w:r>
+      <w:r>
+        <w:rPr>
+          <w:rFonts w:ascii="宋体" w:hAnsi="宋体" w:hint="eastAsia"/>
+          <w:sz w:val="24"/>
+        </w:rPr>
+        <w:t>虽然有</w:t>
+      </w:r>
+      <w:r>
+        <w:rPr>
+          <w:rFonts w:ascii="宋体" w:hAnsi="宋体" w:hint="eastAsia"/>
+          <w:sz w:val="24"/>
+          <w:lang w:val="de-DE"/>
+        </w:rPr>
+        <w:t>s</w:t>
+      </w:r>
+      <w:r>
+        <w:rPr>
+          <w:rFonts w:ascii="宋体" w:hAnsi="宋体"/>
+          <w:sz w:val="24"/>
+          <w:lang w:val="de-DE"/>
+        </w:rPr>
+        <w:t>tell</w:t>
+      </w:r>
+      <w:r>
+        <w:rPr>
+          <w:rFonts w:ascii="宋体" w:hAnsi="宋体"/>
+          <w:sz w:val="24"/>
+        </w:rPr>
+        <w:t>词形</w:t>
+      </w:r>
+      <w:r>
+        <w:rPr>
+          <w:rFonts w:ascii="宋体" w:hAnsi="宋体"/>
+          <w:sz w:val="24"/>
+          <w:lang w:val="de-DE"/>
+        </w:rPr>
+        <w:t>，</w:t>
+      </w:r>
+      <w:r>
+        <w:rPr>
+          <w:rFonts w:ascii="宋体" w:hAnsi="宋体"/>
+          <w:sz w:val="24"/>
+        </w:rPr>
+        <w:t>而且表示的也是星之</w:t>
+      </w:r>
+      <w:r>
+        <w:rPr>
+          <w:rFonts w:ascii="宋体" w:hAnsi="宋体"/>
+          <w:sz w:val="24"/>
+          <w:lang w:val="de-DE"/>
+        </w:rPr>
+        <w:t>“</w:t>
+      </w:r>
+      <w:r>
+        <w:rPr>
+          <w:rFonts w:ascii="宋体" w:hAnsi="宋体"/>
+          <w:sz w:val="24"/>
+        </w:rPr>
+        <w:t>座</w:t>
+      </w:r>
+      <w:r>
+        <w:rPr>
+          <w:rFonts w:ascii="宋体" w:hAnsi="宋体"/>
+          <w:sz w:val="24"/>
+          <w:lang w:val="de-DE"/>
+        </w:rPr>
+        <w:t>”</w:t>
+      </w:r>
+      <w:r>
+        <w:rPr>
+          <w:rFonts w:ascii="宋体" w:hAnsi="宋体" w:hint="eastAsia"/>
+          <w:sz w:val="24"/>
+          <w:lang w:val="de-DE"/>
+        </w:rPr>
+        <w:t>S</w:t>
+      </w:r>
+      <w:r>
+        <w:rPr>
+          <w:rFonts w:ascii="宋体" w:hAnsi="宋体"/>
+          <w:sz w:val="24"/>
+          <w:lang w:val="de-DE"/>
+        </w:rPr>
+        <w:t>tellung，</w:t>
+      </w:r>
+      <w:r>
+        <w:rPr>
+          <w:rFonts w:ascii="宋体" w:hAnsi="宋体"/>
+          <w:sz w:val="24"/>
+        </w:rPr>
+        <w:t>但与</w:t>
+      </w:r>
+      <w:r>
+        <w:rPr>
+          <w:rFonts w:ascii="宋体" w:hAnsi="宋体" w:hint="eastAsia"/>
+          <w:sz w:val="24"/>
+          <w:lang w:val="de-DE"/>
+        </w:rPr>
+        <w:t>s</w:t>
+      </w:r>
+      <w:r>
+        <w:rPr>
+          <w:rFonts w:ascii="宋体" w:hAnsi="宋体"/>
+          <w:sz w:val="24"/>
+          <w:lang w:val="de-DE"/>
+        </w:rPr>
+        <w:t>tellen</w:t>
+      </w:r>
+      <w:r>
+        <w:rPr>
+          <w:rFonts w:ascii="宋体" w:hAnsi="宋体"/>
+          <w:sz w:val="24"/>
+        </w:rPr>
+        <w:t>没有词源联系。</w:t>
+      </w:r>
+    </w:p>
+    <w:p>
+      <w:pPr>
+        <w:spacing w:line="360" w:lineRule="auto"/>
+        <w:ind w:firstLine="480"/>
+        <w:rPr>
+          <w:rFonts w:ascii="宋体" w:hAnsi="宋体"/>
+          <w:sz w:val="24"/>
+          <w:lang w:val="de-DE"/>
+        </w:rPr>
+      </w:pPr>
+    </w:p>
+    <w:p>
+      <w:pPr>
+        <w:spacing w:line="360" w:lineRule="auto"/>
+        <w:ind w:firstLine="480"/>
+        <w:rPr>
+          <w:rFonts w:ascii="宋体" w:hAnsi="宋体"/>
+          <w:sz w:val="24"/>
+        </w:rPr>
+      </w:pPr>
+      <w:r>
+        <w:rPr>
+          <w:rFonts w:ascii="宋体" w:hAnsi="宋体"/>
+          <w:sz w:val="24"/>
+        </w:rPr>
+        <w:t>为什么海德格尔用</w:t>
+      </w:r>
+      <w:r>
+        <w:rPr>
+          <w:rFonts w:ascii="宋体" w:hAnsi="宋体" w:hint="eastAsia"/>
+          <w:sz w:val="24"/>
+          <w:lang w:val="de-DE"/>
+        </w:rPr>
+        <w:t>stellen</w:t>
+      </w:r>
+      <w:r>
+        <w:rPr>
+          <w:rFonts w:ascii="宋体" w:hAnsi="宋体" w:hint="eastAsia"/>
+          <w:sz w:val="24"/>
+        </w:rPr>
+        <w:t>而不是之前的</w:t>
+      </w:r>
+      <w:r>
+        <w:rPr>
+          <w:rFonts w:ascii="宋体" w:hAnsi="宋体" w:hint="eastAsia"/>
+          <w:sz w:val="24"/>
+          <w:lang w:val="de-DE"/>
+        </w:rPr>
+        <w:t>f</w:t>
+      </w:r>
+      <w:r>
+        <w:rPr>
+          <w:rFonts w:ascii="宋体" w:hAnsi="宋体"/>
+          <w:sz w:val="24"/>
+          <w:lang w:val="de-DE"/>
+        </w:rPr>
+        <w:t>ordern</w:t>
+      </w:r>
+      <w:r>
+        <w:rPr>
+          <w:rFonts w:ascii="宋体" w:hAnsi="宋体"/>
+          <w:sz w:val="24"/>
+        </w:rPr>
+        <w:t>来说这个技术</w:t>
+      </w:r>
+      <w:r>
+        <w:rPr>
+          <w:rFonts w:ascii="宋体" w:hAnsi="宋体"/>
+          <w:sz w:val="24"/>
+          <w:lang w:val="de-DE"/>
+        </w:rPr>
+        <w:t>？</w:t>
+      </w:r>
+      <w:r>
+        <w:rPr>
+          <w:rFonts w:ascii="宋体" w:hAnsi="宋体" w:hint="eastAsia"/>
+          <w:sz w:val="24"/>
+          <w:lang w:val="de-DE"/>
+        </w:rPr>
+        <w:t>stellen</w:t>
+      </w:r>
+      <w:r>
+        <w:rPr>
+          <w:rFonts w:ascii="宋体" w:hAnsi="宋体" w:hint="eastAsia"/>
+          <w:sz w:val="24"/>
+        </w:rPr>
+        <w:t>有与</w:t>
+      </w:r>
+      <w:r>
+        <w:rPr>
+          <w:rFonts w:ascii="宋体" w:hAnsi="宋体" w:hint="eastAsia"/>
+          <w:sz w:val="24"/>
+          <w:lang w:val="de-DE"/>
+        </w:rPr>
+        <w:t>f</w:t>
+      </w:r>
+      <w:r>
+        <w:rPr>
+          <w:rFonts w:ascii="宋体" w:hAnsi="宋体"/>
+          <w:sz w:val="24"/>
+          <w:lang w:val="de-DE"/>
+        </w:rPr>
+        <w:t>ordern</w:t>
+      </w:r>
+      <w:r>
+        <w:rPr>
+          <w:rFonts w:ascii="宋体" w:hAnsi="宋体"/>
+          <w:sz w:val="24"/>
+        </w:rPr>
+        <w:t>可比的</w:t>
+      </w:r>
+      <w:r>
+        <w:rPr>
+          <w:rFonts w:ascii="宋体" w:hAnsi="宋体" w:hint="eastAsia"/>
+          <w:sz w:val="24"/>
+        </w:rPr>
+        <w:t>动作性</w:t>
+      </w:r>
+      <w:r>
+        <w:rPr>
+          <w:rFonts w:ascii="宋体" w:hAnsi="宋体" w:hint="eastAsia"/>
+          <w:sz w:val="24"/>
+          <w:lang w:val="de-DE"/>
+        </w:rPr>
+        <w:t>，</w:t>
+      </w:r>
+      <w:r>
+        <w:rPr>
+          <w:rFonts w:ascii="宋体" w:hAnsi="宋体" w:hint="eastAsia"/>
+          <w:sz w:val="24"/>
+        </w:rPr>
+        <w:t>又有丰富的</w:t>
+      </w:r>
+      <w:r>
+        <w:rPr>
+          <w:rFonts w:ascii="宋体" w:hAnsi="宋体" w:hint="eastAsia"/>
+          <w:sz w:val="24"/>
+        </w:rPr>
+        <w:t>词义、丰富的</w:t>
+      </w:r>
+      <w:r>
+        <w:rPr>
+          <w:rFonts w:ascii="宋体" w:hAnsi="宋体" w:hint="eastAsia"/>
+          <w:sz w:val="24"/>
+        </w:rPr>
+        <w:t>词族</w:t>
+      </w:r>
+      <w:r>
+        <w:rPr>
+          <w:rFonts w:ascii="宋体" w:hAnsi="宋体" w:hint="eastAsia"/>
+          <w:sz w:val="24"/>
+          <w:lang w:val="de-DE"/>
+        </w:rPr>
+        <w:t>，</w:t>
+      </w:r>
+      <w:r>
+        <w:rPr>
+          <w:rFonts w:ascii="宋体" w:hAnsi="宋体" w:hint="eastAsia"/>
+          <w:sz w:val="24"/>
+        </w:rPr>
+        <w:t>也能表现位置性</w:t>
+      </w:r>
+      <w:r>
+        <w:rPr>
+          <w:rFonts w:ascii="宋体" w:hAnsi="宋体" w:hint="eastAsia"/>
+          <w:sz w:val="24"/>
+          <w:lang w:val="de-DE"/>
+        </w:rPr>
+        <w:t>，</w:t>
+      </w:r>
+      <w:r>
+        <w:rPr>
+          <w:rFonts w:ascii="宋体" w:hAnsi="宋体" w:hint="eastAsia"/>
+          <w:sz w:val="24"/>
+        </w:rPr>
+        <w:t>与</w:t>
+      </w:r>
+      <w:r>
+        <w:rPr>
+          <w:rFonts w:ascii="宋体" w:hAnsi="宋体" w:hint="eastAsia"/>
+          <w:sz w:val="24"/>
+          <w:lang w:val="de-DE"/>
+        </w:rPr>
+        <w:t>s</w:t>
+      </w:r>
+      <w:r>
+        <w:rPr>
+          <w:rFonts w:ascii="宋体" w:hAnsi="宋体"/>
+          <w:sz w:val="24"/>
+          <w:lang w:val="de-DE"/>
+        </w:rPr>
+        <w:t xml:space="preserve">tehen Gestand </w:t>
+      </w:r>
+      <w:r>
+        <w:rPr>
+          <w:rFonts w:ascii="宋体" w:hAnsi="宋体"/>
+          <w:sz w:val="24"/>
+        </w:rPr>
+        <w:t>有一定关联。</w:t>
+      </w:r>
+      <w:proofErr w:type="spellStart"/>
+      <w:r>
+        <w:rPr>
+          <w:rFonts w:ascii="宋体" w:hAnsi="宋体" w:hint="eastAsia"/>
+          <w:sz w:val="24"/>
+        </w:rPr>
+        <w:t>G</w:t>
+      </w:r>
+      <w:r>
+        <w:rPr>
+          <w:rFonts w:ascii="宋体" w:hAnsi="宋体"/>
+          <w:sz w:val="24"/>
+        </w:rPr>
+        <w:t>estell</w:t>
+      </w:r>
+      <w:proofErr w:type="spellEnd"/>
+      <w:r>
+        <w:rPr>
+          <w:rFonts w:ascii="宋体" w:hAnsi="宋体"/>
+          <w:sz w:val="24"/>
+        </w:rPr>
+        <w:t>有形象性，不会像</w:t>
+      </w:r>
+      <w:proofErr w:type="spellStart"/>
+      <w:r>
+        <w:rPr>
+          <w:rFonts w:ascii="宋体" w:hAnsi="宋体" w:hint="eastAsia"/>
+          <w:sz w:val="24"/>
+        </w:rPr>
+        <w:t>G</w:t>
+      </w:r>
+      <w:r>
+        <w:rPr>
+          <w:rFonts w:ascii="宋体" w:hAnsi="宋体"/>
+          <w:sz w:val="24"/>
+        </w:rPr>
+        <w:t>efordern</w:t>
+      </w:r>
+      <w:proofErr w:type="spellEnd"/>
+      <w:r>
+        <w:rPr>
+          <w:rFonts w:ascii="宋体" w:hAnsi="宋体"/>
+          <w:sz w:val="24"/>
+        </w:rPr>
+        <w:t>一般奇怪。</w:t>
+      </w:r>
+      <w:r>
+        <w:rPr>
+          <w:rFonts w:ascii="宋体" w:hAnsi="宋体"/>
+          <w:sz w:val="24"/>
+        </w:rPr>
+        <w:t>这个词能够携带海德格尔厚重的</w:t>
+      </w:r>
+      <w:r>
+        <w:rPr>
+          <w:rFonts w:ascii="宋体" w:hAnsi="宋体" w:hint="eastAsia"/>
+          <w:sz w:val="24"/>
+        </w:rPr>
+        <w:t>c</w:t>
+      </w:r>
+      <w:r>
+        <w:rPr>
+          <w:rFonts w:ascii="宋体" w:hAnsi="宋体"/>
+          <w:sz w:val="24"/>
+        </w:rPr>
+        <w:t>onnotation，这是</w:t>
+      </w:r>
+      <w:proofErr w:type="spellStart"/>
+      <w:r>
+        <w:rPr>
+          <w:rFonts w:ascii="宋体" w:hAnsi="宋体" w:hint="eastAsia"/>
+          <w:sz w:val="24"/>
+        </w:rPr>
+        <w:t>f</w:t>
+      </w:r>
+      <w:r>
+        <w:rPr>
+          <w:rFonts w:ascii="宋体" w:hAnsi="宋体"/>
+          <w:sz w:val="24"/>
+        </w:rPr>
+        <w:t>ordern</w:t>
+      </w:r>
+      <w:proofErr w:type="spellEnd"/>
+      <w:r>
+        <w:rPr>
+          <w:rFonts w:ascii="宋体" w:hAnsi="宋体"/>
+          <w:sz w:val="24"/>
+        </w:rPr>
+        <w:t>做不到的，所以</w:t>
+      </w:r>
+      <w:proofErr w:type="spellStart"/>
+      <w:r>
+        <w:rPr>
+          <w:rFonts w:ascii="宋体" w:hAnsi="宋体" w:hint="eastAsia"/>
+          <w:sz w:val="24"/>
+        </w:rPr>
+        <w:t>f</w:t>
+      </w:r>
+      <w:r>
+        <w:rPr>
+          <w:rFonts w:ascii="宋体" w:hAnsi="宋体"/>
+          <w:sz w:val="24"/>
+        </w:rPr>
+        <w:t>ordern</w:t>
+      </w:r>
+      <w:proofErr w:type="spellEnd"/>
+      <w:r>
+        <w:rPr>
+          <w:rFonts w:ascii="宋体" w:hAnsi="宋体"/>
+          <w:sz w:val="24"/>
+        </w:rPr>
+        <w:t>只是作为</w:t>
+      </w:r>
+      <w:proofErr w:type="spellStart"/>
+      <w:r>
+        <w:rPr>
+          <w:rFonts w:ascii="宋体" w:hAnsi="宋体" w:hint="eastAsia"/>
+          <w:sz w:val="24"/>
+        </w:rPr>
+        <w:t>s</w:t>
+      </w:r>
+      <w:r>
+        <w:rPr>
+          <w:rFonts w:ascii="宋体" w:hAnsi="宋体"/>
+          <w:sz w:val="24"/>
+        </w:rPr>
+        <w:t>tellen</w:t>
+      </w:r>
+      <w:proofErr w:type="spellEnd"/>
+      <w:r>
+        <w:rPr>
+          <w:rFonts w:ascii="宋体" w:hAnsi="宋体"/>
+          <w:sz w:val="24"/>
+        </w:rPr>
+        <w:t>的引出和形容描述。</w:t>
+      </w:r>
+    </w:p>
+    <w:p>
+      <w:pPr>
+        <w:spacing w:line="360" w:lineRule="auto"/>
+        <w:ind w:firstLine="840"/>
+        <w:rPr>
+          <w:rFonts w:ascii="宋体" w:hAnsi="宋体"/>
+          <w:sz w:val="28"/>
+        </w:rPr>
+      </w:pPr>
+      <w:r>
+        <w:rPr>
+          <w:rFonts w:ascii="宋体" w:hAnsi="宋体"/>
+          <w:sz w:val="28"/>
+        </w:rPr>
+        <w:lastRenderedPageBreak/>
+        <w:t xml:space="preserve">3.3 </w:t>
+      </w:r>
+      <w:r>
+        <w:rPr>
+          <w:rFonts w:ascii="宋体" w:hAnsi="宋体"/>
+          <w:sz w:val="28"/>
+          <w:lang w:val="de-DE"/>
+        </w:rPr>
+        <w:t>《技术的追问》中</w:t>
+      </w:r>
+      <w:proofErr w:type="spellStart"/>
+      <w:r>
+        <w:rPr>
+          <w:rFonts w:ascii="宋体" w:hAnsi="宋体"/>
+          <w:sz w:val="28"/>
+        </w:rPr>
+        <w:t>stellen</w:t>
+      </w:r>
+      <w:proofErr w:type="spellEnd"/>
+      <w:r>
+        <w:rPr>
+          <w:rFonts w:ascii="宋体" w:hAnsi="宋体"/>
+          <w:sz w:val="28"/>
+          <w:lang w:val="de-DE"/>
+        </w:rPr>
+        <w:t>哲学含义分析</w:t>
+      </w:r>
+    </w:p>
+    <w:p>
+      <w:pPr>
+        <w:spacing w:line="360" w:lineRule="auto"/>
+        <w:ind w:firstLine="840"/>
+        <w:rPr>
+          <w:rFonts w:ascii="宋体" w:hAnsi="宋体"/>
+          <w:sz w:val="28"/>
+        </w:rPr>
+      </w:pPr>
+    </w:p>
+    <w:p>
+      <w:pPr>
+        <w:spacing w:line="360" w:lineRule="auto"/>
+        <w:ind w:firstLine="840"/>
+        <w:rPr>
+          <w:rFonts w:ascii="宋体" w:hAnsi="宋体"/>
+          <w:sz w:val="28"/>
+        </w:rPr>
+      </w:pPr>
+      <w:r>
+        <w:rPr>
+          <w:rFonts w:ascii="宋体" w:hAnsi="宋体"/>
+          <w:sz w:val="28"/>
+        </w:rPr>
+        <w:t xml:space="preserve">3.4 </w:t>
+      </w:r>
+      <w:proofErr w:type="spellStart"/>
+      <w:r>
+        <w:rPr>
+          <w:rFonts w:ascii="宋体" w:hAnsi="宋体"/>
+          <w:sz w:val="28"/>
+        </w:rPr>
+        <w:t>Gestell</w:t>
+      </w:r>
+      <w:proofErr w:type="spellEnd"/>
+      <w:r>
+        <w:rPr>
+          <w:rFonts w:ascii="宋体" w:hAnsi="宋体"/>
+          <w:sz w:val="28"/>
+          <w:lang w:val="de-DE"/>
+        </w:rPr>
+        <w:t>含义分析</w:t>
+      </w:r>
+    </w:p>
+    <w:p>
+      <w:pPr>
+        <w:spacing w:line="360" w:lineRule="auto"/>
+        <w:ind w:firstLine="840"/>
+        <w:rPr>
+          <w:rFonts w:ascii="宋体" w:hAnsi="宋体"/>
+          <w:sz w:val="28"/>
+        </w:rPr>
+      </w:pPr>
+    </w:p>
+    <w:p>
+      <w:pPr>
+        <w:spacing w:line="360" w:lineRule="auto"/>
+        <w:ind w:firstLine="840"/>
+        <w:rPr>
+          <w:rFonts w:ascii="宋体" w:hAnsi="宋体"/>
+          <w:sz w:val="28"/>
+        </w:rPr>
+      </w:pPr>
+      <w:r>
+        <w:rPr>
+          <w:rFonts w:ascii="宋体" w:hAnsi="宋体"/>
+          <w:sz w:val="28"/>
+        </w:rPr>
+        <w:t xml:space="preserve">3.5 </w:t>
+      </w:r>
+      <w:r>
+        <w:rPr>
+          <w:rFonts w:ascii="宋体" w:hAnsi="宋体"/>
+          <w:sz w:val="28"/>
+          <w:lang w:val="de-DE"/>
+        </w:rPr>
+        <w:t>中、英译文解读</w:t>
+      </w:r>
+    </w:p>
+    <w:p>
+      <w:pPr>
+        <w:spacing w:line="360" w:lineRule="auto"/>
+        <w:ind w:firstLine="720"/>
+        <w:rPr>
+          <w:rFonts w:ascii="宋体" w:hAnsi="宋体"/>
+          <w:sz w:val="24"/>
+        </w:rPr>
+      </w:pPr>
+      <w:r>
+        <w:rPr>
+          <w:rFonts w:ascii="宋体" w:hAnsi="宋体"/>
+          <w:sz w:val="24"/>
+          <w:lang w:val="de-DE"/>
+        </w:rPr>
+        <w:t>英译文将</w:t>
+      </w:r>
+      <w:proofErr w:type="spellStart"/>
+      <w:r>
+        <w:rPr>
+          <w:rFonts w:ascii="宋体" w:hAnsi="宋体" w:hint="eastAsia"/>
+          <w:sz w:val="24"/>
+        </w:rPr>
+        <w:t>stellen</w:t>
+      </w:r>
+      <w:proofErr w:type="spellEnd"/>
+      <w:r>
+        <w:rPr>
+          <w:rFonts w:ascii="宋体" w:hAnsi="宋体" w:hint="eastAsia"/>
+          <w:sz w:val="24"/>
+          <w:lang w:val="de-DE"/>
+        </w:rPr>
+        <w:t>翻译为</w:t>
+      </w:r>
+      <w:r>
+        <w:rPr>
+          <w:rFonts w:ascii="宋体" w:hAnsi="宋体" w:hint="eastAsia"/>
+          <w:sz w:val="24"/>
+        </w:rPr>
+        <w:t>t</w:t>
+      </w:r>
+      <w:r>
+        <w:rPr>
+          <w:rFonts w:ascii="宋体" w:hAnsi="宋体"/>
+          <w:sz w:val="24"/>
+        </w:rPr>
+        <w:t>o set</w:t>
+      </w:r>
+      <w:r>
+        <w:rPr>
+          <w:rFonts w:ascii="宋体" w:hAnsi="宋体"/>
+          <w:sz w:val="24"/>
+          <w:lang w:val="de-DE"/>
+        </w:rPr>
+        <w:t>或</w:t>
+      </w:r>
+      <w:r>
+        <w:rPr>
+          <w:rFonts w:ascii="宋体" w:hAnsi="宋体" w:hint="eastAsia"/>
+          <w:sz w:val="24"/>
+        </w:rPr>
+        <w:t>t</w:t>
+      </w:r>
+      <w:r>
+        <w:rPr>
+          <w:rFonts w:ascii="宋体" w:hAnsi="宋体"/>
+          <w:sz w:val="24"/>
+        </w:rPr>
+        <w:t>o set upon，</w:t>
+      </w:r>
+      <w:r>
+        <w:rPr>
+          <w:rFonts w:ascii="宋体" w:hAnsi="宋体"/>
+          <w:sz w:val="24"/>
+          <w:lang w:val="de-DE"/>
+        </w:rPr>
+        <w:t>有时被译为</w:t>
+      </w:r>
+      <w:r>
+        <w:rPr>
+          <w:rFonts w:ascii="宋体" w:hAnsi="宋体" w:hint="eastAsia"/>
+          <w:sz w:val="24"/>
+        </w:rPr>
+        <w:t>t</w:t>
+      </w:r>
+      <w:r>
+        <w:rPr>
+          <w:rFonts w:ascii="宋体" w:hAnsi="宋体"/>
+          <w:sz w:val="24"/>
+        </w:rPr>
+        <w:t>o supply</w:t>
+      </w:r>
+    </w:p>
+    <w:p>
+      <w:pPr>
+        <w:spacing w:line="360" w:lineRule="auto"/>
+        <w:ind w:firstLine="720"/>
+        <w:rPr>
+          <w:rFonts w:ascii="宋体" w:hAnsi="宋体"/>
+          <w:sz w:val="24"/>
+          <w:lang w:val="de-DE"/>
+        </w:rPr>
+      </w:pPr>
+      <w:r>
+        <w:rPr>
+          <w:rFonts w:ascii="宋体" w:hAnsi="宋体"/>
+          <w:sz w:val="24"/>
+          <w:lang w:val="de-DE"/>
+        </w:rPr>
+        <w:t>这印证了德文词语</w:t>
+      </w:r>
+      <w:r>
+        <w:rPr>
+          <w:rFonts w:ascii="宋体" w:hAnsi="宋体" w:hint="eastAsia"/>
+          <w:sz w:val="24"/>
+          <w:lang w:val="de-DE"/>
+        </w:rPr>
+        <w:t>stellen的丰富性，其丰富内涵在英语里只能用多个不同的词来表达，而在德语里只是一个词族。</w:t>
+      </w:r>
+      <w:r>
+        <w:rPr>
+          <w:rFonts w:ascii="宋体" w:hAnsi="宋体" w:hint="eastAsia"/>
+          <w:sz w:val="24"/>
+          <w:lang w:val="de-DE"/>
+        </w:rPr>
+        <w:t>而该词族的不同词语之间的强烈关联就无法再用英语里的多个词复制了，中文也一样，摆置和预订的近似性，也只有在德语里了。</w:t>
+      </w:r>
+    </w:p>
+    <w:p>
+      <w:pPr>
+        <w:spacing w:line="360" w:lineRule="auto"/>
+        <w:ind w:firstLine="640"/>
+        <w:rPr>
+          <w:rFonts w:ascii="宋体" w:hAnsi="宋体"/>
+          <w:sz w:val="32"/>
+          <w:lang w:val="de-DE"/>
+        </w:rPr>
+      </w:pPr>
+      <w:r>
+        <w:rPr>
+          <w:rFonts w:ascii="宋体" w:hAnsi="宋体"/>
+          <w:sz w:val="32"/>
+          <w:lang w:val="de-DE"/>
+        </w:rPr>
+        <w:t>4.Wesen（本质）及相关词语分析</w:t>
+      </w:r>
+    </w:p>
+    <w:p>
+      <w:pPr>
+        <w:spacing w:line="360" w:lineRule="auto"/>
+        <w:ind w:firstLine="560"/>
+        <w:rPr>
+          <w:rFonts w:ascii="宋体" w:hAnsi="宋体"/>
+          <w:sz w:val="28"/>
+          <w:lang w:val="de-DE"/>
+        </w:rPr>
+      </w:pPr>
+      <w:r>
+        <w:rPr>
+          <w:rFonts w:ascii="宋体" w:hAnsi="宋体"/>
+          <w:sz w:val="28"/>
+          <w:lang w:val="de-DE"/>
+        </w:rPr>
+        <w:t xml:space="preserve">  4.1 海德格尔对Wesen的用法</w:t>
+      </w:r>
+    </w:p>
+    <w:p>
+      <w:pPr>
+        <w:spacing w:line="360" w:lineRule="auto"/>
+        <w:ind w:firstLine="480"/>
+        <w:rPr>
+          <w:rFonts w:ascii="宋体" w:hAnsi="宋体"/>
+          <w:strike/>
+          <w:sz w:val="24"/>
+          <w:lang w:val="de-DE"/>
+        </w:rPr>
+      </w:pPr>
+      <w:r>
+        <w:rPr>
+          <w:rFonts w:ascii="宋体" w:hAnsi="宋体"/>
+          <w:strike/>
+          <w:sz w:val="24"/>
+          <w:lang w:val="de-DE"/>
+        </w:rPr>
+        <w:t>Wesen一词在Die Frage nach der Technik的首段就已经提到，因为海德格尔此文“技术的追问”就是要探索技术的本质Wesen。Frei ist die Beziehung, wenn sie unser Dasein dem Wesen der Technik öffnet.</w:t>
+      </w:r>
+    </w:p>
+    <w:p>
+      <w:pPr>
+        <w:spacing w:line="360" w:lineRule="auto"/>
+        <w:ind w:firstLine="480"/>
+        <w:rPr>
+          <w:rFonts w:ascii="宋体" w:hAnsi="宋体"/>
+          <w:strike/>
+          <w:sz w:val="24"/>
+          <w:lang w:val="de-DE"/>
+        </w:rPr>
+      </w:pPr>
+      <w:r>
+        <w:rPr>
+          <w:rFonts w:ascii="宋体" w:hAnsi="宋体"/>
+          <w:strike/>
+          <w:sz w:val="24"/>
+          <w:lang w:val="de-DE"/>
+        </w:rPr>
+        <w:t>文章的开篇指出技术与技术的本质不相同，并以树为例阐述了本质的含义</w:t>
+      </w:r>
+    </w:p>
+    <w:p>
+      <w:pPr>
+        <w:spacing w:line="360" w:lineRule="auto"/>
+        <w:ind w:firstLine="480"/>
+        <w:rPr>
+          <w:rFonts w:ascii="宋体" w:hAnsi="宋体"/>
+          <w:sz w:val="24"/>
+          <w:lang w:val="de-DE"/>
+        </w:rPr>
+      </w:pPr>
+    </w:p>
+    <w:p>
+      <w:pPr>
+        <w:spacing w:line="360" w:lineRule="auto"/>
+        <w:ind w:firstLine="480"/>
+        <w:rPr>
+          <w:rFonts w:ascii="宋体" w:hAnsi="宋体"/>
+          <w:sz w:val="24"/>
+          <w:lang w:val="de-DE"/>
+        </w:rPr>
+      </w:pPr>
+      <w:r>
+        <w:rPr>
+          <w:rFonts w:ascii="宋体" w:hAnsi="宋体"/>
+          <w:sz w:val="24"/>
+          <w:lang w:val="de-DE"/>
+        </w:rPr>
+        <w:t>海德格尔对</w:t>
+      </w:r>
+      <w:r>
+        <w:rPr>
+          <w:rFonts w:ascii="宋体" w:hAnsi="宋体" w:hint="eastAsia"/>
+          <w:sz w:val="24"/>
+          <w:lang w:val="de-DE"/>
+        </w:rPr>
+        <w:t>Wesen的使用在全文中可谓从始至终。主要可以分为两大部分，以83段为分界。之前一直以通俗（</w:t>
+      </w:r>
+      <w:r>
+        <w:rPr>
+          <w:rFonts w:ascii="宋体" w:hAnsi="宋体"/>
+          <w:sz w:val="24"/>
+          <w:lang w:val="de-DE"/>
+        </w:rPr>
+        <w:t>geläufig</w:t>
+      </w:r>
+      <w:r>
+        <w:rPr>
+          <w:rFonts w:ascii="宋体" w:hAnsi="宋体" w:hint="eastAsia"/>
+          <w:sz w:val="24"/>
+          <w:lang w:val="de-DE"/>
+        </w:rPr>
+        <w:t>）的含义上使用本质一词，而后对本质一词进行真正的探索。</w:t>
+      </w:r>
+    </w:p>
+    <w:p>
+      <w:pPr>
+        <w:spacing w:line="360" w:lineRule="auto"/>
+        <w:ind w:firstLine="480"/>
+        <w:rPr>
+          <w:rFonts w:ascii="宋体" w:hAnsi="宋体"/>
+          <w:sz w:val="24"/>
+          <w:lang w:val="de-DE"/>
+        </w:rPr>
+      </w:pPr>
+      <w:r>
+        <w:rPr>
+          <w:rFonts w:ascii="宋体" w:hAnsi="宋体"/>
+          <w:sz w:val="24"/>
+          <w:lang w:val="de-DE"/>
+        </w:rPr>
+        <w:t>即使是在通俗的含义上使用本质一词，海德格尔在前文中的这个词也有多种不同用法。而海德格尔在前文中</w:t>
+      </w:r>
+      <w:r>
+        <w:rPr>
+          <w:rFonts w:ascii="宋体" w:hAnsi="宋体"/>
+          <w:sz w:val="24"/>
+          <w:lang w:val="de-DE"/>
+        </w:rPr>
+        <w:t>对</w:t>
+      </w:r>
+      <w:r>
+        <w:rPr>
+          <w:rFonts w:ascii="宋体" w:hAnsi="宋体"/>
+          <w:sz w:val="24"/>
+          <w:lang w:val="de-DE"/>
+        </w:rPr>
+        <w:t>本质一词的</w:t>
+      </w:r>
+      <w:r>
+        <w:rPr>
+          <w:rFonts w:ascii="宋体" w:hAnsi="宋体"/>
+          <w:sz w:val="24"/>
+          <w:lang w:val="de-DE"/>
+        </w:rPr>
+        <w:t>初步解释</w:t>
+      </w:r>
+      <w:r>
+        <w:rPr>
+          <w:rFonts w:ascii="宋体" w:hAnsi="宋体"/>
+          <w:sz w:val="24"/>
+          <w:lang w:val="de-DE"/>
+        </w:rPr>
+        <w:t>在开篇就给出了。</w:t>
+      </w:r>
+      <w:r>
+        <w:rPr>
+          <w:rFonts w:ascii="宋体" w:hAnsi="宋体"/>
+          <w:sz w:val="24"/>
+          <w:lang w:val="de-DE"/>
+        </w:rPr>
+        <w:t>一方面，</w:t>
+      </w:r>
+      <w:r>
+        <w:rPr>
+          <w:rFonts w:ascii="宋体" w:hAnsi="宋体"/>
+          <w:sz w:val="24"/>
+          <w:lang w:val="de-DE"/>
+        </w:rPr>
+        <w:t>海德格尔通过树的例子</w:t>
+      </w:r>
+      <w:r>
+        <w:rPr>
+          <w:rFonts w:ascii="宋体" w:hAnsi="宋体" w:hint="eastAsia"/>
+          <w:sz w:val="24"/>
+          <w:lang w:val="de-DE"/>
+        </w:rPr>
+        <w:t>解释本质</w:t>
+      </w:r>
+      <w:r>
+        <w:rPr>
+          <w:rFonts w:ascii="宋体" w:hAnsi="宋体"/>
+          <w:sz w:val="24"/>
+          <w:lang w:val="de-DE"/>
+        </w:rPr>
+        <w:t>，他用了两个词，</w:t>
+      </w:r>
+      <w:r>
+        <w:rPr>
+          <w:rFonts w:ascii="宋体" w:hAnsi="宋体"/>
+          <w:sz w:val="24"/>
+          <w:lang w:val="de-DE"/>
+        </w:rPr>
+        <w:t>贯穿支配（</w:t>
+      </w:r>
+      <w:r>
+        <w:rPr>
+          <w:rFonts w:ascii="宋体" w:hAnsi="宋体" w:hint="eastAsia"/>
+          <w:sz w:val="24"/>
+          <w:lang w:val="de-DE"/>
+        </w:rPr>
+        <w:t>d</w:t>
+      </w:r>
+      <w:r>
+        <w:rPr>
+          <w:rFonts w:ascii="宋体" w:hAnsi="宋体"/>
+          <w:sz w:val="24"/>
+          <w:lang w:val="de-DE"/>
+        </w:rPr>
+        <w:t>urch walten）。贯穿描述了一种共性，即每棵树都被本质所支配，而支配指出，本质不是一颗树，也不是树的某些共性特征，而是高于树的一个抽象概念，它使得这一棵东西成为树（这种抽象对后面的“座架也同样适用”）</w:t>
+      </w:r>
+      <w:r>
+        <w:rPr>
+          <w:rFonts w:ascii="宋体" w:hAnsi="宋体"/>
+          <w:sz w:val="24"/>
+          <w:lang w:val="de-DE"/>
+        </w:rPr>
+        <w:t>。另一方面依据一种古老的学说（</w:t>
+      </w:r>
+      <w:r>
+        <w:rPr>
+          <w:rFonts w:ascii="宋体" w:hAnsi="宋体" w:hint="eastAsia"/>
+          <w:sz w:val="24"/>
+          <w:lang w:val="de-DE"/>
+        </w:rPr>
+        <w:t>n</w:t>
+      </w:r>
+      <w:r>
+        <w:rPr>
+          <w:rFonts w:ascii="宋体" w:hAnsi="宋体"/>
+          <w:sz w:val="24"/>
+          <w:lang w:val="de-DE"/>
+        </w:rPr>
+        <w:t>ach alter Lehre），本质被看作某物所是的那个“什么”</w:t>
+      </w:r>
+      <w:r>
+        <w:rPr>
+          <w:rFonts w:ascii="宋体" w:hAnsi="宋体"/>
+          <w:sz w:val="24"/>
+          <w:lang w:val="de-DE"/>
+        </w:rPr>
+        <w:lastRenderedPageBreak/>
+        <w:t>（</w:t>
+      </w:r>
+      <w:r>
+        <w:rPr>
+          <w:rFonts w:ascii="宋体" w:hAnsi="宋体" w:hint="eastAsia"/>
+          <w:sz w:val="24"/>
+          <w:lang w:val="de-DE"/>
+        </w:rPr>
+        <w:t>w</w:t>
+      </w:r>
+      <w:r>
+        <w:rPr>
+          <w:rFonts w:ascii="宋体" w:hAnsi="宋体"/>
+          <w:sz w:val="24"/>
+          <w:lang w:val="de-DE"/>
+        </w:rPr>
+        <w:t>as etwas ist）</w:t>
+      </w:r>
+      <w:r>
+        <w:rPr>
+          <w:rFonts w:ascii="宋体" w:hAnsi="宋体"/>
+          <w:sz w:val="24"/>
+          <w:lang w:val="de-DE"/>
+        </w:rPr>
+        <w:t>。</w:t>
+      </w:r>
+    </w:p>
+    <w:p>
+      <w:pPr>
+        <w:spacing w:line="360" w:lineRule="auto"/>
+        <w:ind w:firstLine="480"/>
+        <w:rPr>
+          <w:rFonts w:ascii="宋体" w:hAnsi="宋体"/>
+          <w:sz w:val="24"/>
+          <w:lang w:val="de-DE"/>
+        </w:rPr>
+      </w:pPr>
+      <w:r>
+        <w:rPr>
+          <w:rFonts w:ascii="宋体" w:hAnsi="宋体"/>
+          <w:sz w:val="24"/>
+          <w:lang w:val="de-DE"/>
+        </w:rPr>
+        <w:t>从本质的主语进行分析，最主要的当然就是</w:t>
+      </w:r>
+      <w:r>
+        <w:rPr>
+          <w:rFonts w:ascii="宋体" w:hAnsi="宋体" w:hint="eastAsia"/>
+          <w:sz w:val="24"/>
+          <w:lang w:val="de-DE"/>
+        </w:rPr>
+        <w:t>技术（W</w:t>
+      </w:r>
+      <w:r>
+        <w:rPr>
+          <w:rFonts w:ascii="宋体" w:hAnsi="宋体"/>
+          <w:sz w:val="24"/>
+          <w:lang w:val="de-DE"/>
+        </w:rPr>
+        <w:t>esen der Technik</w:t>
+      </w:r>
+      <w:r>
+        <w:rPr>
+          <w:rFonts w:ascii="宋体" w:hAnsi="宋体" w:hint="eastAsia"/>
+          <w:sz w:val="24"/>
+          <w:lang w:val="de-DE"/>
+        </w:rPr>
+        <w:t>），第59、68、70段明显地重复着一句话：技术的本质居于（b</w:t>
+      </w:r>
+      <w:r>
+        <w:rPr>
+          <w:rFonts w:ascii="宋体" w:hAnsi="宋体"/>
+          <w:sz w:val="24"/>
+          <w:lang w:val="de-DE"/>
+        </w:rPr>
+        <w:t>eruhen</w:t>
+      </w:r>
+      <w:r>
+        <w:rPr>
+          <w:rFonts w:ascii="宋体" w:hAnsi="宋体" w:hint="eastAsia"/>
+          <w:sz w:val="24"/>
+          <w:lang w:val="de-DE"/>
+        </w:rPr>
+        <w:t>）座架之中。事实上凡是说到技术的本质，海德格尔讲的都是座架，而暂不涉及本质这个词本身，比如78段，技术之本质作为解蔽之命运乃是危险。这里说“本质乃是危险”实际</w:t>
+      </w:r>
+      <w:proofErr w:type="gramStart"/>
+      <w:r>
+        <w:rPr>
+          <w:rFonts w:ascii="宋体" w:hAnsi="宋体" w:hint="eastAsia"/>
+          <w:sz w:val="24"/>
+          <w:lang w:val="de-DE"/>
+        </w:rPr>
+        <w:t>是说座架</w:t>
+      </w:r>
+      <w:proofErr w:type="gramEnd"/>
+      <w:r>
+        <w:rPr>
+          <w:rFonts w:ascii="宋体" w:hAnsi="宋体" w:hint="eastAsia"/>
+          <w:sz w:val="24"/>
+          <w:lang w:val="de-DE"/>
+        </w:rPr>
+        <w:t>的危险性质。</w:t>
+      </w:r>
+      <w:r>
+        <w:rPr>
+          <w:rFonts w:ascii="宋体" w:hAnsi="宋体" w:hint="eastAsia"/>
+          <w:sz w:val="24"/>
+          <w:lang w:val="de-DE"/>
+        </w:rPr>
+        <w:t>（还要补充一下给出荷尔德林的诗之后用到的几个“Wesen</w:t>
       </w:r>
       <w:bookmarkStart w:id="0" w:name="_GoBack"/>
       <w:bookmarkEnd w:id="0"/>
       <w:r>
         <w:rPr>
-          <w:rFonts w:ascii="宋体" w:hAnsi="宋体"/>
-          <w:sz w:val="24"/>
-          <w:lang w:val="de-DE"/>
-        </w:rPr>
-        <w:t>生了大量含义，既有动作性，后来又有定位性，承载海德格尔的</w:t>
-      </w:r>
-      <w:r>
-        <w:rPr>
-          <w:rFonts w:ascii="宋体" w:hAnsi="宋体" w:hint="eastAsia"/>
-          <w:sz w:val="24"/>
-          <w:lang w:val="de-DE"/>
-        </w:rPr>
-        <w:t>c</w:t>
-      </w:r>
-      <w:r>
-        <w:rPr>
-          <w:rFonts w:ascii="宋体" w:hAnsi="宋体"/>
-          <w:sz w:val="24"/>
-          <w:lang w:val="de-DE"/>
-        </w:rPr>
-        <w:t>onnotation比较轻松，其次多重含义又因为同样的词干而紧密相连，再次</w:t>
-      </w:r>
-      <w:r>
-        <w:rPr>
-          <w:rFonts w:ascii="宋体" w:hAnsi="宋体" w:hint="eastAsia"/>
-          <w:sz w:val="24"/>
-          <w:lang w:val="de-DE"/>
-        </w:rPr>
-        <w:t>stellen与s</w:t>
-      </w:r>
-      <w:r>
-        <w:rPr>
-          <w:rFonts w:ascii="宋体" w:hAnsi="宋体"/>
-          <w:sz w:val="24"/>
-          <w:lang w:val="de-DE"/>
-        </w:rPr>
-        <w:t>tehen等词语有共同祖先</w:t>
-      </w:r>
-    </w:p>
-    <w:p>
-      <w:pPr>
-        <w:spacing w:line="360" w:lineRule="auto"/>
-        <w:ind w:firstLine="480"/>
-        <w:rPr>
-          <w:rFonts w:ascii="宋体" w:hAnsi="宋体"/>
-          <w:sz w:val="24"/>
-          <w:lang w:val="de-DE"/>
-        </w:rPr>
-      </w:pPr>
-      <w:r>
-        <w:rPr>
-          <w:rFonts w:ascii="宋体" w:hAnsi="宋体"/>
-          <w:strike/>
-          <w:sz w:val="24"/>
-          <w:lang w:val="de-DE"/>
-        </w:rPr>
-        <w:t>首先，海德格尔对stellen的用法与其词源关系不大，而是因为该词为及物动词；其次，Ge-stell在海德格尔那里与Gestell无关，属于海德格尔自造词语；</w:t>
-      </w:r>
-      <w:r>
-        <w:rPr>
-          <w:rFonts w:ascii="宋体" w:hAnsi="宋体"/>
-          <w:sz w:val="24"/>
-          <w:lang w:val="de-DE"/>
-        </w:rPr>
-        <w:t>最后，</w:t>
-      </w:r>
-      <w:r>
-        <w:rPr>
-          <w:rFonts w:ascii="宋体" w:hAnsi="宋体"/>
-          <w:sz w:val="24"/>
-          <w:lang w:val="de-DE"/>
-        </w:rPr>
-        <w:t>即使</w:t>
-      </w:r>
-      <w:r>
-        <w:rPr>
-          <w:rFonts w:ascii="宋体" w:hAnsi="宋体"/>
-          <w:sz w:val="24"/>
-          <w:lang w:val="de-DE"/>
-        </w:rPr>
-        <w:t>Konstellation与stellen无词源关联</w:t>
+          <w:rFonts w:ascii="宋体" w:hAnsi="宋体" w:hint="eastAsia"/>
+          <w:sz w:val="24"/>
+          <w:lang w:val="de-DE"/>
+        </w:rPr>
+        <w:t>”）</w:t>
+      </w:r>
+    </w:p>
+    <w:p>
+      <w:pPr>
+        <w:spacing w:line="360" w:lineRule="auto"/>
+        <w:ind w:firstLine="480"/>
+        <w:rPr>
+          <w:rFonts w:ascii="宋体" w:hAnsi="宋体"/>
+          <w:sz w:val="24"/>
+          <w:lang w:val="de-DE"/>
+        </w:rPr>
+      </w:pPr>
+      <w:r>
+        <w:rPr>
+          <w:rFonts w:ascii="宋体" w:hAnsi="宋体"/>
+          <w:sz w:val="24"/>
+          <w:lang w:val="de-DE"/>
+        </w:rPr>
+        <w:t>除了以技术作为本质的主语，海德格尔还在文中以历史、自由、人</w:t>
+      </w:r>
+      <w:proofErr w:type="gramStart"/>
+      <w:r>
+        <w:rPr>
+          <w:rFonts w:ascii="宋体" w:hAnsi="宋体"/>
+          <w:sz w:val="24"/>
+          <w:lang w:val="de-DE"/>
+        </w:rPr>
+        <w:t>做为</w:t>
+      </w:r>
+      <w:proofErr w:type="gramEnd"/>
+      <w:r>
+        <w:rPr>
+          <w:rFonts w:ascii="宋体" w:hAnsi="宋体"/>
+          <w:sz w:val="24"/>
+          <w:lang w:val="de-DE"/>
+        </w:rPr>
+        <w:t>本质的主语。</w:t>
+      </w:r>
+      <w:r>
+        <w:rPr>
+          <w:rFonts w:ascii="宋体" w:hAnsi="宋体"/>
+          <w:sz w:val="24"/>
+          <w:lang w:val="de-DE"/>
+        </w:rPr>
+        <w:t>而这三个主语直接的关系体现在海德格尔的推演过程中。技术的本质将人带上一条路，它将现实（</w:t>
+      </w:r>
+      <w:r>
+        <w:rPr>
+          <w:rFonts w:ascii="宋体" w:hAnsi="宋体" w:hint="eastAsia"/>
+          <w:sz w:val="24"/>
+          <w:lang w:val="de-DE"/>
+        </w:rPr>
+        <w:t>Wirkliche</w:t>
+      </w:r>
+      <w:r>
+        <w:rPr>
+          <w:rFonts w:ascii="宋体" w:hAnsi="宋体"/>
+          <w:sz w:val="24"/>
+          <w:lang w:val="de-DE"/>
+        </w:rPr>
+        <w:t>）转变为</w:t>
+      </w:r>
+      <w:r>
+        <w:rPr>
+          <w:rFonts w:ascii="宋体" w:hAnsi="宋体" w:hint="eastAsia"/>
+          <w:sz w:val="24"/>
+          <w:lang w:val="de-DE"/>
+        </w:rPr>
+        <w:t>Bestand。带上路这种遣送（Schicken）是命运（G</w:t>
+      </w:r>
+      <w:r>
+        <w:rPr>
+          <w:rFonts w:ascii="宋体" w:hAnsi="宋体"/>
+          <w:sz w:val="24"/>
+          <w:lang w:val="de-DE"/>
+        </w:rPr>
+        <w:t>eschick</w:t>
+      </w:r>
+      <w:r>
+        <w:rPr>
+          <w:rFonts w:ascii="宋体" w:hAnsi="宋体" w:hint="eastAsia"/>
+          <w:sz w:val="24"/>
+          <w:lang w:val="de-DE"/>
+        </w:rPr>
+        <w:t>），而命运规定着的就是历史（Geschichte）的本质。(</w:t>
+      </w:r>
+      <w:r>
+        <w:rPr>
+          <w:rFonts w:ascii="宋体" w:hAnsi="宋体"/>
+          <w:sz w:val="24"/>
+          <w:lang w:val="de-DE"/>
+        </w:rPr>
+        <w:t>63段</w:t>
+      </w:r>
+      <w:r>
+        <w:rPr>
+          <w:rFonts w:ascii="宋体" w:hAnsi="宋体" w:hint="eastAsia"/>
+          <w:sz w:val="24"/>
+          <w:lang w:val="de-DE"/>
+        </w:rPr>
+        <w:t>)。紧接着海德格尔谈及自由，人归属于命运领域，成为倾听者，才是自由的，自由的本质不是意志，自由掌管着开放领域，这就联系到了解蔽概念。</w:t>
+      </w:r>
+      <w:r>
+        <w:rPr>
+          <w:rFonts w:ascii="宋体" w:hAnsi="宋体" w:hint="eastAsia"/>
+          <w:sz w:val="24"/>
+          <w:lang w:val="de-DE"/>
+        </w:rPr>
+        <w:t>通过这一系列的推演，海德格尔得以拓展技术的本质中的“解蔽”内涵</w:t>
+      </w:r>
+      <w:r>
+        <w:rPr>
+          <w:rFonts w:ascii="宋体" w:hAnsi="宋体" w:hint="eastAsia"/>
+          <w:sz w:val="24"/>
+          <w:lang w:val="de-DE"/>
+        </w:rPr>
+        <w:t>，探究这是如何的一种解蔽</w:t>
+      </w:r>
+      <w:r>
+        <w:rPr>
+          <w:rFonts w:ascii="宋体" w:hAnsi="宋体" w:hint="eastAsia"/>
+          <w:sz w:val="24"/>
+          <w:lang w:val="de-DE"/>
+        </w:rPr>
+        <w:t>。</w:t>
+      </w:r>
+      <w:r>
+        <w:rPr>
+          <w:rFonts w:ascii="宋体" w:hAnsi="宋体" w:hint="eastAsia"/>
+          <w:sz w:val="24"/>
+          <w:lang w:val="de-DE"/>
+        </w:rPr>
+        <w:t>之后海德格尔用到了“人”作为本质的主语，因为技术的本质指点的解蔽是一种s</w:t>
+      </w:r>
+      <w:r>
+        <w:rPr>
+          <w:rFonts w:ascii="宋体" w:hAnsi="宋体"/>
+          <w:sz w:val="24"/>
+          <w:lang w:val="de-DE"/>
+        </w:rPr>
+        <w:t>tellen</w:t>
+      </w:r>
+      <w:r>
+        <w:rPr>
+          <w:rFonts w:ascii="宋体" w:hAnsi="宋体"/>
+          <w:sz w:val="24"/>
+          <w:lang w:val="de-DE"/>
+        </w:rPr>
+        <w:t>的单一</w:t>
+      </w:r>
+      <w:r>
+        <w:rPr>
+          <w:rFonts w:ascii="宋体" w:hAnsi="宋体"/>
+          <w:sz w:val="24"/>
+          <w:lang w:val="de-DE"/>
+        </w:rPr>
+        <w:t>形式的解蔽</w:t>
+      </w:r>
+      <w:r>
+        <w:rPr>
+          <w:rFonts w:ascii="宋体" w:hAnsi="宋体"/>
+          <w:sz w:val="24"/>
+          <w:lang w:val="de-DE"/>
+        </w:rPr>
+        <w:t>，一种贬义的解蔽</w:t>
       </w:r>
       <w:r>
         <w:rPr>
@@ -2510,6 +3960,245 @@
       </w:r>
       <w:r>
         <w:rPr>
+          <w:rFonts w:ascii="宋体" w:hAnsi="宋体"/>
+          <w:sz w:val="24"/>
+          <w:lang w:val="de-DE"/>
+        </w:rPr>
+        <w:t>解蔽技术性的同时，人</w:t>
+      </w:r>
+      <w:r>
+        <w:rPr>
+          <w:rFonts w:ascii="宋体" w:hAnsi="宋体"/>
+          <w:sz w:val="24"/>
+          <w:lang w:val="de-DE"/>
+        </w:rPr>
+        <w:t>的本质</w:t>
+      </w:r>
+      <w:r>
+        <w:rPr>
+          <w:rFonts w:ascii="宋体" w:hAnsi="宋体"/>
+          <w:sz w:val="24"/>
+          <w:lang w:val="de-DE"/>
+        </w:rPr>
+        <w:t>却</w:t>
+      </w:r>
+      <w:r>
+        <w:rPr>
+          <w:rFonts w:ascii="宋体" w:hAnsi="宋体"/>
+          <w:sz w:val="24"/>
+          <w:lang w:val="de-DE"/>
+        </w:rPr>
+        <w:t>被遮蔽了，人不再碰到自身。这便是危险，座架的危险在人的本质处触动了人类。</w:t>
+      </w:r>
+    </w:p>
+    <w:p>
+      <w:pPr>
+        <w:spacing w:line="360" w:lineRule="auto"/>
+        <w:ind w:firstLine="480"/>
+        <w:rPr>
+          <w:rFonts w:ascii="宋体" w:hAnsi="宋体" w:hint="eastAsia"/>
+          <w:sz w:val="24"/>
+          <w:lang w:val="de-DE"/>
+        </w:rPr>
+      </w:pPr>
+      <w:r>
+        <w:rPr>
+          <w:rFonts w:ascii="宋体" w:hAnsi="宋体"/>
+          <w:sz w:val="24"/>
+          <w:lang w:val="de-DE"/>
+        </w:rPr>
+        <w:t>海德格尔还用到了</w:t>
+      </w:r>
+      <w:r>
+        <w:rPr>
+          <w:rFonts w:ascii="宋体" w:hAnsi="宋体"/>
+          <w:sz w:val="24"/>
+          <w:lang w:val="de-DE"/>
+        </w:rPr>
+        <w:t>3</w:t>
+      </w:r>
+      <w:r>
+        <w:rPr>
+          <w:rFonts w:ascii="宋体" w:hAnsi="宋体"/>
+          <w:sz w:val="24"/>
+          <w:lang w:val="de-DE"/>
+        </w:rPr>
+        <w:t>次本质的动词形式</w:t>
+      </w:r>
+      <w:r>
+        <w:rPr>
+          <w:rFonts w:ascii="宋体" w:hAnsi="宋体" w:hint="eastAsia"/>
+          <w:sz w:val="24"/>
+          <w:lang w:val="de-DE"/>
+        </w:rPr>
+        <w:t>w</w:t>
+      </w:r>
+      <w:r>
+        <w:rPr>
+          <w:rFonts w:ascii="宋体" w:hAnsi="宋体"/>
+          <w:sz w:val="24"/>
+          <w:lang w:val="de-DE"/>
+        </w:rPr>
+        <w:t>esen。</w:t>
+      </w:r>
+      <w:r>
+        <w:rPr>
+          <w:rFonts w:ascii="宋体" w:hAnsi="宋体"/>
+          <w:sz w:val="24"/>
+          <w:lang w:val="de-DE"/>
+        </w:rPr>
+        <w:t>其中两次与</w:t>
+      </w:r>
+      <w:proofErr w:type="gramStart"/>
+      <w:r>
+        <w:rPr>
+          <w:rFonts w:ascii="宋体" w:hAnsi="宋体"/>
+          <w:sz w:val="24"/>
+          <w:lang w:val="de-DE"/>
+        </w:rPr>
+        <w:t>技术或座架</w:t>
+      </w:r>
+      <w:proofErr w:type="gramEnd"/>
+      <w:r>
+        <w:rPr>
+          <w:rFonts w:ascii="宋体" w:hAnsi="宋体"/>
+          <w:sz w:val="24"/>
+          <w:lang w:val="de-DE"/>
+        </w:rPr>
+        <w:t>有关，一次是在介绍柏拉图中使用。</w:t>
+      </w:r>
+      <w:r>
+        <w:rPr>
+          <w:rFonts w:ascii="宋体" w:hAnsi="宋体"/>
+          <w:sz w:val="24"/>
+          <w:lang w:val="de-DE"/>
+        </w:rPr>
+        <w:t>31段用到，技术在真理发生的领域</w:t>
+      </w:r>
+      <w:r>
+        <w:rPr>
+          <w:rFonts w:ascii="宋体" w:hAnsi="宋体" w:hint="eastAsia"/>
+          <w:sz w:val="24"/>
+          <w:lang w:val="de-DE"/>
+        </w:rPr>
+        <w:t>w</w:t>
+      </w:r>
+      <w:r>
+        <w:rPr>
+          <w:rFonts w:ascii="宋体" w:hAnsi="宋体"/>
+          <w:sz w:val="24"/>
+          <w:lang w:val="de-DE"/>
+        </w:rPr>
+        <w:t>est，62段用到，我们是否和如何真正投入到座</w:t>
+      </w:r>
+      <w:proofErr w:type="gramStart"/>
+      <w:r>
+        <w:rPr>
+          <w:rFonts w:ascii="宋体" w:hAnsi="宋体"/>
+          <w:sz w:val="24"/>
+          <w:lang w:val="de-DE"/>
+        </w:rPr>
+        <w:t>架本身</w:t>
+      </w:r>
+      <w:proofErr w:type="gramEnd"/>
+      <w:r>
+        <w:rPr>
+          <w:rFonts w:ascii="宋体" w:hAnsi="宋体" w:hint="eastAsia"/>
+          <w:sz w:val="24"/>
+          <w:lang w:val="de-DE"/>
+        </w:rPr>
+        <w:t>w</w:t>
+      </w:r>
+      <w:r>
+        <w:rPr>
+          <w:rFonts w:ascii="宋体" w:hAnsi="宋体"/>
+          <w:sz w:val="24"/>
+          <w:lang w:val="de-DE"/>
+        </w:rPr>
+        <w:t>est于其中的那个东西中。这两个地方，包括介绍柏拉图的一个地方，</w:t>
+      </w:r>
+      <w:r>
+        <w:rPr>
+          <w:rFonts w:ascii="宋体" w:hAnsi="宋体" w:hint="eastAsia"/>
+          <w:sz w:val="24"/>
+          <w:lang w:val="de-DE"/>
+        </w:rPr>
+        <w:t>w</w:t>
+      </w:r>
+      <w:r>
+        <w:rPr>
+          <w:rFonts w:ascii="宋体" w:hAnsi="宋体"/>
+          <w:sz w:val="24"/>
+          <w:lang w:val="de-DE"/>
+        </w:rPr>
+        <w:t>esen都与一个介词</w:t>
+      </w:r>
+      <w:r>
+        <w:rPr>
+          <w:rFonts w:ascii="宋体" w:hAnsi="宋体" w:hint="eastAsia"/>
+          <w:sz w:val="24"/>
+          <w:lang w:val="de-DE"/>
+        </w:rPr>
+        <w:t>i</w:t>
+      </w:r>
+      <w:r>
+        <w:rPr>
+          <w:rFonts w:ascii="宋体" w:hAnsi="宋体"/>
+          <w:sz w:val="24"/>
+          <w:lang w:val="de-DE"/>
+        </w:rPr>
+        <w:t>n共同出现，</w:t>
+      </w:r>
+      <w:r>
+        <w:rPr>
+          <w:rFonts w:ascii="宋体" w:hAnsi="宋体" w:hint="eastAsia"/>
+          <w:sz w:val="24"/>
+          <w:lang w:val="de-DE"/>
+        </w:rPr>
+        <w:t>w</w:t>
+      </w:r>
+      <w:r>
+        <w:rPr>
+          <w:rFonts w:ascii="宋体" w:hAnsi="宋体"/>
+          <w:sz w:val="24"/>
+          <w:lang w:val="de-DE"/>
+        </w:rPr>
+        <w:t>esen都发生在一个领域之中。</w:t>
+      </w:r>
+      <w:r>
+        <w:rPr>
+          <w:rFonts w:ascii="宋体" w:hAnsi="宋体"/>
+          <w:sz w:val="24"/>
+          <w:lang w:val="de-DE"/>
+        </w:rPr>
+        <w:t>这里确实不太容易理解，但是到后面海德格尔深入探讨</w:t>
+      </w:r>
+      <w:r>
+        <w:rPr>
+          <w:rFonts w:ascii="宋体" w:hAnsi="宋体" w:hint="eastAsia"/>
+          <w:sz w:val="24"/>
+          <w:lang w:val="de-DE"/>
+        </w:rPr>
+        <w:t>Wesen之后，再加上词源探究之后，我们会发现，这几处w</w:t>
+      </w:r>
+      <w:r>
+        <w:rPr>
+          <w:rFonts w:ascii="宋体" w:hAnsi="宋体"/>
+          <w:sz w:val="24"/>
+          <w:lang w:val="de-DE"/>
+        </w:rPr>
+        <w:t>esen也许正藏着某些提前透露的线索。</w:t>
+      </w:r>
+      <w:r>
+        <w:rPr>
+          <w:rFonts w:ascii="宋体" w:hAnsi="宋体"/>
+          <w:sz w:val="24"/>
+          <w:lang w:val="de-DE"/>
+        </w:rPr>
+        <w:t>（换成</w:t>
+      </w:r>
+      <w:r>
+        <w:rPr>
           <w:rFonts w:ascii="宋体" w:hAnsi="宋体" w:hint="eastAsia"/>
           <w:sz w:val="24"/>
           <w:lang w:val="de-DE"/>
@@ -2522,59 +4211,139 @@
           <w:sz w:val="24"/>
           <w:lang w:val="de-DE"/>
         </w:rPr>
-        <w:t>tellen也能以</w:t>
-      </w:r>
-      <w:r>
-        <w:rPr>
-          <w:rFonts w:ascii="宋体" w:hAnsi="宋体" w:hint="eastAsia"/>
-          <w:sz w:val="24"/>
-          <w:lang w:val="de-DE"/>
-        </w:rPr>
-        <w:t>S</w:t>
-      </w:r>
-      <w:r>
-        <w:rPr>
-          <w:rFonts w:ascii="宋体" w:hAnsi="宋体"/>
-          <w:sz w:val="24"/>
-          <w:lang w:val="de-DE"/>
-        </w:rPr>
-        <w:t>tellung承载它</w:t>
-      </w:r>
-      <w:r>
-        <w:rPr>
-          <w:rFonts w:ascii="宋体" w:hAnsi="宋体"/>
-          <w:sz w:val="24"/>
-          <w:lang w:val="de-DE"/>
-        </w:rPr>
-        <w:t>。</w:t>
-      </w:r>
-    </w:p>
-    <w:p>
-      <w:pPr>
-        <w:spacing w:line="360" w:lineRule="auto"/>
-        <w:ind w:firstLine="480"/>
-        <w:rPr>
-          <w:rFonts w:ascii="宋体" w:hAnsi="宋体"/>
-          <w:sz w:val="24"/>
-          <w:lang w:val="de-DE"/>
-        </w:rPr>
-      </w:pPr>
-      <w:r>
-        <w:rPr>
-          <w:rFonts w:ascii="宋体" w:hAnsi="宋体"/>
-          <w:sz w:val="24"/>
-          <w:lang w:val="de-DE"/>
-        </w:rPr>
-        <w:t>黄皮书对stellen的词义解释是：an einem Ort zum Stehen bringen, aufstellen。黄皮书对stehen的词义解释是：auf die Füße gestellt sein, auf einer Stelle verharren。可见</w:t>
+        <w:t>ein如何？come to presence?成其本质？）</w:t>
+      </w:r>
+    </w:p>
+    <w:p>
+      <w:pPr>
+        <w:spacing w:line="360" w:lineRule="auto"/>
+        <w:ind w:firstLine="480"/>
+        <w:rPr>
+          <w:rFonts w:ascii="宋体" w:hAnsi="宋体" w:hint="eastAsia"/>
+          <w:sz w:val="24"/>
+          <w:lang w:val="de-DE"/>
+        </w:rPr>
+      </w:pPr>
+      <w:r>
+        <w:rPr>
+          <w:rFonts w:ascii="宋体" w:hAnsi="宋体"/>
+          <w:sz w:val="24"/>
+          <w:lang w:val="de-DE"/>
+        </w:rPr>
+        <w:t>从对本质一词的描述来看</w:t>
+      </w:r>
+      <w:r>
+        <w:rPr>
+          <w:rFonts w:ascii="宋体" w:hAnsi="宋体"/>
+          <w:sz w:val="24"/>
+          <w:lang w:val="de-DE"/>
+        </w:rPr>
+        <w:t>，海德格尔始终说要揭开</w:t>
+      </w:r>
+      <w:r>
+        <w:rPr>
+          <w:rFonts w:ascii="宋体" w:hAnsi="宋体"/>
+          <w:sz w:val="24"/>
+          <w:lang w:val="de-DE"/>
+        </w:rPr>
+        <w:t>（</w:t>
+      </w:r>
+      <w:r>
+        <w:rPr>
+          <w:rFonts w:ascii="宋体" w:hAnsi="宋体" w:hint="eastAsia"/>
+          <w:sz w:val="24"/>
+          <w:lang w:val="de-DE"/>
+        </w:rPr>
+        <w:t>e</w:t>
+      </w:r>
+      <w:r>
+        <w:rPr>
+          <w:rFonts w:ascii="宋体" w:hAnsi="宋体"/>
+          <w:sz w:val="24"/>
+          <w:lang w:val="de-DE"/>
+        </w:rPr>
+        <w:t>nthüllen, ans Licht zu heben）</w:t>
+      </w:r>
+      <w:r>
+        <w:rPr>
+          <w:rFonts w:ascii="宋体" w:hAnsi="宋体"/>
+          <w:sz w:val="24"/>
+          <w:lang w:val="de-DE"/>
+        </w:rPr>
+        <w:t>本质，但</w:t>
+      </w:r>
+      <w:r>
+        <w:rPr>
+          <w:rFonts w:ascii="宋体" w:hAnsi="宋体"/>
+          <w:sz w:val="24"/>
+          <w:lang w:val="de-DE"/>
+        </w:rPr>
+        <w:t>从历史上看，</w:t>
+      </w:r>
+      <w:r>
+        <w:rPr>
+          <w:rFonts w:ascii="宋体" w:hAnsi="宋体"/>
+          <w:sz w:val="24"/>
+          <w:lang w:val="de-DE"/>
+        </w:rPr>
+        <w:t>本质却如纱巾（</w:t>
+      </w:r>
+      <w:r>
+        <w:rPr>
+          <w:rFonts w:ascii="宋体" w:hAnsi="宋体" w:hint="eastAsia"/>
+          <w:sz w:val="24"/>
+          <w:lang w:val="de-DE"/>
+        </w:rPr>
+        <w:t>Schleier</w:t>
+      </w:r>
+      <w:r>
+        <w:rPr>
+          <w:rFonts w:ascii="宋体" w:hAnsi="宋体"/>
+          <w:sz w:val="24"/>
+          <w:lang w:val="de-DE"/>
+        </w:rPr>
+        <w:t>）遮蔽</w:t>
+      </w:r>
+      <w:r>
+        <w:rPr>
+          <w:rFonts w:ascii="宋体" w:hAnsi="宋体" w:hint="eastAsia"/>
+          <w:sz w:val="24"/>
+          <w:lang w:val="de-DE"/>
+        </w:rPr>
+        <w:t>(</w:t>
+      </w:r>
+      <w:r>
+        <w:rPr>
+          <w:rFonts w:ascii="宋体" w:hAnsi="宋体"/>
+          <w:sz w:val="24"/>
+          <w:lang w:val="de-DE"/>
+        </w:rPr>
+        <w:t>verhüllen</w:t>
+      </w:r>
+      <w:r>
+        <w:rPr>
+          <w:rFonts w:ascii="宋体" w:hAnsi="宋体"/>
+          <w:sz w:val="24"/>
+          <w:lang w:val="de-DE"/>
+        </w:rPr>
+        <w:t>, verbergen</w:t>
       </w:r>
       <w:proofErr w:type="gramStart"/>
       <w:r>
         <w:rPr>
-          <w:rFonts w:ascii="宋体" w:hAnsi="宋体"/>
-          <w:sz w:val="24"/>
-          <w:lang w:val="de-DE"/>
-        </w:rPr>
-        <w:t>这里作互解</w:t>
+          <w:rFonts w:ascii="宋体" w:hAnsi="宋体" w:hint="eastAsia"/>
+          <w:sz w:val="24"/>
+          <w:lang w:val="de-DE"/>
+        </w:rPr>
+        <w:t>)</w:t>
+      </w:r>
+      <w:r>
+        <w:rPr>
+          <w:rFonts w:ascii="宋体" w:hAnsi="宋体"/>
+          <w:sz w:val="24"/>
+          <w:lang w:val="de-DE"/>
+        </w:rPr>
+        <w:t>着</w:t>
       </w:r>
       <w:proofErr w:type="gramEnd"/>
       <w:r>
@@ -2583,543 +4352,119 @@
           <w:sz w:val="24"/>
           <w:lang w:val="de-DE"/>
         </w:rPr>
-        <w:t>处理（况且Stelle是由stellen衍生的一个名词）。黄皮书将这两个词都最早被追溯到8世纪的古高地德语。再向上溯源，便是8世纪的Stall一词，黄皮书认为stellen和stehen均由此衍生。</w:t>
-      </w:r>
-    </w:p>
-    <w:p>
-      <w:pPr>
-        <w:spacing w:line="360" w:lineRule="auto"/>
-        <w:ind w:firstLine="480"/>
-        <w:rPr>
-          <w:rFonts w:ascii="宋体" w:hAnsi="宋体"/>
-          <w:sz w:val="24"/>
-          <w:lang w:val="de-DE"/>
-        </w:rPr>
-      </w:pPr>
-      <w:r>
-        <w:rPr>
-          <w:rFonts w:ascii="宋体" w:hAnsi="宋体"/>
-          <w:sz w:val="24"/>
-          <w:lang w:val="de-DE"/>
-        </w:rPr>
-        <w:t>（中文</w:t>
-      </w:r>
-      <w:proofErr w:type="gramStart"/>
-      <w:r>
-        <w:rPr>
-          <w:rFonts w:ascii="宋体" w:hAnsi="宋体"/>
-          <w:sz w:val="24"/>
-          <w:lang w:val="de-DE"/>
-        </w:rPr>
-        <w:t>翻译做</w:t>
-      </w:r>
-      <w:proofErr w:type="gramEnd"/>
-      <w:r>
-        <w:rPr>
-          <w:rFonts w:ascii="宋体" w:hAnsi="宋体"/>
-          <w:sz w:val="24"/>
-          <w:lang w:val="de-DE"/>
-        </w:rPr>
-        <w:t>得是形象化处理，</w:t>
-      </w:r>
-      <w:proofErr w:type="gramStart"/>
-      <w:r>
-        <w:rPr>
-          <w:rFonts w:ascii="宋体" w:hAnsi="宋体"/>
-          <w:sz w:val="24"/>
-          <w:lang w:val="de-DE"/>
-        </w:rPr>
-        <w:t>相比集置而言</w:t>
-      </w:r>
-      <w:proofErr w:type="gramEnd"/>
-      <w:r>
-        <w:rPr>
-          <w:rFonts w:ascii="宋体" w:hAnsi="宋体"/>
-          <w:sz w:val="24"/>
-          <w:lang w:val="de-DE"/>
-        </w:rPr>
-        <w:t>）</w:t>
-      </w:r>
-    </w:p>
-    <w:p>
-      <w:pPr>
-        <w:spacing w:line="360" w:lineRule="auto"/>
-        <w:ind w:firstLine="480"/>
-        <w:rPr>
-          <w:rFonts w:ascii="宋体" w:hAnsi="宋体"/>
-          <w:sz w:val="24"/>
-          <w:lang w:val="de-DE"/>
-        </w:rPr>
-      </w:pPr>
-      <w:r>
-        <w:rPr>
-          <w:rFonts w:ascii="宋体" w:hAnsi="宋体"/>
-          <w:sz w:val="24"/>
-          <w:lang w:val="de-DE"/>
-        </w:rPr>
-        <w:t>fördern</w:t>
-      </w:r>
-      <w:r>
-        <w:rPr>
-          <w:rFonts w:ascii="宋体" w:hAnsi="宋体" w:hint="eastAsia"/>
-          <w:sz w:val="24"/>
-          <w:lang w:val="de-DE"/>
-        </w:rPr>
-        <w:t>有开采之义</w:t>
-      </w:r>
-    </w:p>
-    <w:p>
-      <w:pPr>
-        <w:spacing w:line="360" w:lineRule="auto"/>
-        <w:ind w:firstLine="480"/>
-        <w:rPr>
-          <w:rFonts w:ascii="宋体" w:hAnsi="宋体"/>
-          <w:sz w:val="24"/>
-        </w:rPr>
-      </w:pPr>
-      <w:r>
-        <w:rPr>
-          <w:rFonts w:ascii="宋体" w:hAnsi="宋体"/>
-          <w:sz w:val="24"/>
-          <w:lang w:val="de-DE"/>
-        </w:rPr>
-        <w:t>Konstellation</w:t>
-      </w:r>
-      <w:r>
-        <w:rPr>
-          <w:rFonts w:ascii="宋体" w:hAnsi="宋体" w:hint="eastAsia"/>
-          <w:sz w:val="24"/>
-        </w:rPr>
-        <w:t>来自拉丁语</w:t>
-      </w:r>
-      <w:r>
-        <w:rPr>
-          <w:rFonts w:ascii="宋体" w:hAnsi="宋体" w:hint="eastAsia"/>
-          <w:sz w:val="24"/>
-          <w:lang w:val="de-DE"/>
-        </w:rPr>
-        <w:t>，</w:t>
-      </w:r>
-      <w:r>
-        <w:rPr>
-          <w:rFonts w:ascii="宋体" w:hAnsi="宋体" w:hint="eastAsia"/>
-          <w:sz w:val="24"/>
-        </w:rPr>
-        <w:t>虽然有</w:t>
-      </w:r>
-      <w:r>
-        <w:rPr>
-          <w:rFonts w:ascii="宋体" w:hAnsi="宋体" w:hint="eastAsia"/>
-          <w:sz w:val="24"/>
-          <w:lang w:val="de-DE"/>
-        </w:rPr>
-        <w:t>s</w:t>
-      </w:r>
-      <w:r>
-        <w:rPr>
-          <w:rFonts w:ascii="宋体" w:hAnsi="宋体"/>
-          <w:sz w:val="24"/>
-          <w:lang w:val="de-DE"/>
-        </w:rPr>
-        <w:t>tell</w:t>
-      </w:r>
-      <w:r>
-        <w:rPr>
-          <w:rFonts w:ascii="宋体" w:hAnsi="宋体"/>
-          <w:sz w:val="24"/>
-        </w:rPr>
-        <w:t>词形</w:t>
-      </w:r>
-      <w:r>
-        <w:rPr>
-          <w:rFonts w:ascii="宋体" w:hAnsi="宋体"/>
-          <w:sz w:val="24"/>
-          <w:lang w:val="de-DE"/>
-        </w:rPr>
-        <w:t>，</w:t>
-      </w:r>
-      <w:r>
-        <w:rPr>
-          <w:rFonts w:ascii="宋体" w:hAnsi="宋体"/>
-          <w:sz w:val="24"/>
-        </w:rPr>
-        <w:t>而且表示的也是星之</w:t>
-      </w:r>
-      <w:r>
-        <w:rPr>
-          <w:rFonts w:ascii="宋体" w:hAnsi="宋体"/>
-          <w:sz w:val="24"/>
-          <w:lang w:val="de-DE"/>
-        </w:rPr>
-        <w:t>“</w:t>
-      </w:r>
-      <w:r>
-        <w:rPr>
-          <w:rFonts w:ascii="宋体" w:hAnsi="宋体"/>
-          <w:sz w:val="24"/>
-        </w:rPr>
-        <w:t>座</w:t>
-      </w:r>
-      <w:r>
-        <w:rPr>
-          <w:rFonts w:ascii="宋体" w:hAnsi="宋体"/>
-          <w:sz w:val="24"/>
-          <w:lang w:val="de-DE"/>
-        </w:rPr>
-        <w:t>”</w:t>
-      </w:r>
-      <w:r>
-        <w:rPr>
-          <w:rFonts w:ascii="宋体" w:hAnsi="宋体" w:hint="eastAsia"/>
-          <w:sz w:val="24"/>
-          <w:lang w:val="de-DE"/>
-        </w:rPr>
-        <w:t>S</w:t>
-      </w:r>
-      <w:r>
-        <w:rPr>
-          <w:rFonts w:ascii="宋体" w:hAnsi="宋体"/>
-          <w:sz w:val="24"/>
-          <w:lang w:val="de-DE"/>
-        </w:rPr>
-        <w:t>tellung，</w:t>
-      </w:r>
-      <w:r>
-        <w:rPr>
-          <w:rFonts w:ascii="宋体" w:hAnsi="宋体"/>
-          <w:sz w:val="24"/>
-        </w:rPr>
-        <w:t>但与</w:t>
-      </w:r>
-      <w:r>
-        <w:rPr>
-          <w:rFonts w:ascii="宋体" w:hAnsi="宋体" w:hint="eastAsia"/>
-          <w:sz w:val="24"/>
-          <w:lang w:val="de-DE"/>
-        </w:rPr>
-        <w:t>s</w:t>
-      </w:r>
-      <w:r>
-        <w:rPr>
-          <w:rFonts w:ascii="宋体" w:hAnsi="宋体"/>
-          <w:sz w:val="24"/>
-          <w:lang w:val="de-DE"/>
-        </w:rPr>
-        <w:t>tellen</w:t>
-      </w:r>
-      <w:r>
-        <w:rPr>
-          <w:rFonts w:ascii="宋体" w:hAnsi="宋体"/>
-          <w:sz w:val="24"/>
-        </w:rPr>
-        <w:t>没有词源联系。</w:t>
-      </w:r>
-    </w:p>
-    <w:p>
-      <w:pPr>
-        <w:spacing w:line="360" w:lineRule="auto"/>
-        <w:ind w:firstLine="480"/>
-        <w:rPr>
-          <w:rFonts w:ascii="宋体" w:hAnsi="宋体"/>
-          <w:sz w:val="24"/>
-        </w:rPr>
-      </w:pPr>
-    </w:p>
-    <w:p>
-      <w:pPr>
-        <w:spacing w:line="360" w:lineRule="auto"/>
-        <w:ind w:firstLine="480"/>
-        <w:rPr>
-          <w:rFonts w:ascii="宋体" w:hAnsi="宋体" w:hint="eastAsia"/>
-          <w:sz w:val="24"/>
-        </w:rPr>
-      </w:pPr>
-      <w:r>
-        <w:rPr>
-          <w:rFonts w:ascii="宋体" w:hAnsi="宋体"/>
-          <w:sz w:val="24"/>
-        </w:rPr>
-        <w:t>为什么海德格尔用</w:t>
-      </w:r>
-      <w:proofErr w:type="spellStart"/>
-      <w:r>
-        <w:rPr>
-          <w:rFonts w:ascii="宋体" w:hAnsi="宋体" w:hint="eastAsia"/>
-          <w:sz w:val="24"/>
-        </w:rPr>
-        <w:t>stellen</w:t>
-      </w:r>
-      <w:proofErr w:type="spellEnd"/>
-      <w:r>
-        <w:rPr>
-          <w:rFonts w:ascii="宋体" w:hAnsi="宋体" w:hint="eastAsia"/>
-          <w:sz w:val="24"/>
-        </w:rPr>
-        <w:t>而不是之前的</w:t>
-      </w:r>
-      <w:proofErr w:type="spellStart"/>
-      <w:r>
-        <w:rPr>
-          <w:rFonts w:ascii="宋体" w:hAnsi="宋体" w:hint="eastAsia"/>
-          <w:sz w:val="24"/>
-        </w:rPr>
-        <w:t>f</w:t>
-      </w:r>
-      <w:r>
-        <w:rPr>
-          <w:rFonts w:ascii="宋体" w:hAnsi="宋体"/>
-          <w:sz w:val="24"/>
-        </w:rPr>
-        <w:t>ordern</w:t>
-      </w:r>
-      <w:proofErr w:type="spellEnd"/>
-      <w:r>
-        <w:rPr>
-          <w:rFonts w:ascii="宋体" w:hAnsi="宋体"/>
-          <w:sz w:val="24"/>
-        </w:rPr>
-        <w:t>来说这个技术？</w:t>
-      </w:r>
-      <w:proofErr w:type="spellStart"/>
-      <w:r>
-        <w:rPr>
-          <w:rFonts w:ascii="宋体" w:hAnsi="宋体" w:hint="eastAsia"/>
-          <w:sz w:val="24"/>
-        </w:rPr>
-        <w:t>stellen</w:t>
-      </w:r>
-      <w:proofErr w:type="spellEnd"/>
-      <w:r>
-        <w:rPr>
-          <w:rFonts w:ascii="宋体" w:hAnsi="宋体" w:hint="eastAsia"/>
-          <w:sz w:val="24"/>
-        </w:rPr>
-        <w:t>有与</w:t>
-      </w:r>
-      <w:proofErr w:type="spellStart"/>
-      <w:r>
-        <w:rPr>
-          <w:rFonts w:ascii="宋体" w:hAnsi="宋体" w:hint="eastAsia"/>
-          <w:sz w:val="24"/>
-        </w:rPr>
-        <w:t>f</w:t>
-      </w:r>
-      <w:r>
-        <w:rPr>
-          <w:rFonts w:ascii="宋体" w:hAnsi="宋体"/>
-          <w:sz w:val="24"/>
-        </w:rPr>
-        <w:t>ordern</w:t>
-      </w:r>
-      <w:proofErr w:type="spellEnd"/>
-      <w:r>
-        <w:rPr>
-          <w:rFonts w:ascii="宋体" w:hAnsi="宋体"/>
-          <w:sz w:val="24"/>
-        </w:rPr>
-        <w:t>可比的</w:t>
-      </w:r>
-      <w:r>
-        <w:rPr>
-          <w:rFonts w:ascii="宋体" w:hAnsi="宋体" w:hint="eastAsia"/>
-          <w:sz w:val="24"/>
-        </w:rPr>
-        <w:t>动作性，又有丰富的</w:t>
-      </w:r>
-      <w:r>
-        <w:rPr>
-          <w:rFonts w:ascii="宋体" w:hAnsi="宋体" w:hint="eastAsia"/>
-          <w:sz w:val="24"/>
-        </w:rPr>
-        <w:t>词义、丰富的</w:t>
-      </w:r>
-      <w:r>
-        <w:rPr>
-          <w:rFonts w:ascii="宋体" w:hAnsi="宋体" w:hint="eastAsia"/>
-          <w:sz w:val="24"/>
-        </w:rPr>
-        <w:t>词族，也能表现位置性，与</w:t>
-      </w:r>
-      <w:proofErr w:type="spellStart"/>
-      <w:r>
-        <w:rPr>
-          <w:rFonts w:ascii="宋体" w:hAnsi="宋体" w:hint="eastAsia"/>
-          <w:sz w:val="24"/>
-        </w:rPr>
-        <w:t>s</w:t>
-      </w:r>
-      <w:r>
-        <w:rPr>
-          <w:rFonts w:ascii="宋体" w:hAnsi="宋体"/>
-          <w:sz w:val="24"/>
-        </w:rPr>
-        <w:t>tehen</w:t>
-      </w:r>
-      <w:proofErr w:type="spellEnd"/>
-      <w:r>
-        <w:rPr>
-          <w:rFonts w:ascii="宋体" w:hAnsi="宋体"/>
-          <w:sz w:val="24"/>
-        </w:rPr>
-        <w:t xml:space="preserve"> </w:t>
-      </w:r>
-      <w:proofErr w:type="spellStart"/>
-      <w:r>
-        <w:rPr>
-          <w:rFonts w:ascii="宋体" w:hAnsi="宋体"/>
-          <w:sz w:val="24"/>
-        </w:rPr>
-        <w:t>Gestand</w:t>
-      </w:r>
-      <w:proofErr w:type="spellEnd"/>
-      <w:r>
-        <w:rPr>
-          <w:rFonts w:ascii="宋体" w:hAnsi="宋体"/>
-          <w:sz w:val="24"/>
-        </w:rPr>
-        <w:t xml:space="preserve"> 有一定关联。</w:t>
-      </w:r>
-      <w:proofErr w:type="spellStart"/>
-      <w:r>
-        <w:rPr>
-          <w:rFonts w:ascii="宋体" w:hAnsi="宋体" w:hint="eastAsia"/>
-          <w:sz w:val="24"/>
-        </w:rPr>
-        <w:t>G</w:t>
-      </w:r>
-      <w:r>
-        <w:rPr>
-          <w:rFonts w:ascii="宋体" w:hAnsi="宋体"/>
-          <w:sz w:val="24"/>
-        </w:rPr>
-        <w:t>estell</w:t>
-      </w:r>
-      <w:proofErr w:type="spellEnd"/>
-      <w:r>
-        <w:rPr>
-          <w:rFonts w:ascii="宋体" w:hAnsi="宋体"/>
-          <w:sz w:val="24"/>
-        </w:rPr>
-        <w:t>有形象性，不会像</w:t>
-      </w:r>
-      <w:proofErr w:type="spellStart"/>
-      <w:r>
-        <w:rPr>
-          <w:rFonts w:ascii="宋体" w:hAnsi="宋体" w:hint="eastAsia"/>
-          <w:sz w:val="24"/>
-        </w:rPr>
-        <w:t>G</w:t>
-      </w:r>
-      <w:r>
-        <w:rPr>
-          <w:rFonts w:ascii="宋体" w:hAnsi="宋体"/>
-          <w:sz w:val="24"/>
-        </w:rPr>
-        <w:t>efordern</w:t>
-      </w:r>
-      <w:proofErr w:type="spellEnd"/>
-      <w:r>
-        <w:rPr>
-          <w:rFonts w:ascii="宋体" w:hAnsi="宋体"/>
-          <w:sz w:val="24"/>
-        </w:rPr>
-        <w:t>一般奇怪。</w:t>
-      </w:r>
-      <w:r>
-        <w:rPr>
-          <w:rFonts w:ascii="宋体" w:hAnsi="宋体"/>
-          <w:sz w:val="24"/>
-        </w:rPr>
-        <w:t>这个词能够携带海德格尔厚重的</w:t>
-      </w:r>
-      <w:r>
-        <w:rPr>
-          <w:rFonts w:ascii="宋体" w:hAnsi="宋体" w:hint="eastAsia"/>
-          <w:sz w:val="24"/>
-        </w:rPr>
-        <w:t>c</w:t>
-      </w:r>
-      <w:r>
-        <w:rPr>
-          <w:rFonts w:ascii="宋体" w:hAnsi="宋体"/>
-          <w:sz w:val="24"/>
-        </w:rPr>
-        <w:t>onnotation，这是</w:t>
-      </w:r>
-      <w:proofErr w:type="spellStart"/>
-      <w:r>
-        <w:rPr>
-          <w:rFonts w:ascii="宋体" w:hAnsi="宋体" w:hint="eastAsia"/>
-          <w:sz w:val="24"/>
-        </w:rPr>
-        <w:t>f</w:t>
-      </w:r>
-      <w:r>
-        <w:rPr>
-          <w:rFonts w:ascii="宋体" w:hAnsi="宋体"/>
-          <w:sz w:val="24"/>
-        </w:rPr>
-        <w:t>ordern</w:t>
-      </w:r>
-      <w:proofErr w:type="spellEnd"/>
-      <w:r>
-        <w:rPr>
-          <w:rFonts w:ascii="宋体" w:hAnsi="宋体"/>
-          <w:sz w:val="24"/>
-        </w:rPr>
-        <w:t>做不到的，所以</w:t>
-      </w:r>
-      <w:proofErr w:type="spellStart"/>
-      <w:r>
-        <w:rPr>
-          <w:rFonts w:ascii="宋体" w:hAnsi="宋体" w:hint="eastAsia"/>
-          <w:sz w:val="24"/>
-        </w:rPr>
-        <w:t>f</w:t>
-      </w:r>
-      <w:r>
-        <w:rPr>
-          <w:rFonts w:ascii="宋体" w:hAnsi="宋体"/>
-          <w:sz w:val="24"/>
-        </w:rPr>
-        <w:t>ordern</w:t>
-      </w:r>
-      <w:proofErr w:type="spellEnd"/>
-      <w:r>
-        <w:rPr>
-          <w:rFonts w:ascii="宋体" w:hAnsi="宋体"/>
-          <w:sz w:val="24"/>
-        </w:rPr>
-        <w:t>只是作为</w:t>
-      </w:r>
-      <w:proofErr w:type="spellStart"/>
-      <w:r>
-        <w:rPr>
-          <w:rFonts w:ascii="宋体" w:hAnsi="宋体" w:hint="eastAsia"/>
-          <w:sz w:val="24"/>
-        </w:rPr>
-        <w:t>s</w:t>
-      </w:r>
-      <w:r>
-        <w:rPr>
-          <w:rFonts w:ascii="宋体" w:hAnsi="宋体"/>
-          <w:sz w:val="24"/>
-        </w:rPr>
-        <w:t>tellen</w:t>
-      </w:r>
-      <w:proofErr w:type="spellEnd"/>
-      <w:r>
-        <w:rPr>
-          <w:rFonts w:ascii="宋体" w:hAnsi="宋体"/>
-          <w:sz w:val="24"/>
-        </w:rPr>
-        <w:t>的引出和形容描述。</w:t>
-      </w:r>
-    </w:p>
-    <w:p>
-      <w:pPr>
-        <w:spacing w:line="360" w:lineRule="auto"/>
-        <w:ind w:firstLine="840"/>
+        <w:t>自身</w:t>
+      </w:r>
+      <w:r>
+        <w:rPr>
+          <w:rFonts w:ascii="宋体" w:hAnsi="宋体" w:hint="eastAsia"/>
+          <w:sz w:val="24"/>
+          <w:lang w:val="de-DE"/>
+        </w:rPr>
+        <w:t>。因此57段说，现代技术虽然晚于自然科学的发展，但技术的本质则是历史上（</w:t>
+      </w:r>
+      <w:r>
+        <w:rPr>
+          <w:rFonts w:ascii="宋体" w:hAnsi="宋体"/>
+          <w:sz w:val="24"/>
+          <w:lang w:val="de-DE"/>
+        </w:rPr>
+        <w:t>g</w:t>
+      </w:r>
+      <w:r>
+        <w:rPr>
+          <w:rFonts w:ascii="宋体" w:hAnsi="宋体" w:hint="eastAsia"/>
+          <w:sz w:val="24"/>
+          <w:lang w:val="de-DE"/>
+        </w:rPr>
+        <w:t>eschichtlich）早先的东西。</w:t>
+      </w:r>
+    </w:p>
+    <w:p>
+      <w:pPr>
+        <w:spacing w:line="360" w:lineRule="auto"/>
+        <w:ind w:firstLine="480"/>
+        <w:rPr>
+          <w:rFonts w:ascii="宋体" w:hAnsi="宋体"/>
+          <w:sz w:val="24"/>
+          <w:lang w:val="de-DE"/>
+        </w:rPr>
+      </w:pPr>
+      <w:r>
+        <w:rPr>
+          <w:rFonts w:ascii="宋体" w:hAnsi="宋体"/>
+          <w:sz w:val="24"/>
+          <w:lang w:val="de-DE"/>
+        </w:rPr>
+        <w:lastRenderedPageBreak/>
+        <w:t>补充</w:t>
+      </w:r>
+      <w:r>
+        <w:rPr>
+          <w:rFonts w:ascii="宋体" w:hAnsi="宋体" w:hint="eastAsia"/>
+          <w:sz w:val="24"/>
+          <w:lang w:val="de-DE"/>
+        </w:rPr>
+        <w:t>A</w:t>
+      </w:r>
+      <w:r>
+        <w:rPr>
+          <w:rFonts w:ascii="宋体" w:hAnsi="宋体"/>
+          <w:sz w:val="24"/>
+          <w:lang w:val="de-DE"/>
+        </w:rPr>
+        <w:t>nwesen（解蔽与之有直接关联）这里还看不出它与“本质”的太大关系，这大概是由于中文翻译的两个词没有关系，尽管西文有，这要从词源和海德格尔的后文来探究。</w:t>
+      </w:r>
+    </w:p>
+    <w:p>
+      <w:pPr>
+        <w:spacing w:line="360" w:lineRule="auto"/>
+        <w:ind w:firstLine="480"/>
+        <w:rPr>
+          <w:rFonts w:ascii="宋体" w:hAnsi="宋体"/>
+          <w:sz w:val="24"/>
+          <w:lang w:val="de-DE"/>
+        </w:rPr>
+      </w:pPr>
+    </w:p>
+    <w:p>
+      <w:pPr>
+        <w:spacing w:line="360" w:lineRule="auto"/>
+        <w:ind w:firstLine="480"/>
+        <w:rPr>
+          <w:rFonts w:ascii="宋体" w:hAnsi="宋体" w:hint="eastAsia"/>
+          <w:sz w:val="24"/>
+          <w:lang w:val="de-DE"/>
+        </w:rPr>
+      </w:pPr>
+      <w:r>
+        <w:rPr>
+          <w:rFonts w:ascii="宋体" w:hAnsi="宋体"/>
+          <w:sz w:val="24"/>
+          <w:lang w:val="de-DE"/>
+        </w:rPr>
+        <w:t>到了</w:t>
+      </w:r>
+      <w:r>
+        <w:rPr>
+          <w:rFonts w:ascii="宋体" w:hAnsi="宋体"/>
+          <w:sz w:val="24"/>
+          <w:lang w:val="de-DE"/>
+        </w:rPr>
+        <w:t>83段以后，</w:t>
+      </w:r>
+      <w:r>
+        <w:rPr>
+          <w:rFonts w:ascii="宋体" w:hAnsi="宋体" w:hint="eastAsia"/>
+          <w:sz w:val="24"/>
+          <w:lang w:val="de-DE"/>
+        </w:rPr>
+        <w:t>Wesen一词被海德格尔重点探究</w:t>
+      </w:r>
+    </w:p>
+    <w:p>
+      <w:pPr>
+        <w:spacing w:line="360" w:lineRule="auto"/>
+        <w:ind w:firstLine="560"/>
         <w:rPr>
           <w:rFonts w:ascii="宋体" w:hAnsi="宋体"/>
           <w:sz w:val="28"/>
@@ -3132,55 +4477,83 @@
           <w:sz w:val="28"/>
           <w:lang w:val="de-DE"/>
         </w:rPr>
-        <w:lastRenderedPageBreak/>
-        <w:t>3.3 《技术的追问》中stellen哲学含义分析</w:t>
-      </w:r>
-    </w:p>
-    <w:p>
-      <w:pPr>
-        <w:spacing w:line="360" w:lineRule="auto"/>
-        <w:ind w:firstLine="840"/>
+        <w:t xml:space="preserve">  4.2 Wesen相关词语的词源、关联性与哲学含义</w:t>
+      </w:r>
+    </w:p>
+    <w:p>
+      <w:pPr>
+        <w:spacing w:line="360" w:lineRule="auto"/>
+        <w:ind w:firstLine="480"/>
+        <w:rPr>
+          <w:rFonts w:ascii="宋体" w:hAnsi="宋体"/>
+          <w:sz w:val="24"/>
+          <w:lang w:val="de-DE"/>
+        </w:rPr>
+      </w:pPr>
+    </w:p>
+    <w:p>
+      <w:pPr>
+        <w:spacing w:line="360" w:lineRule="auto"/>
+        <w:ind w:firstLine="480"/>
+        <w:rPr>
+          <w:rFonts w:ascii="宋体" w:hAnsi="宋体"/>
+          <w:sz w:val="24"/>
+          <w:lang w:val="de-DE"/>
+        </w:rPr>
+      </w:pPr>
+    </w:p>
+    <w:p>
+      <w:pPr>
+        <w:spacing w:line="360" w:lineRule="auto"/>
+        <w:ind w:firstLine="480"/>
+        <w:rPr>
+          <w:rFonts w:ascii="宋体" w:hAnsi="宋体"/>
+          <w:sz w:val="24"/>
+          <w:lang w:val="de-DE"/>
+        </w:rPr>
+      </w:pPr>
+    </w:p>
+    <w:p>
+      <w:pPr>
+        <w:spacing w:line="360" w:lineRule="auto"/>
+        <w:ind w:firstLine="560"/>
         <w:rPr>
           <w:rFonts w:ascii="宋体" w:hAnsi="宋体"/>
           <w:sz w:val="28"/>
           <w:lang w:val="de-DE"/>
         </w:rPr>
       </w:pPr>
-    </w:p>
-    <w:p>
-      <w:pPr>
-        <w:spacing w:line="360" w:lineRule="auto"/>
-        <w:ind w:firstLine="840"/>
+      <w:r>
         <w:rPr>
           <w:rFonts w:ascii="宋体" w:hAnsi="宋体"/>
           <w:sz w:val="28"/>
           <w:lang w:val="de-DE"/>
         </w:rPr>
-      </w:pPr>
-      <w:r>
+        <w:t>4.3海德格尔对Gestell作为技术之Wesen的阐述</w:t>
+      </w:r>
+    </w:p>
+    <w:p>
+      <w:pPr>
+        <w:spacing w:line="360" w:lineRule="auto"/>
         <w:rPr>
           <w:rFonts w:ascii="宋体" w:hAnsi="宋体"/>
           <w:sz w:val="28"/>
           <w:lang w:val="de-DE"/>
         </w:rPr>
-        <w:t>3.4 Gestell含义分析</w:t>
-      </w:r>
-    </w:p>
-    <w:p>
-      <w:pPr>
-        <w:spacing w:line="360" w:lineRule="auto"/>
-        <w:ind w:firstLine="840"/>
+      </w:pPr>
+      <w:r>
         <w:rPr>
           <w:rFonts w:ascii="宋体" w:hAnsi="宋体"/>
           <w:sz w:val="28"/>
           <w:lang w:val="de-DE"/>
         </w:rPr>
-      </w:pPr>
-    </w:p>
-    <w:p>
-      <w:pPr>
-        <w:spacing w:line="360" w:lineRule="auto"/>
-        <w:ind w:firstLine="840"/>
+        <w:tab/>
+      </w:r>
+    </w:p>
+    <w:p>
+      <w:pPr>
+        <w:spacing w:line="360" w:lineRule="auto"/>
+        <w:ind w:left="140" w:firstLine="420"/>
         <w:rPr>
           <w:rFonts w:ascii="宋体" w:hAnsi="宋体"/>
           <w:sz w:val="28"/>
@@ -3193,7 +4566,7 @@
           <w:sz w:val="28"/>
           <w:lang w:val="de-DE"/>
         </w:rPr>
-        <w:t>3.5 中、英译文解读</w:t>
+        <w:t>4.4 中、英译文解读</w:t>
       </w:r>
     </w:p>
     <w:p>
@@ -3206,97 +4579,28 @@
           <w:lang w:val="de-DE"/>
         </w:rPr>
       </w:pPr>
-      <w:r>
-        <w:rPr>
-          <w:rFonts w:ascii="宋体" w:hAnsi="宋体"/>
-          <w:sz w:val="24"/>
-          <w:lang w:val="de-DE"/>
-        </w:rPr>
-        <w:t>英译文将</w:t>
-      </w:r>
-      <w:r>
-        <w:rPr>
-          <w:rFonts w:ascii="宋体" w:hAnsi="宋体" w:hint="eastAsia"/>
-          <w:sz w:val="24"/>
-          <w:lang w:val="de-DE"/>
-        </w:rPr>
-        <w:t>stellen翻译为t</w:t>
-      </w:r>
-      <w:r>
-        <w:rPr>
-          <w:rFonts w:ascii="宋体" w:hAnsi="宋体"/>
-          <w:sz w:val="24"/>
-          <w:lang w:val="de-DE"/>
-        </w:rPr>
-        <w:t>o set或</w:t>
-      </w:r>
-      <w:r>
-        <w:rPr>
-          <w:rFonts w:ascii="宋体" w:hAnsi="宋体" w:hint="eastAsia"/>
-          <w:sz w:val="24"/>
-          <w:lang w:val="de-DE"/>
-        </w:rPr>
-        <w:t>t</w:t>
-      </w:r>
-      <w:r>
-        <w:rPr>
-          <w:rFonts w:ascii="宋体" w:hAnsi="宋体"/>
-          <w:sz w:val="24"/>
-          <w:lang w:val="de-DE"/>
-        </w:rPr>
-        <w:t>o set upon，有时被译为</w:t>
-      </w:r>
-      <w:r>
-        <w:rPr>
-          <w:rFonts w:ascii="宋体" w:hAnsi="宋体" w:hint="eastAsia"/>
-          <w:sz w:val="24"/>
-          <w:lang w:val="de-DE"/>
-        </w:rPr>
-        <w:t>t</w:t>
-      </w:r>
-      <w:r>
-        <w:rPr>
-          <w:rFonts w:ascii="宋体" w:hAnsi="宋体"/>
-          <w:sz w:val="24"/>
-          <w:lang w:val="de-DE"/>
-        </w:rPr>
-        <w:t>o supply</w:t>
-      </w:r>
     </w:p>
     <w:p>
       <w:pPr>
         <w:spacing w:line="360" w:lineRule="auto"/>
         <w:ind w:firstLine="720"/>
         <w:rPr>
-          <w:rFonts w:ascii="宋体" w:hAnsi="宋体" w:hint="eastAsia"/>
-          <w:sz w:val="24"/>
-          <w:lang w:val="de-DE"/>
-        </w:rPr>
-      </w:pPr>
-      <w:r>
-        <w:rPr>
-          <w:rFonts w:ascii="宋体" w:hAnsi="宋体"/>
-          <w:sz w:val="24"/>
-          <w:lang w:val="de-DE"/>
-        </w:rPr>
-        <w:t>这印证了德文词语</w:t>
-      </w:r>
-      <w:r>
-        <w:rPr>
-          <w:rFonts w:ascii="宋体" w:hAnsi="宋体" w:hint="eastAsia"/>
-          <w:sz w:val="24"/>
-          <w:lang w:val="de-DE"/>
-        </w:rPr>
-        <w:t>stellen的丰富性，其丰富内涵在英语里只能用多个不同的词来表达，而在德语里只是一个词族。</w:t>
-      </w:r>
-      <w:r>
-        <w:rPr>
-          <w:rFonts w:ascii="宋体" w:hAnsi="宋体" w:hint="eastAsia"/>
-          <w:sz w:val="24"/>
-          <w:lang w:val="de-DE"/>
-        </w:rPr>
-        <w:t>而该词族的不同词语之间的强烈关联就无法再用英语里的多个词复制了，中文也一样，摆置和预订的近似性，也只有在德语里了。</w:t>
-      </w:r>
+          <w:rFonts w:ascii="宋体" w:hAnsi="宋体"/>
+          <w:sz w:val="24"/>
+          <w:lang w:val="de-DE"/>
+        </w:rPr>
+      </w:pPr>
+    </w:p>
+    <w:p>
+      <w:pPr>
+        <w:spacing w:line="360" w:lineRule="auto"/>
+        <w:ind w:firstLine="720"/>
+        <w:rPr>
+          <w:rFonts w:ascii="宋体" w:hAnsi="宋体"/>
+          <w:sz w:val="24"/>
+          <w:lang w:val="de-DE"/>
+        </w:rPr>
+      </w:pPr>
     </w:p>
     <w:p>
       <w:pPr>
@@ -3314,235 +4618,6 @@
           <w:sz w:val="32"/>
           <w:lang w:val="de-DE"/>
         </w:rPr>
-        <w:t>4.Wesen（本质）及相关词语分析</w:t>
-      </w:r>
-    </w:p>
-    <w:p>
-      <w:pPr>
-        <w:spacing w:line="360" w:lineRule="auto"/>
-        <w:ind w:firstLine="560"/>
-        <w:rPr>
-          <w:rFonts w:ascii="宋体" w:hAnsi="宋体"/>
-          <w:sz w:val="28"/>
-          <w:lang w:val="de-DE"/>
-        </w:rPr>
-      </w:pPr>
-      <w:r>
-        <w:rPr>
-          <w:rFonts w:ascii="宋体" w:hAnsi="宋体"/>
-          <w:sz w:val="28"/>
-          <w:lang w:val="de-DE"/>
-        </w:rPr>
-        <w:t xml:space="preserve">  4.1 海德格尔对Wesen的用法</w:t>
-      </w:r>
-    </w:p>
-    <w:p>
-      <w:pPr>
-        <w:spacing w:line="360" w:lineRule="auto"/>
-        <w:ind w:firstLine="480"/>
-        <w:rPr>
-          <w:rFonts w:ascii="宋体" w:hAnsi="宋体"/>
-          <w:sz w:val="24"/>
-          <w:lang w:val="de-DE"/>
-        </w:rPr>
-      </w:pPr>
-      <w:r>
-        <w:rPr>
-          <w:rFonts w:ascii="宋体" w:hAnsi="宋体"/>
-          <w:sz w:val="24"/>
-          <w:lang w:val="de-DE"/>
-        </w:rPr>
-        <w:t>Wesen一词在Die Frage nach der Technik的首段就已经提到，因为海德格尔此文“技术的追问”就是要探索技术的本质Wesen。Frei ist die Beziehung, wenn sie unser Dasein dem Wesen der Technik öffnet.</w:t>
-      </w:r>
-    </w:p>
-    <w:p>
-      <w:pPr>
-        <w:spacing w:line="360" w:lineRule="auto"/>
-        <w:ind w:firstLine="480"/>
-        <w:rPr>
-          <w:rFonts w:ascii="宋体" w:hAnsi="宋体"/>
-          <w:sz w:val="24"/>
-          <w:lang w:val="de-DE"/>
-        </w:rPr>
-      </w:pPr>
-      <w:r>
-        <w:rPr>
-          <w:rFonts w:ascii="宋体" w:hAnsi="宋体"/>
-          <w:sz w:val="24"/>
-          <w:lang w:val="de-DE"/>
-        </w:rPr>
-        <w:t>文章的开篇指出技术与技术的本质不相同，并以树为例阐述了本质的含义</w:t>
-      </w:r>
-    </w:p>
-    <w:p>
-      <w:pPr>
-        <w:spacing w:line="360" w:lineRule="auto"/>
-        <w:ind w:firstLine="480"/>
-        <w:rPr>
-          <w:rFonts w:ascii="宋体" w:hAnsi="宋体"/>
-          <w:sz w:val="24"/>
-          <w:lang w:val="de-DE"/>
-        </w:rPr>
-      </w:pPr>
-    </w:p>
-    <w:p>
-      <w:pPr>
-        <w:spacing w:line="360" w:lineRule="auto"/>
-        <w:ind w:firstLine="560"/>
-        <w:rPr>
-          <w:rFonts w:ascii="宋体" w:hAnsi="宋体"/>
-          <w:sz w:val="28"/>
-          <w:lang w:val="de-DE"/>
-        </w:rPr>
-      </w:pPr>
-      <w:r>
-        <w:rPr>
-          <w:rFonts w:ascii="宋体" w:hAnsi="宋体"/>
-          <w:sz w:val="28"/>
-          <w:lang w:val="de-DE"/>
-        </w:rPr>
-        <w:t xml:space="preserve">  4.2 Wesen相关词语的词源、关联性与哲学含义</w:t>
-      </w:r>
-    </w:p>
-    <w:p>
-      <w:pPr>
-        <w:spacing w:line="360" w:lineRule="auto"/>
-        <w:ind w:firstLine="480"/>
-        <w:rPr>
-          <w:rFonts w:ascii="宋体" w:hAnsi="宋体"/>
-          <w:sz w:val="24"/>
-          <w:lang w:val="de-DE"/>
-        </w:rPr>
-      </w:pPr>
-    </w:p>
-    <w:p>
-      <w:pPr>
-        <w:spacing w:line="360" w:lineRule="auto"/>
-        <w:ind w:firstLine="480"/>
-        <w:rPr>
-          <w:rFonts w:ascii="宋体" w:hAnsi="宋体"/>
-          <w:sz w:val="24"/>
-          <w:lang w:val="de-DE"/>
-        </w:rPr>
-      </w:pPr>
-    </w:p>
-    <w:p>
-      <w:pPr>
-        <w:spacing w:line="360" w:lineRule="auto"/>
-        <w:ind w:firstLine="480"/>
-        <w:rPr>
-          <w:rFonts w:ascii="宋体" w:hAnsi="宋体"/>
-          <w:sz w:val="24"/>
-          <w:lang w:val="de-DE"/>
-        </w:rPr>
-      </w:pPr>
-    </w:p>
-    <w:p>
-      <w:pPr>
-        <w:spacing w:line="360" w:lineRule="auto"/>
-        <w:ind w:firstLine="560"/>
-        <w:rPr>
-          <w:rFonts w:ascii="宋体" w:hAnsi="宋体"/>
-          <w:sz w:val="28"/>
-          <w:lang w:val="de-DE"/>
-        </w:rPr>
-      </w:pPr>
-      <w:r>
-        <w:rPr>
-          <w:rFonts w:ascii="宋体" w:hAnsi="宋体"/>
-          <w:sz w:val="28"/>
-          <w:lang w:val="de-DE"/>
-        </w:rPr>
-        <w:t>4.3海德格尔对Gestell作为技术之Wesen的阐述</w:t>
-      </w:r>
-    </w:p>
-    <w:p>
-      <w:pPr>
-        <w:spacing w:line="360" w:lineRule="auto"/>
-        <w:rPr>
-          <w:rFonts w:ascii="宋体" w:hAnsi="宋体"/>
-          <w:sz w:val="28"/>
-          <w:lang w:val="de-DE"/>
-        </w:rPr>
-      </w:pPr>
-      <w:r>
-        <w:rPr>
-          <w:rFonts w:ascii="宋体" w:hAnsi="宋体"/>
-          <w:sz w:val="28"/>
-          <w:lang w:val="de-DE"/>
-        </w:rPr>
-        <w:tab/>
-      </w:r>
-    </w:p>
-    <w:p>
-      <w:pPr>
-        <w:spacing w:line="360" w:lineRule="auto"/>
-        <w:ind w:left="140" w:firstLine="420"/>
-        <w:rPr>
-          <w:rFonts w:ascii="宋体" w:hAnsi="宋体"/>
-          <w:sz w:val="28"/>
-          <w:lang w:val="de-DE"/>
-        </w:rPr>
-      </w:pPr>
-      <w:r>
-        <w:rPr>
-          <w:rFonts w:ascii="宋体" w:hAnsi="宋体"/>
-          <w:sz w:val="28"/>
-          <w:lang w:val="de-DE"/>
-        </w:rPr>
-        <w:t>4.4 中、英译文解读</w:t>
-      </w:r>
-    </w:p>
-    <w:p>
-      <w:pPr>
-        <w:spacing w:line="360" w:lineRule="auto"/>
-        <w:ind w:firstLine="720"/>
-        <w:rPr>
-          <w:rFonts w:ascii="宋体" w:hAnsi="宋体"/>
-          <w:sz w:val="24"/>
-          <w:lang w:val="de-DE"/>
-        </w:rPr>
-      </w:pPr>
-    </w:p>
-    <w:p>
-      <w:pPr>
-        <w:spacing w:line="360" w:lineRule="auto"/>
-        <w:ind w:firstLine="720"/>
-        <w:rPr>
-          <w:rFonts w:ascii="宋体" w:hAnsi="宋体"/>
-          <w:sz w:val="24"/>
-          <w:lang w:val="de-DE"/>
-        </w:rPr>
-      </w:pPr>
-    </w:p>
-    <w:p>
-      <w:pPr>
-        <w:spacing w:line="360" w:lineRule="auto"/>
-        <w:ind w:firstLine="720"/>
-        <w:rPr>
-          <w:rFonts w:ascii="宋体" w:hAnsi="宋体"/>
-          <w:sz w:val="24"/>
-          <w:lang w:val="de-DE"/>
-        </w:rPr>
-      </w:pPr>
-    </w:p>
-    <w:p>
-      <w:pPr>
-        <w:spacing w:line="360" w:lineRule="auto"/>
-        <w:ind w:firstLine="640"/>
-        <w:rPr>
-          <w:rFonts w:ascii="宋体" w:hAnsi="宋体"/>
-          <w:sz w:val="32"/>
-          <w:lang w:val="de-DE"/>
-        </w:rPr>
-      </w:pPr>
-      <w:r>
-        <w:rPr>
-          <w:rFonts w:ascii="宋体" w:hAnsi="宋体"/>
-          <w:sz w:val="32"/>
-          <w:lang w:val="de-DE"/>
-        </w:rPr>
-        <w:lastRenderedPageBreak/>
         <w:t>5.结语</w:t>
       </w:r>
     </w:p>
@@ -4709,4 +5784,16 @@
     </a:ext>
   </a:extLst>
 </a:theme>
+</file>
+
+<file path=customXml/item1.xml><?xml version="1.0" encoding="utf-8"?>
+<b:Sources xmlns:b="http://schemas.openxmlformats.org/officeDocument/2006/bibliography" xmlns="http://schemas.openxmlformats.org/officeDocument/2006/bibliography" SelectedStyle="\APASixthEditionOfficeOnline.xsl" StyleName="APA" Version="6"/>
+</file>
+
+<file path=customXml/itemProps1.xml><?xml version="1.0" encoding="utf-8"?>
+<ds:datastoreItem xmlns:ds="http://schemas.openxmlformats.org/officeDocument/2006/customXml" ds:itemID="{CE09750B-E5DD-4C51-A24D-8F3F33FC1DF7}">
+  <ds:schemaRefs>
+    <ds:schemaRef ds:uri="http://schemas.openxmlformats.org/officeDocument/2006/bibliography"/>
+  </ds:schemaRefs>
+</ds:datastoreItem>
 </file>
</xml_diff>

<commit_message>
Wesen Herkunft half written
</commit_message>
<xml_diff>
--- a/Uraufsatz.docx
+++ b/Uraufsatz.docx
@@ -3773,723 +3773,1863 @@
           <w:sz w:val="24"/>
           <w:lang w:val="de-DE"/>
         </w:rPr>
-        <w:t>（还要补充一下给出荷尔德林的诗之后用到的几个“Wesen</w:t>
+        <w:t>（还要补充一下给出荷尔德林的诗之后用到的几个“Wesen”）</w:t>
+      </w:r>
+    </w:p>
+    <w:p>
+      <w:pPr>
+        <w:spacing w:line="360" w:lineRule="auto"/>
+        <w:ind w:firstLine="480"/>
+        <w:rPr>
+          <w:rFonts w:ascii="宋体" w:hAnsi="宋体"/>
+          <w:sz w:val="24"/>
+          <w:lang w:val="de-DE"/>
+        </w:rPr>
+      </w:pPr>
+      <w:r>
+        <w:rPr>
+          <w:rFonts w:ascii="宋体" w:hAnsi="宋体"/>
+          <w:sz w:val="24"/>
+          <w:lang w:val="de-DE"/>
+        </w:rPr>
+        <w:t>除了以技术作为本质的主语，海德格尔还在文中以历史、自由、人</w:t>
+      </w:r>
+      <w:proofErr w:type="gramStart"/>
+      <w:r>
+        <w:rPr>
+          <w:rFonts w:ascii="宋体" w:hAnsi="宋体"/>
+          <w:sz w:val="24"/>
+          <w:lang w:val="de-DE"/>
+        </w:rPr>
+        <w:t>做为</w:t>
+      </w:r>
+      <w:proofErr w:type="gramEnd"/>
+      <w:r>
+        <w:rPr>
+          <w:rFonts w:ascii="宋体" w:hAnsi="宋体"/>
+          <w:sz w:val="24"/>
+          <w:lang w:val="de-DE"/>
+        </w:rPr>
+        <w:t>本质的主语。</w:t>
+      </w:r>
+      <w:r>
+        <w:rPr>
+          <w:rFonts w:ascii="宋体" w:hAnsi="宋体"/>
+          <w:sz w:val="24"/>
+          <w:lang w:val="de-DE"/>
+        </w:rPr>
+        <w:t>而这三个主语直接的关系体现在海德格尔的推演过程中。技术的本质将人带上一条路，它将现实（</w:t>
+      </w:r>
+      <w:r>
+        <w:rPr>
+          <w:rFonts w:ascii="宋体" w:hAnsi="宋体" w:hint="eastAsia"/>
+          <w:sz w:val="24"/>
+          <w:lang w:val="de-DE"/>
+        </w:rPr>
+        <w:t>Wirkliche</w:t>
+      </w:r>
+      <w:r>
+        <w:rPr>
+          <w:rFonts w:ascii="宋体" w:hAnsi="宋体"/>
+          <w:sz w:val="24"/>
+          <w:lang w:val="de-DE"/>
+        </w:rPr>
+        <w:t>）转变为</w:t>
+      </w:r>
+      <w:r>
+        <w:rPr>
+          <w:rFonts w:ascii="宋体" w:hAnsi="宋体" w:hint="eastAsia"/>
+          <w:sz w:val="24"/>
+          <w:lang w:val="de-DE"/>
+        </w:rPr>
+        <w:t>Bestand。带上路这种遣送（Schicken）是命运（G</w:t>
+      </w:r>
+      <w:r>
+        <w:rPr>
+          <w:rFonts w:ascii="宋体" w:hAnsi="宋体"/>
+          <w:sz w:val="24"/>
+          <w:lang w:val="de-DE"/>
+        </w:rPr>
+        <w:t>eschick</w:t>
+      </w:r>
+      <w:r>
+        <w:rPr>
+          <w:rFonts w:ascii="宋体" w:hAnsi="宋体" w:hint="eastAsia"/>
+          <w:sz w:val="24"/>
+          <w:lang w:val="de-DE"/>
+        </w:rPr>
+        <w:t>），而命运规定着的就是历史（Geschichte）的本质。(</w:t>
+      </w:r>
+      <w:r>
+        <w:rPr>
+          <w:rFonts w:ascii="宋体" w:hAnsi="宋体"/>
+          <w:sz w:val="24"/>
+          <w:lang w:val="de-DE"/>
+        </w:rPr>
+        <w:t>63段</w:t>
+      </w:r>
+      <w:r>
+        <w:rPr>
+          <w:rFonts w:ascii="宋体" w:hAnsi="宋体" w:hint="eastAsia"/>
+          <w:sz w:val="24"/>
+          <w:lang w:val="de-DE"/>
+        </w:rPr>
+        <w:t>)。紧接着海德格尔谈及自由，人归属于命运领域，成为倾听者，才是自由的，自由的本质不是意志，自由掌管着开放领域，这就联系到了解蔽概念。</w:t>
+      </w:r>
+      <w:r>
+        <w:rPr>
+          <w:rFonts w:ascii="宋体" w:hAnsi="宋体" w:hint="eastAsia"/>
+          <w:sz w:val="24"/>
+          <w:lang w:val="de-DE"/>
+        </w:rPr>
+        <w:t>通过这一系列的推演，海德格尔得以拓展技术的本质中的“解蔽”内涵</w:t>
+      </w:r>
+      <w:r>
+        <w:rPr>
+          <w:rFonts w:ascii="宋体" w:hAnsi="宋体" w:hint="eastAsia"/>
+          <w:sz w:val="24"/>
+          <w:lang w:val="de-DE"/>
+        </w:rPr>
+        <w:t>，探究这是如何的一种解蔽</w:t>
+      </w:r>
+      <w:r>
+        <w:rPr>
+          <w:rFonts w:ascii="宋体" w:hAnsi="宋体" w:hint="eastAsia"/>
+          <w:sz w:val="24"/>
+          <w:lang w:val="de-DE"/>
+        </w:rPr>
+        <w:t>。</w:t>
+      </w:r>
+      <w:r>
+        <w:rPr>
+          <w:rFonts w:ascii="宋体" w:hAnsi="宋体" w:hint="eastAsia"/>
+          <w:sz w:val="24"/>
+          <w:lang w:val="de-DE"/>
+        </w:rPr>
+        <w:t>之后海德格尔用到了“人”作为本质的主语，因为技术的本质指点的解蔽是一种s</w:t>
+      </w:r>
+      <w:r>
+        <w:rPr>
+          <w:rFonts w:ascii="宋体" w:hAnsi="宋体"/>
+          <w:sz w:val="24"/>
+          <w:lang w:val="de-DE"/>
+        </w:rPr>
+        <w:t>tellen</w:t>
+      </w:r>
+      <w:r>
+        <w:rPr>
+          <w:rFonts w:ascii="宋体" w:hAnsi="宋体"/>
+          <w:sz w:val="24"/>
+          <w:lang w:val="de-DE"/>
+        </w:rPr>
+        <w:t>的单一</w:t>
+      </w:r>
+      <w:r>
+        <w:rPr>
+          <w:rFonts w:ascii="宋体" w:hAnsi="宋体"/>
+          <w:sz w:val="24"/>
+          <w:lang w:val="de-DE"/>
+        </w:rPr>
+        <w:t>形式的解蔽</w:t>
+      </w:r>
+      <w:r>
+        <w:rPr>
+          <w:rFonts w:ascii="宋体" w:hAnsi="宋体"/>
+          <w:sz w:val="24"/>
+          <w:lang w:val="de-DE"/>
+        </w:rPr>
+        <w:t>，一种贬义的解蔽</w:t>
+      </w:r>
+      <w:r>
+        <w:rPr>
+          <w:rFonts w:ascii="宋体" w:hAnsi="宋体"/>
+          <w:sz w:val="24"/>
+          <w:lang w:val="de-DE"/>
+        </w:rPr>
+        <w:t>，</w:t>
+      </w:r>
+      <w:r>
+        <w:rPr>
+          <w:rFonts w:ascii="宋体" w:hAnsi="宋体"/>
+          <w:sz w:val="24"/>
+          <w:lang w:val="de-DE"/>
+        </w:rPr>
+        <w:t>解蔽技术性的同时，人</w:t>
+      </w:r>
+      <w:r>
+        <w:rPr>
+          <w:rFonts w:ascii="宋体" w:hAnsi="宋体"/>
+          <w:sz w:val="24"/>
+          <w:lang w:val="de-DE"/>
+        </w:rPr>
+        <w:t>的本质</w:t>
+      </w:r>
+      <w:r>
+        <w:rPr>
+          <w:rFonts w:ascii="宋体" w:hAnsi="宋体"/>
+          <w:sz w:val="24"/>
+          <w:lang w:val="de-DE"/>
+        </w:rPr>
+        <w:t>却</w:t>
+      </w:r>
+      <w:r>
+        <w:rPr>
+          <w:rFonts w:ascii="宋体" w:hAnsi="宋体"/>
+          <w:sz w:val="24"/>
+          <w:lang w:val="de-DE"/>
+        </w:rPr>
+        <w:t>被遮蔽了，人不再碰到自身。这便是危险，座架的危险在人的本质处触动了人类。</w:t>
+      </w:r>
+    </w:p>
+    <w:p>
+      <w:pPr>
+        <w:spacing w:line="360" w:lineRule="auto"/>
+        <w:ind w:firstLine="480"/>
+        <w:rPr>
+          <w:rFonts w:ascii="宋体" w:hAnsi="宋体"/>
+          <w:sz w:val="24"/>
+          <w:lang w:val="de-DE"/>
+        </w:rPr>
+      </w:pPr>
+      <w:r>
+        <w:rPr>
+          <w:rFonts w:ascii="宋体" w:hAnsi="宋体"/>
+          <w:sz w:val="24"/>
+          <w:lang w:val="de-DE"/>
+        </w:rPr>
+        <w:t>海德格尔还用到了</w:t>
+      </w:r>
+      <w:r>
+        <w:rPr>
+          <w:rFonts w:ascii="宋体" w:hAnsi="宋体"/>
+          <w:sz w:val="24"/>
+          <w:lang w:val="de-DE"/>
+        </w:rPr>
+        <w:t>3</w:t>
+      </w:r>
+      <w:r>
+        <w:rPr>
+          <w:rFonts w:ascii="宋体" w:hAnsi="宋体"/>
+          <w:sz w:val="24"/>
+          <w:lang w:val="de-DE"/>
+        </w:rPr>
+        <w:t>次本质的动词形式</w:t>
+      </w:r>
+      <w:r>
+        <w:rPr>
+          <w:rFonts w:ascii="宋体" w:hAnsi="宋体" w:hint="eastAsia"/>
+          <w:sz w:val="24"/>
+          <w:lang w:val="de-DE"/>
+        </w:rPr>
+        <w:t>w</w:t>
+      </w:r>
+      <w:r>
+        <w:rPr>
+          <w:rFonts w:ascii="宋体" w:hAnsi="宋体"/>
+          <w:sz w:val="24"/>
+          <w:lang w:val="de-DE"/>
+        </w:rPr>
+        <w:t>esen。</w:t>
+      </w:r>
+      <w:r>
+        <w:rPr>
+          <w:rFonts w:ascii="宋体" w:hAnsi="宋体"/>
+          <w:sz w:val="24"/>
+          <w:lang w:val="de-DE"/>
+        </w:rPr>
+        <w:t>其中两次与</w:t>
+      </w:r>
+      <w:proofErr w:type="gramStart"/>
+      <w:r>
+        <w:rPr>
+          <w:rFonts w:ascii="宋体" w:hAnsi="宋体"/>
+          <w:sz w:val="24"/>
+          <w:lang w:val="de-DE"/>
+        </w:rPr>
+        <w:t>技术或座架</w:t>
+      </w:r>
+      <w:proofErr w:type="gramEnd"/>
+      <w:r>
+        <w:rPr>
+          <w:rFonts w:ascii="宋体" w:hAnsi="宋体"/>
+          <w:sz w:val="24"/>
+          <w:lang w:val="de-DE"/>
+        </w:rPr>
+        <w:t>有关，一次是在介绍柏拉图中使用。</w:t>
+      </w:r>
+      <w:r>
+        <w:rPr>
+          <w:rFonts w:ascii="宋体" w:hAnsi="宋体"/>
+          <w:sz w:val="24"/>
+          <w:lang w:val="de-DE"/>
+        </w:rPr>
+        <w:t>31段用到，技术在真理发生的领域</w:t>
+      </w:r>
+      <w:r>
+        <w:rPr>
+          <w:rFonts w:ascii="宋体" w:hAnsi="宋体" w:hint="eastAsia"/>
+          <w:sz w:val="24"/>
+          <w:lang w:val="de-DE"/>
+        </w:rPr>
+        <w:t>w</w:t>
+      </w:r>
+      <w:r>
+        <w:rPr>
+          <w:rFonts w:ascii="宋体" w:hAnsi="宋体"/>
+          <w:sz w:val="24"/>
+          <w:lang w:val="de-DE"/>
+        </w:rPr>
+        <w:t>est，62段用到，我们是否和如何真正投入到座</w:t>
+      </w:r>
+      <w:proofErr w:type="gramStart"/>
+      <w:r>
+        <w:rPr>
+          <w:rFonts w:ascii="宋体" w:hAnsi="宋体"/>
+          <w:sz w:val="24"/>
+          <w:lang w:val="de-DE"/>
+        </w:rPr>
+        <w:t>架本身</w:t>
+      </w:r>
+      <w:proofErr w:type="gramEnd"/>
+      <w:r>
+        <w:rPr>
+          <w:rFonts w:ascii="宋体" w:hAnsi="宋体" w:hint="eastAsia"/>
+          <w:sz w:val="24"/>
+          <w:lang w:val="de-DE"/>
+        </w:rPr>
+        <w:t>w</w:t>
+      </w:r>
+      <w:r>
+        <w:rPr>
+          <w:rFonts w:ascii="宋体" w:hAnsi="宋体"/>
+          <w:sz w:val="24"/>
+          <w:lang w:val="de-DE"/>
+        </w:rPr>
+        <w:t>est于其中的那个东西中。这两个地方，包括介绍柏拉图的一个地方，</w:t>
+      </w:r>
+      <w:r>
+        <w:rPr>
+          <w:rFonts w:ascii="宋体" w:hAnsi="宋体" w:hint="eastAsia"/>
+          <w:sz w:val="24"/>
+          <w:lang w:val="de-DE"/>
+        </w:rPr>
+        <w:t>w</w:t>
+      </w:r>
+      <w:r>
+        <w:rPr>
+          <w:rFonts w:ascii="宋体" w:hAnsi="宋体"/>
+          <w:sz w:val="24"/>
+          <w:lang w:val="de-DE"/>
+        </w:rPr>
+        <w:t>esen都与一个介词</w:t>
+      </w:r>
+      <w:r>
+        <w:rPr>
+          <w:rFonts w:ascii="宋体" w:hAnsi="宋体" w:hint="eastAsia"/>
+          <w:sz w:val="24"/>
+          <w:lang w:val="de-DE"/>
+        </w:rPr>
+        <w:t>i</w:t>
+      </w:r>
+      <w:r>
+        <w:rPr>
+          <w:rFonts w:ascii="宋体" w:hAnsi="宋体"/>
+          <w:sz w:val="24"/>
+          <w:lang w:val="de-DE"/>
+        </w:rPr>
+        <w:t>n共同出现，</w:t>
+      </w:r>
+      <w:r>
+        <w:rPr>
+          <w:rFonts w:ascii="宋体" w:hAnsi="宋体" w:hint="eastAsia"/>
+          <w:sz w:val="24"/>
+          <w:lang w:val="de-DE"/>
+        </w:rPr>
+        <w:t>w</w:t>
+      </w:r>
+      <w:r>
+        <w:rPr>
+          <w:rFonts w:ascii="宋体" w:hAnsi="宋体"/>
+          <w:sz w:val="24"/>
+          <w:lang w:val="de-DE"/>
+        </w:rPr>
+        <w:t>esen都发生在一个领域之中。</w:t>
+      </w:r>
+      <w:r>
+        <w:rPr>
+          <w:rFonts w:ascii="宋体" w:hAnsi="宋体"/>
+          <w:sz w:val="24"/>
+          <w:lang w:val="de-DE"/>
+        </w:rPr>
+        <w:t>这里确实不太容易理解，但是到后面海德格尔深入探讨</w:t>
+      </w:r>
+      <w:r>
+        <w:rPr>
+          <w:rFonts w:ascii="宋体" w:hAnsi="宋体" w:hint="eastAsia"/>
+          <w:sz w:val="24"/>
+          <w:lang w:val="de-DE"/>
+        </w:rPr>
+        <w:t>Wesen之后，再加上词源探究之后，我们会发现，这几处w</w:t>
+      </w:r>
+      <w:r>
+        <w:rPr>
+          <w:rFonts w:ascii="宋体" w:hAnsi="宋体"/>
+          <w:sz w:val="24"/>
+          <w:lang w:val="de-DE"/>
+        </w:rPr>
+        <w:t>esen也许正藏着某些提前透露的线索。</w:t>
+      </w:r>
+      <w:r>
+        <w:rPr>
+          <w:rFonts w:ascii="宋体" w:hAnsi="宋体"/>
+          <w:sz w:val="24"/>
+          <w:lang w:val="de-DE"/>
+        </w:rPr>
+        <w:t>（换成</w:t>
+      </w:r>
+      <w:r>
+        <w:rPr>
+          <w:rFonts w:ascii="宋体" w:hAnsi="宋体" w:hint="eastAsia"/>
+          <w:sz w:val="24"/>
+          <w:lang w:val="de-DE"/>
+        </w:rPr>
+        <w:t>s</w:t>
+      </w:r>
+      <w:r>
+        <w:rPr>
+          <w:rFonts w:ascii="宋体" w:hAnsi="宋体"/>
+          <w:sz w:val="24"/>
+          <w:lang w:val="de-DE"/>
+        </w:rPr>
+        <w:t>ein如何？come to presence?成其本质？）</w:t>
+      </w:r>
+    </w:p>
+    <w:p>
+      <w:pPr>
+        <w:spacing w:line="360" w:lineRule="auto"/>
+        <w:ind w:firstLine="480"/>
+        <w:rPr>
+          <w:rFonts w:ascii="宋体" w:hAnsi="宋体"/>
+          <w:sz w:val="24"/>
+          <w:lang w:val="de-DE"/>
+        </w:rPr>
+      </w:pPr>
+      <w:r>
+        <w:rPr>
+          <w:rFonts w:ascii="宋体" w:hAnsi="宋体"/>
+          <w:sz w:val="24"/>
+          <w:lang w:val="de-DE"/>
+        </w:rPr>
+        <w:t>从对本质一词的描述来看</w:t>
+      </w:r>
+      <w:r>
+        <w:rPr>
+          <w:rFonts w:ascii="宋体" w:hAnsi="宋体"/>
+          <w:sz w:val="24"/>
+          <w:lang w:val="de-DE"/>
+        </w:rPr>
+        <w:t>，海德格尔始终说要揭开</w:t>
+      </w:r>
+      <w:r>
+        <w:rPr>
+          <w:rFonts w:ascii="宋体" w:hAnsi="宋体"/>
+          <w:sz w:val="24"/>
+          <w:lang w:val="de-DE"/>
+        </w:rPr>
+        <w:t>（</w:t>
+      </w:r>
+      <w:r>
+        <w:rPr>
+          <w:rFonts w:ascii="宋体" w:hAnsi="宋体" w:hint="eastAsia"/>
+          <w:sz w:val="24"/>
+          <w:lang w:val="de-DE"/>
+        </w:rPr>
+        <w:t>e</w:t>
+      </w:r>
+      <w:r>
+        <w:rPr>
+          <w:rFonts w:ascii="宋体" w:hAnsi="宋体"/>
+          <w:sz w:val="24"/>
+          <w:lang w:val="de-DE"/>
+        </w:rPr>
+        <w:t>nthüllen, ans Licht zu heben）</w:t>
+      </w:r>
+      <w:r>
+        <w:rPr>
+          <w:rFonts w:ascii="宋体" w:hAnsi="宋体"/>
+          <w:sz w:val="24"/>
+          <w:lang w:val="de-DE"/>
+        </w:rPr>
+        <w:t>本质，但</w:t>
+      </w:r>
+      <w:r>
+        <w:rPr>
+          <w:rFonts w:ascii="宋体" w:hAnsi="宋体"/>
+          <w:sz w:val="24"/>
+          <w:lang w:val="de-DE"/>
+        </w:rPr>
+        <w:t>从历史上看，</w:t>
+      </w:r>
+      <w:r>
+        <w:rPr>
+          <w:rFonts w:ascii="宋体" w:hAnsi="宋体"/>
+          <w:sz w:val="24"/>
+          <w:lang w:val="de-DE"/>
+        </w:rPr>
+        <w:t>本质却如纱巾（</w:t>
+      </w:r>
+      <w:r>
+        <w:rPr>
+          <w:rFonts w:ascii="宋体" w:hAnsi="宋体" w:hint="eastAsia"/>
+          <w:sz w:val="24"/>
+          <w:lang w:val="de-DE"/>
+        </w:rPr>
+        <w:t>Schleier</w:t>
+      </w:r>
+      <w:r>
+        <w:rPr>
+          <w:rFonts w:ascii="宋体" w:hAnsi="宋体"/>
+          <w:sz w:val="24"/>
+          <w:lang w:val="de-DE"/>
+        </w:rPr>
+        <w:t>）遮蔽</w:t>
+      </w:r>
+      <w:r>
+        <w:rPr>
+          <w:rFonts w:ascii="宋体" w:hAnsi="宋体" w:hint="eastAsia"/>
+          <w:sz w:val="24"/>
+          <w:lang w:val="de-DE"/>
+        </w:rPr>
+        <w:t>(</w:t>
+      </w:r>
+      <w:r>
+        <w:rPr>
+          <w:rFonts w:ascii="宋体" w:hAnsi="宋体"/>
+          <w:sz w:val="24"/>
+          <w:lang w:val="de-DE"/>
+        </w:rPr>
+        <w:t>verhüllen</w:t>
+      </w:r>
+      <w:r>
+        <w:rPr>
+          <w:rFonts w:ascii="宋体" w:hAnsi="宋体"/>
+          <w:sz w:val="24"/>
+          <w:lang w:val="de-DE"/>
+        </w:rPr>
+        <w:t>, verbergen</w:t>
+      </w:r>
+      <w:proofErr w:type="gramStart"/>
+      <w:r>
+        <w:rPr>
+          <w:rFonts w:ascii="宋体" w:hAnsi="宋体" w:hint="eastAsia"/>
+          <w:sz w:val="24"/>
+          <w:lang w:val="de-DE"/>
+        </w:rPr>
+        <w:t>)</w:t>
+      </w:r>
+      <w:r>
+        <w:rPr>
+          <w:rFonts w:ascii="宋体" w:hAnsi="宋体"/>
+          <w:sz w:val="24"/>
+          <w:lang w:val="de-DE"/>
+        </w:rPr>
+        <w:t>着</w:t>
+      </w:r>
+      <w:proofErr w:type="gramEnd"/>
+      <w:r>
+        <w:rPr>
+          <w:rFonts w:ascii="宋体" w:hAnsi="宋体"/>
+          <w:sz w:val="24"/>
+          <w:lang w:val="de-DE"/>
+        </w:rPr>
+        <w:t>自身</w:t>
+      </w:r>
+      <w:r>
+        <w:rPr>
+          <w:rFonts w:ascii="宋体" w:hAnsi="宋体" w:hint="eastAsia"/>
+          <w:sz w:val="24"/>
+          <w:lang w:val="de-DE"/>
+        </w:rPr>
+        <w:t>。因此57段说，现代技术虽然晚于自然科学的发展，但技术的本质则是历史上（</w:t>
+      </w:r>
+      <w:r>
+        <w:rPr>
+          <w:rFonts w:ascii="宋体" w:hAnsi="宋体"/>
+          <w:sz w:val="24"/>
+          <w:lang w:val="de-DE"/>
+        </w:rPr>
+        <w:t>g</w:t>
+      </w:r>
+      <w:r>
+        <w:rPr>
+          <w:rFonts w:ascii="宋体" w:hAnsi="宋体" w:hint="eastAsia"/>
+          <w:sz w:val="24"/>
+          <w:lang w:val="de-DE"/>
+        </w:rPr>
+        <w:t>eschichtlich）早先的东西。</w:t>
+      </w:r>
+    </w:p>
+    <w:p>
+      <w:pPr>
+        <w:spacing w:line="360" w:lineRule="auto"/>
+        <w:ind w:firstLine="480"/>
+        <w:rPr>
+          <w:rFonts w:ascii="宋体" w:hAnsi="宋体"/>
+          <w:sz w:val="24"/>
+          <w:lang w:val="de-DE"/>
+        </w:rPr>
+      </w:pPr>
+      <w:r>
+        <w:rPr>
+          <w:rFonts w:ascii="宋体" w:hAnsi="宋体"/>
+          <w:sz w:val="24"/>
+          <w:lang w:val="de-DE"/>
+        </w:rPr>
+        <w:lastRenderedPageBreak/>
+        <w:t>补充</w:t>
+      </w:r>
+      <w:r>
+        <w:rPr>
+          <w:rFonts w:ascii="宋体" w:hAnsi="宋体" w:hint="eastAsia"/>
+          <w:sz w:val="24"/>
+          <w:lang w:val="de-DE"/>
+        </w:rPr>
+        <w:t>A</w:t>
+      </w:r>
+      <w:r>
+        <w:rPr>
+          <w:rFonts w:ascii="宋体" w:hAnsi="宋体"/>
+          <w:sz w:val="24"/>
+          <w:lang w:val="de-DE"/>
+        </w:rPr>
+        <w:t>nwesen（解蔽与之有直接关联）这里还看不出它与“本质”的太大关系，这大概是由于中文翻译的两个词没有关系，尽管西文有，这要从词源和海德格尔的后文来探究。</w:t>
+      </w:r>
+    </w:p>
+    <w:p>
+      <w:pPr>
+        <w:spacing w:line="360" w:lineRule="auto"/>
+        <w:ind w:firstLine="480"/>
+        <w:rPr>
+          <w:rFonts w:ascii="宋体" w:hAnsi="宋体"/>
+          <w:sz w:val="24"/>
+          <w:lang w:val="de-DE"/>
+        </w:rPr>
+      </w:pPr>
+    </w:p>
+    <w:p>
+      <w:pPr>
+        <w:spacing w:line="360" w:lineRule="auto"/>
+        <w:ind w:firstLine="480"/>
+        <w:rPr>
+          <w:rFonts w:ascii="宋体" w:hAnsi="宋体"/>
+          <w:sz w:val="24"/>
+          <w:lang w:val="de-DE"/>
+        </w:rPr>
+      </w:pPr>
+      <w:r>
+        <w:rPr>
+          <w:rFonts w:ascii="宋体" w:hAnsi="宋体"/>
+          <w:sz w:val="24"/>
+          <w:lang w:val="de-DE"/>
+        </w:rPr>
+        <w:t>到了</w:t>
+      </w:r>
+      <w:r>
+        <w:rPr>
+          <w:rFonts w:ascii="宋体" w:hAnsi="宋体"/>
+          <w:sz w:val="24"/>
+          <w:lang w:val="de-DE"/>
+        </w:rPr>
+        <w:t>83段以后，</w:t>
+      </w:r>
+      <w:r>
+        <w:rPr>
+          <w:rFonts w:ascii="宋体" w:hAnsi="宋体" w:hint="eastAsia"/>
+          <w:sz w:val="24"/>
+          <w:lang w:val="de-DE"/>
+        </w:rPr>
+        <w:t>Wesen一词被海德格尔重点探究</w:t>
+      </w:r>
+      <w:r>
+        <w:rPr>
+          <w:rFonts w:ascii="宋体" w:hAnsi="宋体" w:hint="eastAsia"/>
+          <w:sz w:val="24"/>
+          <w:lang w:val="de-DE"/>
+        </w:rPr>
+        <w:t>。首先海德格尔</w:t>
+      </w:r>
+      <w:r>
+        <w:rPr>
+          <w:rFonts w:ascii="宋体" w:hAnsi="宋体" w:hint="eastAsia"/>
+          <w:sz w:val="24"/>
+          <w:lang w:val="de-DE"/>
+        </w:rPr>
+        <w:t>否定了对W</w:t>
+      </w:r>
+      <w:r>
+        <w:rPr>
+          <w:rFonts w:ascii="宋体" w:hAnsi="宋体"/>
+          <w:sz w:val="24"/>
+          <w:lang w:val="de-DE"/>
+        </w:rPr>
+        <w:t>esen的一些认识。</w:t>
+      </w:r>
+      <w:r>
+        <w:rPr>
+          <w:rFonts w:ascii="宋体" w:hAnsi="宋体"/>
+          <w:sz w:val="24"/>
+          <w:lang w:val="de-DE"/>
+        </w:rPr>
+        <w:t>84段</w:t>
+      </w:r>
+      <w:r>
+        <w:rPr>
+          <w:rFonts w:ascii="宋体" w:hAnsi="宋体" w:hint="eastAsia"/>
+          <w:sz w:val="24"/>
+          <w:lang w:val="de-DE"/>
+        </w:rPr>
+        <w:t>重复了开头第4段的定义，从哲学的学院语言中，本质的意思是</w:t>
+      </w:r>
+      <w:r>
+        <w:rPr>
+          <w:rFonts w:ascii="宋体" w:hAnsi="宋体"/>
+          <w:sz w:val="24"/>
+          <w:lang w:val="de-DE"/>
+        </w:rPr>
+        <w:t>was etwas ist</w:t>
+      </w:r>
+      <w:r>
+        <w:rPr>
+          <w:rFonts w:ascii="宋体" w:hAnsi="宋体" w:hint="eastAsia"/>
+          <w:sz w:val="24"/>
+          <w:lang w:val="de-DE"/>
+        </w:rPr>
+        <w:t>，某物所是的那个“什么”，即W</w:t>
+      </w:r>
+      <w:r>
+        <w:rPr>
+          <w:rFonts w:ascii="宋体" w:hAnsi="宋体"/>
+          <w:sz w:val="24"/>
+          <w:lang w:val="de-DE"/>
+        </w:rPr>
+        <w:t>asheit。</w:t>
+      </w:r>
+      <w:r>
+        <w:rPr>
+          <w:rFonts w:ascii="宋体" w:hAnsi="宋体"/>
+          <w:sz w:val="24"/>
+          <w:lang w:val="de-DE"/>
+        </w:rPr>
+        <w:t>接下来海德格尔否定了本质的种类之说，而使用</w:t>
+      </w:r>
+      <w:r>
+        <w:rPr>
+          <w:rFonts w:ascii="宋体" w:hAnsi="宋体" w:hint="eastAsia"/>
+          <w:sz w:val="24"/>
+          <w:lang w:val="de-DE"/>
+        </w:rPr>
+        <w:t>Weise一词解释技术的座架本质Das Ge-stell</w:t>
+      </w:r>
+      <w:r>
+        <w:rPr>
+          <w:rFonts w:ascii="宋体" w:hAnsi="宋体"/>
+          <w:sz w:val="24"/>
+          <w:lang w:val="de-DE"/>
+        </w:rPr>
+        <w:t xml:space="preserve"> ist eine geschickhafte Weise des Entbergens, nämlich das herausfordernde… Aber diese Weisen sind nicht Arten…</w:t>
+      </w:r>
+      <w:r>
+        <w:rPr>
+          <w:rFonts w:ascii="宋体" w:hAnsi="宋体" w:hint="eastAsia"/>
+          <w:sz w:val="24"/>
+          <w:lang w:val="de-DE"/>
+        </w:rPr>
+        <w:t xml:space="preserve"> </w:t>
+      </w:r>
+      <w:r>
+        <w:rPr>
+          <w:rFonts w:ascii="宋体" w:hAnsi="宋体"/>
+          <w:sz w:val="24"/>
+          <w:lang w:val="de-DE"/>
+        </w:rPr>
+        <w:t>（84段）。</w:t>
+      </w:r>
+      <w:r>
+        <w:rPr>
+          <w:rFonts w:ascii="宋体" w:hAnsi="宋体" w:hint="eastAsia"/>
+          <w:sz w:val="24"/>
+          <w:lang w:val="de-DE"/>
+        </w:rPr>
+        <w:t>85段得出</w:t>
+      </w:r>
+      <w:r>
+        <w:rPr>
+          <w:rFonts w:ascii="宋体" w:hAnsi="宋体" w:hint="eastAsia"/>
+          <w:sz w:val="24"/>
+          <w:lang w:val="de-DE"/>
+        </w:rPr>
+        <w:t>否定性</w:t>
+      </w:r>
+      <w:r>
+        <w:rPr>
+          <w:rFonts w:ascii="宋体" w:hAnsi="宋体" w:hint="eastAsia"/>
+          <w:sz w:val="24"/>
+          <w:lang w:val="de-DE"/>
+        </w:rPr>
+        <w:t>结论，座</w:t>
+      </w:r>
+      <w:proofErr w:type="gramStart"/>
+      <w:r>
+        <w:rPr>
+          <w:rFonts w:ascii="宋体" w:hAnsi="宋体" w:hint="eastAsia"/>
+          <w:sz w:val="24"/>
+          <w:lang w:val="de-DE"/>
+        </w:rPr>
+        <w:t>架不是</w:t>
+      </w:r>
+      <w:proofErr w:type="gramEnd"/>
+      <w:r>
+        <w:rPr>
+          <w:rFonts w:ascii="宋体" w:hAnsi="宋体" w:hint="eastAsia"/>
+          <w:sz w:val="24"/>
+          <w:lang w:val="de-DE"/>
+        </w:rPr>
+        <w:t>种类或e</w:t>
+      </w:r>
+      <w:r>
+        <w:rPr>
+          <w:rFonts w:ascii="宋体" w:hAnsi="宋体"/>
+          <w:sz w:val="24"/>
+          <w:lang w:val="de-DE"/>
+        </w:rPr>
+        <w:t>ssentia意义上的技术本质，这里的</w:t>
+      </w:r>
+      <w:r>
+        <w:rPr>
+          <w:rFonts w:ascii="宋体" w:hAnsi="宋体" w:hint="eastAsia"/>
+          <w:sz w:val="24"/>
+          <w:lang w:val="de-DE"/>
+        </w:rPr>
+        <w:t>e</w:t>
+      </w:r>
+      <w:r>
+        <w:rPr>
+          <w:rFonts w:ascii="宋体" w:hAnsi="宋体"/>
+          <w:sz w:val="24"/>
+          <w:lang w:val="de-DE"/>
+        </w:rPr>
+        <w:t>ssentia的历史由来在词源研究中提及。</w:t>
+      </w:r>
+      <w:r>
+        <w:rPr>
+          <w:rFonts w:ascii="宋体" w:hAnsi="宋体"/>
+          <w:sz w:val="24"/>
+          <w:lang w:val="de-DE"/>
+        </w:rPr>
+        <w:t>接下来海德格尔开始从另一种意义上去解释“本质”。</w:t>
+      </w:r>
+    </w:p>
+    <w:p>
+      <w:pPr>
+        <w:spacing w:line="360" w:lineRule="auto"/>
+        <w:ind w:firstLine="480"/>
+        <w:rPr>
+          <w:rFonts w:ascii="宋体" w:hAnsi="宋体"/>
+          <w:sz w:val="24"/>
+          <w:lang w:val="de-DE"/>
+        </w:rPr>
+      </w:pPr>
+      <w:r>
+        <w:rPr>
+          <w:rFonts w:ascii="宋体" w:hAnsi="宋体"/>
+          <w:sz w:val="24"/>
+          <w:lang w:val="de-DE"/>
+        </w:rPr>
+        <w:t>接下来海德格尔从语用和词源角度分析了</w:t>
+      </w:r>
+      <w:r>
+        <w:rPr>
+          <w:rFonts w:ascii="宋体" w:hAnsi="宋体" w:hint="eastAsia"/>
+          <w:sz w:val="24"/>
+          <w:lang w:val="de-DE"/>
+        </w:rPr>
+        <w:t>W</w:t>
+      </w:r>
+      <w:r>
+        <w:rPr>
+          <w:rFonts w:ascii="宋体" w:hAnsi="宋体"/>
+          <w:sz w:val="24"/>
+          <w:lang w:val="de-DE"/>
+        </w:rPr>
+        <w:t>esen一词。延续上文提出的</w:t>
+      </w:r>
+      <w:r>
+        <w:rPr>
+          <w:rFonts w:ascii="宋体" w:hAnsi="宋体" w:hint="eastAsia"/>
+          <w:sz w:val="24"/>
+          <w:lang w:val="de-DE"/>
+        </w:rPr>
+        <w:t>W</w:t>
+      </w:r>
+      <w:r>
+        <w:rPr>
+          <w:rFonts w:ascii="宋体" w:hAnsi="宋体"/>
+          <w:sz w:val="24"/>
+          <w:lang w:val="de-DE"/>
+        </w:rPr>
+        <w:t>eise，举例“家政”“国体”来说明，用</w:t>
+      </w:r>
+      <w:r>
+        <w:rPr>
+          <w:rFonts w:ascii="宋体" w:hAnsi="宋体" w:hint="eastAsia"/>
+          <w:sz w:val="24"/>
+          <w:lang w:val="de-DE"/>
+        </w:rPr>
+        <w:t>walten</w:t>
+      </w:r>
+      <w:r>
+        <w:rPr>
+          <w:rFonts w:ascii="宋体" w:hAnsi="宋体"/>
+          <w:sz w:val="24"/>
+          <w:lang w:val="de-DE"/>
+        </w:rPr>
+        <w:t>,</w:t>
+      </w:r>
+      <w:r>
+        <w:rPr>
+          <w:rFonts w:ascii="宋体" w:hAnsi="宋体" w:hint="eastAsia"/>
+          <w:sz w:val="24"/>
+          <w:lang w:val="de-DE"/>
+        </w:rPr>
+        <w:t xml:space="preserve"> sich verwalten</w:t>
+      </w:r>
+      <w:r>
+        <w:rPr>
+          <w:rFonts w:ascii="宋体" w:hAnsi="宋体"/>
+          <w:sz w:val="24"/>
+          <w:lang w:val="de-DE"/>
+        </w:rPr>
+        <w:t>,</w:t>
+      </w:r>
+      <w:r>
+        <w:rPr>
+          <w:rFonts w:ascii="宋体" w:hAnsi="宋体" w:hint="eastAsia"/>
+          <w:sz w:val="24"/>
+          <w:lang w:val="de-DE"/>
+        </w:rPr>
+        <w:t xml:space="preserve"> entfalten</w:t>
+      </w:r>
+      <w:r>
+        <w:rPr>
+          <w:rFonts w:ascii="宋体" w:hAnsi="宋体"/>
+          <w:sz w:val="24"/>
+          <w:lang w:val="de-DE"/>
+        </w:rPr>
+        <w:t>,</w:t>
+      </w:r>
+      <w:r>
+        <w:rPr>
+          <w:rFonts w:ascii="宋体" w:hAnsi="宋体" w:hint="eastAsia"/>
+          <w:sz w:val="24"/>
+          <w:lang w:val="de-DE"/>
+        </w:rPr>
+        <w:t xml:space="preserve"> verfallen几个词进一步解释了Weise。这里的这些动词在句中位置如下：</w:t>
+      </w:r>
+      <w:r>
+        <w:rPr>
+          <w:rFonts w:ascii="宋体" w:hAnsi="宋体"/>
+          <w:sz w:val="24"/>
+          <w:lang w:val="de-DE"/>
+        </w:rPr>
+        <w:t>die Weise, wie Haus und Staat walten…</w:t>
+      </w:r>
+      <w:r>
+        <w:rPr>
+          <w:rFonts w:ascii="宋体" w:hAnsi="宋体" w:hint="eastAsia"/>
+          <w:sz w:val="24"/>
+          <w:lang w:val="de-DE"/>
+        </w:rPr>
+        <w:t xml:space="preserve"> 而后面一句用了完全相同的句式：</w:t>
+      </w:r>
+      <w:r>
+        <w:rPr>
+          <w:rFonts w:ascii="宋体" w:hAnsi="宋体"/>
+          <w:sz w:val="24"/>
+          <w:lang w:val="de-DE"/>
+        </w:rPr>
+        <w:t>Es ist die Weise, wie sie wesen.</w:t>
+      </w:r>
+      <w:r>
+        <w:rPr>
+          <w:rFonts w:ascii="宋体" w:hAnsi="宋体" w:hint="eastAsia"/>
+          <w:sz w:val="24"/>
+          <w:lang w:val="de-DE"/>
+        </w:rPr>
+        <w:t>海德格尔用上述的四个词来解释了动词w</w:t>
+      </w:r>
+      <w:r>
+        <w:rPr>
+          <w:rFonts w:ascii="宋体" w:hAnsi="宋体"/>
+          <w:sz w:val="24"/>
+          <w:lang w:val="de-DE"/>
+        </w:rPr>
+        <w:t>esen。由动词发展出名词</w:t>
+      </w:r>
+      <w:r>
+        <w:rPr>
+          <w:rFonts w:ascii="宋体" w:hAnsi="宋体" w:hint="eastAsia"/>
+          <w:sz w:val="24"/>
+          <w:lang w:val="de-DE"/>
+        </w:rPr>
+        <w:t>W</w:t>
+      </w:r>
+      <w:r>
+        <w:rPr>
+          <w:rFonts w:ascii="宋体" w:hAnsi="宋体"/>
+          <w:sz w:val="24"/>
+          <w:lang w:val="de-DE"/>
+        </w:rPr>
+        <w:t>esen，而后海德格尔从词源的角度将</w:t>
+      </w:r>
+      <w:r>
+        <w:rPr>
+          <w:rFonts w:ascii="宋体" w:hAnsi="宋体" w:hint="eastAsia"/>
+          <w:sz w:val="24"/>
+          <w:lang w:val="de-DE"/>
+        </w:rPr>
+        <w:t>Wesen与</w:t>
+      </w:r>
+      <w:r>
+        <w:rPr>
+          <w:rFonts w:ascii="宋体" w:hAnsi="宋体"/>
+          <w:sz w:val="24"/>
+          <w:lang w:val="de-DE"/>
+        </w:rPr>
+        <w:t>währen</w:t>
+      </w:r>
+      <w:r>
+        <w:rPr>
+          <w:rFonts w:ascii="宋体" w:hAnsi="宋体" w:hint="eastAsia"/>
+          <w:sz w:val="24"/>
+          <w:lang w:val="de-DE"/>
+        </w:rPr>
+        <w:t>相联系</w:t>
+      </w:r>
+      <w:r>
+        <w:rPr>
+          <w:rFonts w:ascii="宋体" w:hAnsi="宋体" w:hint="eastAsia"/>
+          <w:sz w:val="24"/>
+          <w:lang w:val="de-DE"/>
+        </w:rPr>
+        <w:t>。又由苏格拉底和柏拉图的思考，印证了W</w:t>
+      </w:r>
+      <w:r>
+        <w:rPr>
+          <w:rFonts w:ascii="宋体" w:hAnsi="宋体"/>
+          <w:sz w:val="24"/>
+          <w:lang w:val="de-DE"/>
+        </w:rPr>
+        <w:t>esende带有的Währende</w:t>
+      </w:r>
+      <w:r>
+        <w:rPr>
+          <w:rFonts w:ascii="宋体" w:hAnsi="宋体" w:hint="eastAsia"/>
+          <w:sz w:val="24"/>
+          <w:lang w:val="de-DE"/>
+        </w:rPr>
+        <w:t>的意义，</w:t>
+      </w:r>
+      <w:r>
+        <w:rPr>
+          <w:rFonts w:ascii="宋体" w:hAnsi="宋体" w:hint="eastAsia"/>
+          <w:sz w:val="24"/>
+          <w:lang w:val="de-DE"/>
+        </w:rPr>
+        <w:t>并</w:t>
+      </w:r>
+      <w:r>
+        <w:rPr>
+          <w:rFonts w:ascii="宋体" w:hAnsi="宋体" w:hint="eastAsia"/>
+          <w:sz w:val="24"/>
+          <w:lang w:val="de-DE"/>
+        </w:rPr>
+        <w:t>且他们的</w:t>
+      </w:r>
+      <w:r>
+        <w:rPr>
+          <w:rFonts w:ascii="宋体" w:hAnsi="宋体"/>
+          <w:sz w:val="24"/>
+          <w:lang w:val="de-DE"/>
+        </w:rPr>
+        <w:t>Währende是作为</w:t>
+      </w:r>
+      <w:r>
+        <w:rPr>
+          <w:rFonts w:ascii="宋体" w:hAnsi="宋体" w:hint="eastAsia"/>
+          <w:sz w:val="24"/>
+          <w:lang w:val="de-DE"/>
+        </w:rPr>
+        <w:t>Fortw</w:t>
+      </w:r>
+      <w:r>
+        <w:rPr>
+          <w:rFonts w:ascii="宋体" w:hAnsi="宋体"/>
+          <w:sz w:val="24"/>
+          <w:lang w:val="de-DE"/>
+        </w:rPr>
+        <w:t>ährende来进行思考的，而</w:t>
+      </w:r>
+      <w:r>
+        <w:rPr>
+          <w:rFonts w:ascii="宋体" w:hAnsi="宋体" w:hint="eastAsia"/>
+          <w:sz w:val="24"/>
+          <w:lang w:val="de-DE"/>
+        </w:rPr>
+        <w:t>对Fortwährende的寻找是在那些作为Bleibende坚持于一切出现之物的东西中进行的，对于他们来说这就是观念（I</w:t>
+      </w:r>
+      <w:r>
+        <w:rPr>
+          <w:rFonts w:ascii="宋体" w:hAnsi="宋体"/>
+          <w:sz w:val="24"/>
+          <w:lang w:val="de-DE"/>
+        </w:rPr>
+        <w:t>dee</w:t>
+      </w:r>
+      <w:r>
+        <w:rPr>
+          <w:rFonts w:ascii="宋体" w:hAnsi="宋体" w:hint="eastAsia"/>
+          <w:sz w:val="24"/>
+          <w:lang w:val="de-DE"/>
+        </w:rPr>
+        <w:t>）</w:t>
+      </w:r>
+      <w:r>
+        <w:rPr>
+          <w:rFonts w:ascii="宋体" w:hAnsi="宋体" w:hint="eastAsia"/>
+          <w:sz w:val="24"/>
+          <w:lang w:val="de-DE"/>
+        </w:rPr>
+        <w:t>。</w:t>
+      </w:r>
+    </w:p>
+    <w:p>
+      <w:pPr>
+        <w:spacing w:line="360" w:lineRule="auto"/>
+        <w:ind w:firstLine="480"/>
+        <w:rPr>
+          <w:rFonts w:ascii="宋体" w:hAnsi="宋体" w:hint="eastAsia"/>
+          <w:sz w:val="24"/>
+          <w:lang w:val="de-DE"/>
+        </w:rPr>
+      </w:pPr>
+    </w:p>
+    <w:p>
+      <w:pPr>
+        <w:spacing w:line="360" w:lineRule="auto"/>
+        <w:ind w:firstLine="480"/>
+        <w:rPr>
+          <w:rFonts w:ascii="宋体" w:hAnsi="宋体"/>
+          <w:sz w:val="24"/>
+          <w:lang w:val="de-DE"/>
+        </w:rPr>
+      </w:pPr>
+    </w:p>
+    <w:p>
+      <w:pPr>
+        <w:spacing w:line="360" w:lineRule="auto"/>
+        <w:ind w:firstLine="560"/>
+        <w:rPr>
+          <w:rFonts w:ascii="宋体" w:hAnsi="宋体"/>
+          <w:sz w:val="28"/>
+          <w:lang w:val="de-DE"/>
+        </w:rPr>
+      </w:pPr>
+      <w:r>
+        <w:rPr>
+          <w:rFonts w:ascii="宋体" w:hAnsi="宋体"/>
+          <w:sz w:val="28"/>
+          <w:lang w:val="de-DE"/>
+        </w:rPr>
+        <w:t xml:space="preserve">  4.2 Wesen相关词语</w:t>
+      </w:r>
+      <w:r>
+        <w:rPr>
+          <w:rFonts w:ascii="宋体" w:hAnsi="宋体"/>
+          <w:sz w:val="28"/>
+          <w:lang w:val="de-DE"/>
+        </w:rPr>
+        <w:t>（</w:t>
+      </w:r>
+      <w:r>
+        <w:rPr>
+          <w:rFonts w:ascii="宋体" w:hAnsi="宋体"/>
+          <w:sz w:val="28"/>
+          <w:lang w:val="de-DE"/>
+        </w:rPr>
+        <w:t>essentia</w:t>
+      </w:r>
+      <w:r>
+        <w:rPr>
+          <w:rFonts w:ascii="宋体" w:hAnsi="宋体"/>
+          <w:sz w:val="28"/>
+          <w:lang w:val="de-DE"/>
+        </w:rPr>
+        <w:t>）</w:t>
+      </w:r>
+      <w:r>
+        <w:rPr>
+          <w:rFonts w:ascii="宋体" w:hAnsi="宋体"/>
+          <w:sz w:val="28"/>
+          <w:lang w:val="de-DE"/>
+        </w:rPr>
+        <w:t>的词源、关联性与哲学含义</w:t>
+      </w:r>
+    </w:p>
+    <w:p>
+      <w:pPr>
+        <w:spacing w:line="360" w:lineRule="auto"/>
+        <w:ind w:firstLine="480"/>
+        <w:rPr>
+          <w:rFonts w:ascii="宋体" w:hAnsi="宋体"/>
+          <w:sz w:val="24"/>
+          <w:lang w:val="de-DE"/>
+        </w:rPr>
+      </w:pPr>
+      <w:r>
+        <w:rPr>
+          <w:rFonts w:ascii="宋体" w:hAnsi="宋体" w:hint="eastAsia"/>
+          <w:sz w:val="24"/>
+          <w:lang w:val="de-DE"/>
+        </w:rPr>
+        <w:t>w</w:t>
+      </w:r>
+      <w:r>
+        <w:rPr>
+          <w:rFonts w:ascii="宋体" w:hAnsi="宋体"/>
+          <w:sz w:val="24"/>
+          <w:lang w:val="de-DE"/>
+        </w:rPr>
+        <w:t>esen</w:t>
+      </w:r>
+    </w:p>
+    <w:p>
+      <w:pPr>
+        <w:spacing w:line="360" w:lineRule="auto"/>
+        <w:ind w:firstLine="480"/>
+        <w:rPr>
+          <w:rFonts w:ascii="宋体" w:hAnsi="宋体"/>
+          <w:sz w:val="24"/>
+          <w:lang w:val="de-DE"/>
+        </w:rPr>
+      </w:pPr>
+      <w:r>
+        <w:rPr>
+          <w:rFonts w:ascii="宋体" w:hAnsi="宋体"/>
+          <w:sz w:val="24"/>
+          <w:lang w:val="de-DE"/>
+        </w:rPr>
+        <w:t>währen</w:t>
+      </w:r>
+      <w:r>
+        <w:rPr>
+          <w:rFonts w:ascii="宋体" w:hAnsi="宋体" w:hint="eastAsia"/>
+          <w:sz w:val="24"/>
+          <w:lang w:val="de-DE"/>
+        </w:rPr>
+        <w:t>意为d</w:t>
+      </w:r>
+      <w:r>
+        <w:rPr>
+          <w:rFonts w:ascii="宋体" w:hAnsi="宋体"/>
+          <w:sz w:val="24"/>
+          <w:lang w:val="de-DE"/>
+        </w:rPr>
+        <w:t>auern，即持续。</w:t>
+      </w:r>
+      <w:r>
+        <w:rPr>
+          <w:rFonts w:ascii="宋体" w:hAnsi="宋体"/>
+          <w:sz w:val="24"/>
+          <w:lang w:val="de-DE"/>
+        </w:rPr>
+        <w:t>mhd</w:t>
+      </w:r>
+      <w:r>
+        <w:rPr>
+          <w:rFonts w:ascii="宋体" w:hAnsi="宋体"/>
+          <w:sz w:val="24"/>
+          <w:lang w:val="de-DE"/>
+        </w:rPr>
+        <w:t>作</w:t>
+      </w:r>
+      <w:r>
+        <w:rPr>
+          <w:rFonts w:ascii="宋体" w:hAnsi="宋体" w:hint="eastAsia"/>
+          <w:sz w:val="24"/>
+          <w:lang w:val="de-DE"/>
+        </w:rPr>
+        <w:t>w</w:t>
+      </w:r>
+      <w:r>
+        <w:rPr>
+          <w:rFonts w:ascii="宋体" w:hAnsi="宋体"/>
+          <w:sz w:val="24"/>
+          <w:lang w:val="de-DE"/>
+        </w:rPr>
+        <w:t>er(e)</w:t>
+      </w:r>
+      <w:r>
+        <w:rPr>
+          <w:rFonts w:ascii="宋体" w:hAnsi="宋体"/>
+          <w:sz w:val="24"/>
+          <w:lang w:val="de-DE"/>
+        </w:rPr>
+        <w:t>n</w:t>
+      </w:r>
+      <w:r>
+        <w:rPr>
+          <w:rFonts w:ascii="宋体" w:hAnsi="宋体" w:hint="eastAsia"/>
+          <w:sz w:val="24"/>
+          <w:lang w:val="de-DE"/>
+        </w:rPr>
+        <w:t>，d</w:t>
+      </w:r>
+      <w:r>
+        <w:rPr>
+          <w:rFonts w:ascii="宋体" w:hAnsi="宋体"/>
+          <w:sz w:val="24"/>
+          <w:lang w:val="de-DE"/>
+        </w:rPr>
+        <w:t xml:space="preserve">auern, Bestand haben, </w:t>
+      </w:r>
+      <w:r>
+        <w:rPr>
+          <w:rFonts w:ascii="宋体" w:hAnsi="宋体"/>
+          <w:sz w:val="24"/>
+          <w:lang w:val="de-DE"/>
+        </w:rPr>
+        <w:lastRenderedPageBreak/>
+        <w:t>verweilen（停留，待）</w:t>
+      </w:r>
+      <w:r>
+        <w:rPr>
+          <w:rFonts w:ascii="宋体" w:hAnsi="宋体"/>
+          <w:sz w:val="24"/>
+          <w:lang w:val="de-DE"/>
+        </w:rPr>
+        <w:t>。黄皮词源词典均指出，</w:t>
+      </w:r>
+      <w:r>
+        <w:rPr>
+          <w:rFonts w:ascii="宋体" w:hAnsi="宋体" w:hint="eastAsia"/>
+          <w:sz w:val="24"/>
+          <w:lang w:val="de-DE"/>
+        </w:rPr>
+        <w:t>w</w:t>
+      </w:r>
+      <w:r>
+        <w:rPr>
+          <w:rFonts w:ascii="宋体" w:hAnsi="宋体"/>
+          <w:sz w:val="24"/>
+          <w:lang w:val="de-DE"/>
+        </w:rPr>
+        <w:t>ährend</w:t>
+      </w:r>
+      <w:r>
+        <w:rPr>
+          <w:rFonts w:ascii="宋体" w:hAnsi="宋体" w:hint="eastAsia"/>
+          <w:sz w:val="24"/>
+          <w:lang w:val="de-DE"/>
+        </w:rPr>
+        <w:t>作为</w:t>
+      </w:r>
+      <w:proofErr w:type="gramStart"/>
+      <w:r>
+        <w:rPr>
+          <w:rFonts w:ascii="宋体" w:hAnsi="宋体" w:hint="eastAsia"/>
+          <w:sz w:val="24"/>
+          <w:lang w:val="de-DE"/>
+        </w:rPr>
+        <w:t>弱变化</w:t>
+      </w:r>
+      <w:proofErr w:type="gramEnd"/>
+      <w:r>
+        <w:rPr>
+          <w:rFonts w:ascii="宋体" w:hAnsi="宋体" w:hint="eastAsia"/>
+          <w:sz w:val="24"/>
+          <w:lang w:val="de-DE"/>
+        </w:rPr>
+        <w:t>持续体动词，是由W</w:t>
+      </w:r>
+      <w:r>
+        <w:rPr>
+          <w:rFonts w:ascii="宋体" w:hAnsi="宋体"/>
+          <w:sz w:val="24"/>
+          <w:lang w:val="de-DE"/>
+        </w:rPr>
+        <w:t>esen</w:t>
+      </w:r>
+      <w:r>
+        <w:rPr>
+          <w:rFonts w:ascii="宋体" w:hAnsi="宋体"/>
+          <w:sz w:val="24"/>
+          <w:lang w:val="de-DE"/>
+        </w:rPr>
+        <w:t>对应</w:t>
+      </w:r>
+      <w:r>
+        <w:rPr>
+          <w:rFonts w:ascii="宋体" w:hAnsi="宋体"/>
+          <w:sz w:val="24"/>
+          <w:lang w:val="de-DE"/>
+        </w:rPr>
+        <w:t>的</w:t>
+      </w:r>
+      <w:proofErr w:type="gramStart"/>
+      <w:r>
+        <w:rPr>
+          <w:rFonts w:ascii="宋体" w:hAnsi="宋体"/>
+          <w:sz w:val="24"/>
+          <w:lang w:val="de-DE"/>
+        </w:rPr>
+        <w:t>强变化</w:t>
+      </w:r>
+      <w:proofErr w:type="gramEnd"/>
+      <w:r>
+        <w:rPr>
+          <w:rFonts w:ascii="宋体" w:hAnsi="宋体"/>
+          <w:sz w:val="24"/>
+          <w:lang w:val="de-DE"/>
+        </w:rPr>
+        <w:t>动词</w:t>
+      </w:r>
+      <w:r>
+        <w:rPr>
+          <w:rFonts w:ascii="宋体" w:hAnsi="宋体" w:hint="eastAsia"/>
+          <w:sz w:val="24"/>
+          <w:lang w:val="de-DE"/>
+        </w:rPr>
+        <w:t>w</w:t>
+      </w:r>
+      <w:r>
+        <w:rPr>
+          <w:rFonts w:ascii="宋体" w:hAnsi="宋体"/>
+          <w:sz w:val="24"/>
+          <w:lang w:val="de-DE"/>
+        </w:rPr>
+        <w:t>esen‘</w:t>
+      </w:r>
+      <w:r>
+        <w:rPr>
+          <w:rFonts w:ascii="宋体" w:hAnsi="宋体"/>
+          <w:sz w:val="24"/>
+        </w:rPr>
+        <w:t>sein’</w:t>
+      </w:r>
+      <w:r>
+        <w:rPr>
+          <w:rFonts w:ascii="宋体" w:hAnsi="宋体"/>
+          <w:sz w:val="24"/>
+          <w:lang w:val="de-DE"/>
+        </w:rPr>
+        <w:t>形成的。</w:t>
+      </w:r>
+    </w:p>
+    <w:p>
+      <w:pPr>
+        <w:spacing w:line="360" w:lineRule="auto"/>
+        <w:ind w:firstLine="480"/>
+        <w:rPr>
+          <w:rFonts w:ascii="宋体" w:hAnsi="宋体"/>
+          <w:sz w:val="24"/>
+          <w:lang w:val="de-DE"/>
+        </w:rPr>
+      </w:pPr>
+      <w:r>
+        <w:rPr>
+          <w:rFonts w:ascii="宋体" w:hAnsi="宋体"/>
+          <w:sz w:val="24"/>
+          <w:lang w:val="de-DE"/>
+        </w:rPr>
+        <w:t>währen</w:t>
+      </w:r>
+      <w:r>
+        <w:rPr>
+          <w:rFonts w:ascii="宋体" w:hAnsi="宋体" w:hint="eastAsia"/>
+          <w:sz w:val="24"/>
+          <w:lang w:val="de-DE"/>
+        </w:rPr>
+        <w:t>的词形很容易让人联想到wahr（真的）、</w:t>
+      </w:r>
+      <w:r>
+        <w:rPr>
+          <w:rFonts w:ascii="宋体" w:hAnsi="宋体"/>
+          <w:sz w:val="24"/>
+          <w:lang w:val="de-DE"/>
+        </w:rPr>
+        <w:t>Wahrheit（真理、真相）</w:t>
+      </w:r>
+      <w:r>
+        <w:rPr>
+          <w:rFonts w:ascii="宋体" w:hAnsi="宋体" w:hint="eastAsia"/>
+          <w:sz w:val="24"/>
+          <w:lang w:val="de-DE"/>
+        </w:rPr>
+        <w:t>和</w:t>
+      </w:r>
+      <w:r>
+        <w:rPr>
+          <w:rFonts w:ascii="宋体" w:hAnsi="宋体"/>
+          <w:sz w:val="24"/>
+          <w:lang w:val="de-DE"/>
+        </w:rPr>
+        <w:t>wahren（保护维护、维持）</w:t>
+      </w:r>
+      <w:r>
+        <w:rPr>
+          <w:rFonts w:ascii="宋体" w:hAnsi="宋体" w:hint="eastAsia"/>
+          <w:sz w:val="24"/>
+          <w:lang w:val="de-DE"/>
+        </w:rPr>
+        <w:t>。</w:t>
+      </w:r>
+    </w:p>
+    <w:p>
+      <w:pPr>
+        <w:spacing w:line="360" w:lineRule="auto"/>
+        <w:ind w:firstLine="480"/>
+        <w:rPr>
+          <w:rFonts w:ascii="宋体" w:hAnsi="宋体"/>
+          <w:sz w:val="24"/>
+          <w:lang w:val="de-DE"/>
+        </w:rPr>
+      </w:pPr>
+      <w:r>
+        <w:rPr>
+          <w:rFonts w:ascii="宋体" w:hAnsi="宋体" w:hint="eastAsia"/>
+          <w:sz w:val="24"/>
+          <w:lang w:val="de-DE"/>
+        </w:rPr>
+        <w:t>w</w:t>
+      </w:r>
+      <w:r>
+        <w:rPr>
+          <w:rFonts w:ascii="宋体" w:hAnsi="宋体"/>
+          <w:sz w:val="24"/>
+          <w:lang w:val="de-DE"/>
+        </w:rPr>
+        <w:t>ahr与</w:t>
+      </w:r>
+      <w:r>
+        <w:rPr>
+          <w:rFonts w:ascii="宋体" w:hAnsi="宋体" w:hint="eastAsia"/>
+          <w:sz w:val="24"/>
+          <w:lang w:val="de-DE"/>
+        </w:rPr>
+        <w:t>a</w:t>
+      </w:r>
+      <w:r>
+        <w:rPr>
+          <w:rFonts w:ascii="宋体" w:hAnsi="宋体"/>
+          <w:sz w:val="24"/>
+          <w:lang w:val="de-DE"/>
+        </w:rPr>
+        <w:t>hd的wara等词有关，表示结盟的忠实、保护、契约、保障等含义，与währen从词源上没有直接联系。</w:t>
+      </w:r>
+      <w:r>
+        <w:rPr>
+          <w:rFonts w:ascii="宋体" w:hAnsi="宋体" w:hint="eastAsia"/>
+          <w:sz w:val="24"/>
+          <w:lang w:val="de-DE"/>
+        </w:rPr>
+        <w:t>Wahrheit属于w</w:t>
+      </w:r>
+      <w:r>
+        <w:rPr>
+          <w:rFonts w:ascii="宋体" w:hAnsi="宋体"/>
+          <w:sz w:val="24"/>
+          <w:lang w:val="de-DE"/>
+        </w:rPr>
+        <w:t>ahr的派生词</w:t>
+      </w:r>
+      <w:r>
+        <w:rPr>
+          <w:rFonts w:ascii="宋体" w:hAnsi="宋体"/>
+          <w:sz w:val="24"/>
+          <w:lang w:val="de-DE"/>
+        </w:rPr>
+        <w:t>，在8或9世纪就有</w:t>
+      </w:r>
+      <w:r>
+        <w:rPr>
+          <w:rFonts w:ascii="宋体" w:hAnsi="宋体" w:hint="eastAsia"/>
+          <w:sz w:val="24"/>
+          <w:lang w:val="de-DE"/>
+        </w:rPr>
+        <w:t>w</w:t>
+      </w:r>
+      <w:r>
+        <w:rPr>
+          <w:rFonts w:ascii="宋体" w:hAnsi="宋体"/>
+          <w:sz w:val="24"/>
+          <w:lang w:val="de-DE"/>
+        </w:rPr>
+        <w:t>arheit。此外</w:t>
+      </w:r>
+      <w:r>
+        <w:rPr>
+          <w:rFonts w:ascii="宋体" w:hAnsi="宋体" w:hint="eastAsia"/>
+          <w:sz w:val="24"/>
+          <w:lang w:val="de-DE"/>
+        </w:rPr>
+        <w:t>s</w:t>
+      </w:r>
+      <w:r>
+        <w:rPr>
+          <w:rFonts w:ascii="宋体" w:hAnsi="宋体"/>
+          <w:sz w:val="24"/>
+          <w:lang w:val="de-DE"/>
+        </w:rPr>
+        <w:t>. dazu auch albern, gewähren…</w:t>
+      </w:r>
+      <w:r>
+        <w:rPr>
+          <w:rFonts w:ascii="宋体" w:hAnsi="宋体" w:hint="eastAsia"/>
+          <w:sz w:val="24"/>
+          <w:lang w:val="de-DE"/>
+        </w:rPr>
+        <w:t xml:space="preserve"> </w:t>
+      </w:r>
+    </w:p>
+    <w:p>
+      <w:pPr>
+        <w:spacing w:line="360" w:lineRule="auto"/>
+        <w:ind w:firstLine="480"/>
+        <w:rPr>
+          <w:rFonts w:ascii="宋体" w:hAnsi="宋体"/>
+          <w:sz w:val="24"/>
+          <w:lang w:val="de-DE"/>
+        </w:rPr>
+      </w:pPr>
+      <w:r>
+        <w:rPr>
+          <w:rFonts w:ascii="宋体" w:hAnsi="宋体"/>
+          <w:sz w:val="24"/>
+          <w:lang w:val="de-DE"/>
+        </w:rPr>
+        <w:t>词源词典中把</w:t>
+      </w:r>
+      <w:r>
+        <w:rPr>
+          <w:rFonts w:ascii="宋体" w:hAnsi="宋体" w:hint="eastAsia"/>
+          <w:sz w:val="24"/>
+          <w:lang w:val="de-DE"/>
+        </w:rPr>
+        <w:t>w</w:t>
+      </w:r>
+      <w:r>
+        <w:rPr>
+          <w:rFonts w:ascii="宋体" w:hAnsi="宋体"/>
+          <w:sz w:val="24"/>
+          <w:lang w:val="de-DE"/>
+        </w:rPr>
+        <w:t>ahren与wahr分开为两个词条进行解释</w:t>
+      </w:r>
+      <w:r>
+        <w:rPr>
+          <w:rFonts w:ascii="宋体" w:hAnsi="宋体"/>
+          <w:sz w:val="24"/>
+          <w:lang w:val="de-DE"/>
+        </w:rPr>
+        <w:t>，但这两个词的关系较为暧昧，</w:t>
+      </w:r>
+      <w:r>
+        <w:rPr>
+          <w:rFonts w:ascii="宋体" w:hAnsi="宋体" w:hint="eastAsia"/>
+          <w:sz w:val="24"/>
+          <w:lang w:val="de-DE"/>
+        </w:rPr>
+        <w:t>虽然在a</w:t>
+      </w:r>
+      <w:r>
+        <w:rPr>
+          <w:rFonts w:ascii="宋体" w:hAnsi="宋体"/>
+          <w:sz w:val="24"/>
+          <w:lang w:val="de-DE"/>
+        </w:rPr>
+        <w:t>hd,mhd,mnd等中有大量词形非常相似的词语，但是在任何时期内</w:t>
+      </w:r>
+      <w:r>
+        <w:rPr>
+          <w:rFonts w:ascii="宋体" w:hAnsi="宋体" w:hint="eastAsia"/>
+          <w:sz w:val="24"/>
+          <w:lang w:val="de-DE"/>
+        </w:rPr>
+        <w:t>w</w:t>
+      </w:r>
+      <w:r>
+        <w:rPr>
+          <w:rFonts w:ascii="宋体" w:hAnsi="宋体"/>
+          <w:sz w:val="24"/>
+          <w:lang w:val="de-DE"/>
+        </w:rPr>
+        <w:t>ahr与</w:t>
+      </w:r>
+      <w:r>
+        <w:rPr>
+          <w:rFonts w:ascii="宋体" w:hAnsi="宋体" w:hint="eastAsia"/>
+          <w:sz w:val="24"/>
+          <w:lang w:val="de-DE"/>
+        </w:rPr>
+        <w:t>w</w:t>
+      </w:r>
+      <w:r>
+        <w:rPr>
+          <w:rFonts w:ascii="宋体" w:hAnsi="宋体"/>
+          <w:sz w:val="24"/>
+          <w:lang w:val="de-DE"/>
+        </w:rPr>
+        <w:t>ahren都没有同一词源。</w:t>
+      </w:r>
+    </w:p>
+    <w:p>
+      <w:pPr>
+        <w:spacing w:line="360" w:lineRule="auto"/>
+        <w:ind w:firstLine="480"/>
+        <w:rPr>
+          <w:rFonts w:ascii="宋体" w:hAnsi="宋体" w:hint="eastAsia"/>
+          <w:sz w:val="24"/>
+          <w:lang w:val="de-DE"/>
+        </w:rPr>
+      </w:pPr>
+      <w:r>
+        <w:rPr>
+          <w:rFonts w:ascii="宋体" w:hAnsi="宋体" w:hint="eastAsia"/>
+          <w:sz w:val="24"/>
+          <w:lang w:val="de-DE"/>
+        </w:rPr>
+        <w:t>g</w:t>
+      </w:r>
+      <w:r>
+        <w:rPr>
+          <w:rFonts w:ascii="宋体" w:hAnsi="宋体"/>
+          <w:sz w:val="24"/>
+          <w:lang w:val="de-DE"/>
+        </w:rPr>
+        <w:t>ewahr zu wahren</w:t>
+      </w:r>
+      <w:r>
+        <w:rPr>
+          <w:rFonts w:ascii="宋体" w:hAnsi="宋体" w:hint="eastAsia"/>
+          <w:sz w:val="24"/>
+          <w:lang w:val="de-DE"/>
+        </w:rPr>
+        <w:t>？</w:t>
       </w:r>
       <w:bookmarkStart w:id="0" w:name="_GoBack"/>
       <w:bookmarkEnd w:id="0"/>
-      <w:r>
-        <w:rPr>
-          <w:rFonts w:ascii="宋体" w:hAnsi="宋体" w:hint="eastAsia"/>
-          <w:sz w:val="24"/>
-          <w:lang w:val="de-DE"/>
-        </w:rPr>
-        <w:t>”）</w:t>
-      </w:r>
-    </w:p>
-    <w:p>
-      <w:pPr>
-        <w:spacing w:line="360" w:lineRule="auto"/>
-        <w:ind w:firstLine="480"/>
-        <w:rPr>
-          <w:rFonts w:ascii="宋体" w:hAnsi="宋体"/>
-          <w:sz w:val="24"/>
-          <w:lang w:val="de-DE"/>
-        </w:rPr>
-      </w:pPr>
-      <w:r>
-        <w:rPr>
-          <w:rFonts w:ascii="宋体" w:hAnsi="宋体"/>
-          <w:sz w:val="24"/>
-          <w:lang w:val="de-DE"/>
-        </w:rPr>
-        <w:t>除了以技术作为本质的主语，海德格尔还在文中以历史、自由、人</w:t>
-      </w:r>
-      <w:proofErr w:type="gramStart"/>
-      <w:r>
-        <w:rPr>
-          <w:rFonts w:ascii="宋体" w:hAnsi="宋体"/>
-          <w:sz w:val="24"/>
-          <w:lang w:val="de-DE"/>
-        </w:rPr>
-        <w:t>做为</w:t>
-      </w:r>
-      <w:proofErr w:type="gramEnd"/>
-      <w:r>
-        <w:rPr>
-          <w:rFonts w:ascii="宋体" w:hAnsi="宋体"/>
-          <w:sz w:val="24"/>
-          <w:lang w:val="de-DE"/>
-        </w:rPr>
-        <w:t>本质的主语。</w:t>
-      </w:r>
-      <w:r>
-        <w:rPr>
-          <w:rFonts w:ascii="宋体" w:hAnsi="宋体"/>
-          <w:sz w:val="24"/>
-          <w:lang w:val="de-DE"/>
-        </w:rPr>
-        <w:t>而这三个主语直接的关系体现在海德格尔的推演过程中。技术的本质将人带上一条路，它将现实（</w:t>
-      </w:r>
-      <w:r>
-        <w:rPr>
-          <w:rFonts w:ascii="宋体" w:hAnsi="宋体" w:hint="eastAsia"/>
-          <w:sz w:val="24"/>
-          <w:lang w:val="de-DE"/>
-        </w:rPr>
-        <w:t>Wirkliche</w:t>
-      </w:r>
-      <w:r>
-        <w:rPr>
-          <w:rFonts w:ascii="宋体" w:hAnsi="宋体"/>
-          <w:sz w:val="24"/>
-          <w:lang w:val="de-DE"/>
-        </w:rPr>
-        <w:t>）转变为</w:t>
-      </w:r>
-      <w:r>
-        <w:rPr>
-          <w:rFonts w:ascii="宋体" w:hAnsi="宋体" w:hint="eastAsia"/>
-          <w:sz w:val="24"/>
-          <w:lang w:val="de-DE"/>
-        </w:rPr>
-        <w:t>Bestand。带上路这种遣送（Schicken）是命运（G</w:t>
-      </w:r>
-      <w:r>
-        <w:rPr>
-          <w:rFonts w:ascii="宋体" w:hAnsi="宋体"/>
-          <w:sz w:val="24"/>
-          <w:lang w:val="de-DE"/>
-        </w:rPr>
-        <w:t>eschick</w:t>
-      </w:r>
-      <w:r>
-        <w:rPr>
-          <w:rFonts w:ascii="宋体" w:hAnsi="宋体" w:hint="eastAsia"/>
-          <w:sz w:val="24"/>
-          <w:lang w:val="de-DE"/>
-        </w:rPr>
-        <w:t>），而命运规定着的就是历史（Geschichte）的本质。(</w:t>
-      </w:r>
-      <w:r>
-        <w:rPr>
-          <w:rFonts w:ascii="宋体" w:hAnsi="宋体"/>
-          <w:sz w:val="24"/>
-          <w:lang w:val="de-DE"/>
-        </w:rPr>
-        <w:t>63段</w:t>
-      </w:r>
-      <w:r>
-        <w:rPr>
-          <w:rFonts w:ascii="宋体" w:hAnsi="宋体" w:hint="eastAsia"/>
-          <w:sz w:val="24"/>
-          <w:lang w:val="de-DE"/>
-        </w:rPr>
-        <w:t>)。紧接着海德格尔谈及自由，人归属于命运领域，成为倾听者，才是自由的，自由的本质不是意志，自由掌管着开放领域，这就联系到了解蔽概念。</w:t>
-      </w:r>
-      <w:r>
-        <w:rPr>
-          <w:rFonts w:ascii="宋体" w:hAnsi="宋体" w:hint="eastAsia"/>
-          <w:sz w:val="24"/>
-          <w:lang w:val="de-DE"/>
-        </w:rPr>
-        <w:t>通过这一系列的推演，海德格尔得以拓展技术的本质中的“解蔽”内涵</w:t>
-      </w:r>
-      <w:r>
-        <w:rPr>
-          <w:rFonts w:ascii="宋体" w:hAnsi="宋体" w:hint="eastAsia"/>
-          <w:sz w:val="24"/>
-          <w:lang w:val="de-DE"/>
-        </w:rPr>
-        <w:t>，探究这是如何的一种解蔽</w:t>
-      </w:r>
-      <w:r>
-        <w:rPr>
-          <w:rFonts w:ascii="宋体" w:hAnsi="宋体" w:hint="eastAsia"/>
-          <w:sz w:val="24"/>
-          <w:lang w:val="de-DE"/>
-        </w:rPr>
-        <w:t>。</w:t>
-      </w:r>
-      <w:r>
-        <w:rPr>
-          <w:rFonts w:ascii="宋体" w:hAnsi="宋体" w:hint="eastAsia"/>
-          <w:sz w:val="24"/>
-          <w:lang w:val="de-DE"/>
-        </w:rPr>
-        <w:t>之后海德格尔用到了“人”作为本质的主语，因为技术的本质指点的解蔽是一种s</w:t>
-      </w:r>
-      <w:r>
-        <w:rPr>
-          <w:rFonts w:ascii="宋体" w:hAnsi="宋体"/>
-          <w:sz w:val="24"/>
-          <w:lang w:val="de-DE"/>
-        </w:rPr>
-        <w:t>tellen</w:t>
-      </w:r>
-      <w:r>
-        <w:rPr>
-          <w:rFonts w:ascii="宋体" w:hAnsi="宋体"/>
-          <w:sz w:val="24"/>
-          <w:lang w:val="de-DE"/>
-        </w:rPr>
-        <w:t>的单一</w:t>
-      </w:r>
-      <w:r>
-        <w:rPr>
-          <w:rFonts w:ascii="宋体" w:hAnsi="宋体"/>
-          <w:sz w:val="24"/>
-          <w:lang w:val="de-DE"/>
-        </w:rPr>
-        <w:t>形式的解蔽</w:t>
-      </w:r>
-      <w:r>
-        <w:rPr>
-          <w:rFonts w:ascii="宋体" w:hAnsi="宋体"/>
-          <w:sz w:val="24"/>
-          <w:lang w:val="de-DE"/>
-        </w:rPr>
-        <w:t>，一种贬义的解蔽</w:t>
-      </w:r>
-      <w:r>
-        <w:rPr>
-          <w:rFonts w:ascii="宋体" w:hAnsi="宋体"/>
-          <w:sz w:val="24"/>
-          <w:lang w:val="de-DE"/>
-        </w:rPr>
-        <w:t>，</w:t>
-      </w:r>
-      <w:r>
-        <w:rPr>
-          <w:rFonts w:ascii="宋体" w:hAnsi="宋体"/>
-          <w:sz w:val="24"/>
-          <w:lang w:val="de-DE"/>
-        </w:rPr>
-        <w:t>解蔽技术性的同时，人</w:t>
-      </w:r>
-      <w:r>
-        <w:rPr>
-          <w:rFonts w:ascii="宋体" w:hAnsi="宋体"/>
-          <w:sz w:val="24"/>
-          <w:lang w:val="de-DE"/>
-        </w:rPr>
-        <w:t>的本质</w:t>
-      </w:r>
-      <w:r>
-        <w:rPr>
-          <w:rFonts w:ascii="宋体" w:hAnsi="宋体"/>
-          <w:sz w:val="24"/>
-          <w:lang w:val="de-DE"/>
-        </w:rPr>
-        <w:t>却</w:t>
-      </w:r>
-      <w:r>
-        <w:rPr>
-          <w:rFonts w:ascii="宋体" w:hAnsi="宋体"/>
-          <w:sz w:val="24"/>
-          <w:lang w:val="de-DE"/>
-        </w:rPr>
-        <w:t>被遮蔽了，人不再碰到自身。这便是危险，座架的危险在人的本质处触动了人类。</w:t>
-      </w:r>
-    </w:p>
-    <w:p>
-      <w:pPr>
-        <w:spacing w:line="360" w:lineRule="auto"/>
-        <w:ind w:firstLine="480"/>
-        <w:rPr>
-          <w:rFonts w:ascii="宋体" w:hAnsi="宋体" w:hint="eastAsia"/>
-          <w:sz w:val="24"/>
-          <w:lang w:val="de-DE"/>
-        </w:rPr>
-      </w:pPr>
-      <w:r>
-        <w:rPr>
-          <w:rFonts w:ascii="宋体" w:hAnsi="宋体"/>
-          <w:sz w:val="24"/>
-          <w:lang w:val="de-DE"/>
-        </w:rPr>
-        <w:t>海德格尔还用到了</w:t>
-      </w:r>
-      <w:r>
-        <w:rPr>
-          <w:rFonts w:ascii="宋体" w:hAnsi="宋体"/>
-          <w:sz w:val="24"/>
-          <w:lang w:val="de-DE"/>
-        </w:rPr>
-        <w:t>3</w:t>
-      </w:r>
-      <w:r>
-        <w:rPr>
-          <w:rFonts w:ascii="宋体" w:hAnsi="宋体"/>
-          <w:sz w:val="24"/>
-          <w:lang w:val="de-DE"/>
-        </w:rPr>
-        <w:t>次本质的动词形式</w:t>
-      </w:r>
-      <w:r>
-        <w:rPr>
-          <w:rFonts w:ascii="宋体" w:hAnsi="宋体" w:hint="eastAsia"/>
-          <w:sz w:val="24"/>
-          <w:lang w:val="de-DE"/>
-        </w:rPr>
-        <w:t>w</w:t>
-      </w:r>
-      <w:r>
-        <w:rPr>
-          <w:rFonts w:ascii="宋体" w:hAnsi="宋体"/>
-          <w:sz w:val="24"/>
-          <w:lang w:val="de-DE"/>
-        </w:rPr>
-        <w:t>esen。</w:t>
-      </w:r>
-      <w:r>
-        <w:rPr>
-          <w:rFonts w:ascii="宋体" w:hAnsi="宋体"/>
-          <w:sz w:val="24"/>
-          <w:lang w:val="de-DE"/>
-        </w:rPr>
-        <w:t>其中两次与</w:t>
-      </w:r>
-      <w:proofErr w:type="gramStart"/>
-      <w:r>
-        <w:rPr>
-          <w:rFonts w:ascii="宋体" w:hAnsi="宋体"/>
-          <w:sz w:val="24"/>
-          <w:lang w:val="de-DE"/>
-        </w:rPr>
-        <w:t>技术或座架</w:t>
-      </w:r>
-      <w:proofErr w:type="gramEnd"/>
-      <w:r>
-        <w:rPr>
-          <w:rFonts w:ascii="宋体" w:hAnsi="宋体"/>
-          <w:sz w:val="24"/>
-          <w:lang w:val="de-DE"/>
-        </w:rPr>
-        <w:t>有关，一次是在介绍柏拉图中使用。</w:t>
-      </w:r>
-      <w:r>
-        <w:rPr>
-          <w:rFonts w:ascii="宋体" w:hAnsi="宋体"/>
-          <w:sz w:val="24"/>
-          <w:lang w:val="de-DE"/>
-        </w:rPr>
-        <w:t>31段用到，技术在真理发生的领域</w:t>
-      </w:r>
-      <w:r>
-        <w:rPr>
-          <w:rFonts w:ascii="宋体" w:hAnsi="宋体" w:hint="eastAsia"/>
-          <w:sz w:val="24"/>
-          <w:lang w:val="de-DE"/>
-        </w:rPr>
-        <w:t>w</w:t>
-      </w:r>
-      <w:r>
-        <w:rPr>
-          <w:rFonts w:ascii="宋体" w:hAnsi="宋体"/>
-          <w:sz w:val="24"/>
-          <w:lang w:val="de-DE"/>
-        </w:rPr>
-        <w:t>est，62段用到，我们是否和如何真正投入到座</w:t>
-      </w:r>
-      <w:proofErr w:type="gramStart"/>
-      <w:r>
-        <w:rPr>
-          <w:rFonts w:ascii="宋体" w:hAnsi="宋体"/>
-          <w:sz w:val="24"/>
-          <w:lang w:val="de-DE"/>
-        </w:rPr>
-        <w:t>架本身</w:t>
-      </w:r>
-      <w:proofErr w:type="gramEnd"/>
-      <w:r>
-        <w:rPr>
-          <w:rFonts w:ascii="宋体" w:hAnsi="宋体" w:hint="eastAsia"/>
-          <w:sz w:val="24"/>
-          <w:lang w:val="de-DE"/>
-        </w:rPr>
-        <w:t>w</w:t>
-      </w:r>
-      <w:r>
-        <w:rPr>
-          <w:rFonts w:ascii="宋体" w:hAnsi="宋体"/>
-          <w:sz w:val="24"/>
-          <w:lang w:val="de-DE"/>
-        </w:rPr>
-        <w:t>est于其中的那个东西中。这两个地方，包括介绍柏拉图的一个地方，</w:t>
-      </w:r>
-      <w:r>
-        <w:rPr>
-          <w:rFonts w:ascii="宋体" w:hAnsi="宋体" w:hint="eastAsia"/>
-          <w:sz w:val="24"/>
-          <w:lang w:val="de-DE"/>
-        </w:rPr>
-        <w:t>w</w:t>
-      </w:r>
-      <w:r>
-        <w:rPr>
-          <w:rFonts w:ascii="宋体" w:hAnsi="宋体"/>
-          <w:sz w:val="24"/>
-          <w:lang w:val="de-DE"/>
-        </w:rPr>
-        <w:t>esen都与一个介词</w:t>
-      </w:r>
-      <w:r>
-        <w:rPr>
-          <w:rFonts w:ascii="宋体" w:hAnsi="宋体" w:hint="eastAsia"/>
-          <w:sz w:val="24"/>
-          <w:lang w:val="de-DE"/>
-        </w:rPr>
-        <w:t>i</w:t>
-      </w:r>
-      <w:r>
-        <w:rPr>
-          <w:rFonts w:ascii="宋体" w:hAnsi="宋体"/>
-          <w:sz w:val="24"/>
-          <w:lang w:val="de-DE"/>
-        </w:rPr>
-        <w:t>n共同出现，</w:t>
-      </w:r>
-      <w:r>
-        <w:rPr>
-          <w:rFonts w:ascii="宋体" w:hAnsi="宋体" w:hint="eastAsia"/>
-          <w:sz w:val="24"/>
-          <w:lang w:val="de-DE"/>
-        </w:rPr>
-        <w:t>w</w:t>
-      </w:r>
-      <w:r>
-        <w:rPr>
-          <w:rFonts w:ascii="宋体" w:hAnsi="宋体"/>
-          <w:sz w:val="24"/>
-          <w:lang w:val="de-DE"/>
-        </w:rPr>
-        <w:t>esen都发生在一个领域之中。</w:t>
-      </w:r>
-      <w:r>
-        <w:rPr>
-          <w:rFonts w:ascii="宋体" w:hAnsi="宋体"/>
-          <w:sz w:val="24"/>
-          <w:lang w:val="de-DE"/>
-        </w:rPr>
-        <w:t>这里确实不太容易理解，但是到后面海德格尔深入探讨</w:t>
-      </w:r>
-      <w:r>
-        <w:rPr>
-          <w:rFonts w:ascii="宋体" w:hAnsi="宋体" w:hint="eastAsia"/>
-          <w:sz w:val="24"/>
-          <w:lang w:val="de-DE"/>
-        </w:rPr>
-        <w:t>Wesen之后，再加上词源探究之后，我们会发现，这几处w</w:t>
-      </w:r>
-      <w:r>
-        <w:rPr>
-          <w:rFonts w:ascii="宋体" w:hAnsi="宋体"/>
-          <w:sz w:val="24"/>
-          <w:lang w:val="de-DE"/>
-        </w:rPr>
-        <w:t>esen也许正藏着某些提前透露的线索。</w:t>
-      </w:r>
-      <w:r>
-        <w:rPr>
-          <w:rFonts w:ascii="宋体" w:hAnsi="宋体"/>
-          <w:sz w:val="24"/>
-          <w:lang w:val="de-DE"/>
-        </w:rPr>
-        <w:t>（换成</w:t>
-      </w:r>
-      <w:r>
-        <w:rPr>
-          <w:rFonts w:ascii="宋体" w:hAnsi="宋体" w:hint="eastAsia"/>
-          <w:sz w:val="24"/>
-          <w:lang w:val="de-DE"/>
-        </w:rPr>
-        <w:t>s</w:t>
-      </w:r>
-      <w:r>
-        <w:rPr>
-          <w:rFonts w:ascii="宋体" w:hAnsi="宋体"/>
-          <w:sz w:val="24"/>
-          <w:lang w:val="de-DE"/>
-        </w:rPr>
-        <w:t>ein如何？come to presence?成其本质？）</w:t>
-      </w:r>
-    </w:p>
-    <w:p>
-      <w:pPr>
-        <w:spacing w:line="360" w:lineRule="auto"/>
-        <w:ind w:firstLine="480"/>
-        <w:rPr>
-          <w:rFonts w:ascii="宋体" w:hAnsi="宋体" w:hint="eastAsia"/>
-          <w:sz w:val="24"/>
-          <w:lang w:val="de-DE"/>
-        </w:rPr>
-      </w:pPr>
-      <w:r>
-        <w:rPr>
-          <w:rFonts w:ascii="宋体" w:hAnsi="宋体"/>
-          <w:sz w:val="24"/>
-          <w:lang w:val="de-DE"/>
-        </w:rPr>
-        <w:t>从对本质一词的描述来看</w:t>
-      </w:r>
-      <w:r>
-        <w:rPr>
-          <w:rFonts w:ascii="宋体" w:hAnsi="宋体"/>
-          <w:sz w:val="24"/>
-          <w:lang w:val="de-DE"/>
-        </w:rPr>
-        <w:t>，海德格尔始终说要揭开</w:t>
-      </w:r>
-      <w:r>
-        <w:rPr>
-          <w:rFonts w:ascii="宋体" w:hAnsi="宋体"/>
-          <w:sz w:val="24"/>
-          <w:lang w:val="de-DE"/>
-        </w:rPr>
-        <w:t>（</w:t>
-      </w:r>
-      <w:r>
-        <w:rPr>
-          <w:rFonts w:ascii="宋体" w:hAnsi="宋体" w:hint="eastAsia"/>
-          <w:sz w:val="24"/>
-          <w:lang w:val="de-DE"/>
-        </w:rPr>
-        <w:t>e</w:t>
-      </w:r>
-      <w:r>
-        <w:rPr>
-          <w:rFonts w:ascii="宋体" w:hAnsi="宋体"/>
-          <w:sz w:val="24"/>
-          <w:lang w:val="de-DE"/>
-        </w:rPr>
-        <w:t>nthüllen, ans Licht zu heben）</w:t>
-      </w:r>
-      <w:r>
-        <w:rPr>
-          <w:rFonts w:ascii="宋体" w:hAnsi="宋体"/>
-          <w:sz w:val="24"/>
-          <w:lang w:val="de-DE"/>
-        </w:rPr>
-        <w:t>本质，但</w:t>
-      </w:r>
-      <w:r>
-        <w:rPr>
-          <w:rFonts w:ascii="宋体" w:hAnsi="宋体"/>
-          <w:sz w:val="24"/>
-          <w:lang w:val="de-DE"/>
-        </w:rPr>
-        <w:t>从历史上看，</w:t>
-      </w:r>
-      <w:r>
-        <w:rPr>
-          <w:rFonts w:ascii="宋体" w:hAnsi="宋体"/>
-          <w:sz w:val="24"/>
-          <w:lang w:val="de-DE"/>
-        </w:rPr>
-        <w:t>本质却如纱巾（</w:t>
-      </w:r>
-      <w:r>
-        <w:rPr>
-          <w:rFonts w:ascii="宋体" w:hAnsi="宋体" w:hint="eastAsia"/>
-          <w:sz w:val="24"/>
-          <w:lang w:val="de-DE"/>
-        </w:rPr>
-        <w:t>Schleier</w:t>
-      </w:r>
-      <w:r>
-        <w:rPr>
-          <w:rFonts w:ascii="宋体" w:hAnsi="宋体"/>
-          <w:sz w:val="24"/>
-          <w:lang w:val="de-DE"/>
-        </w:rPr>
-        <w:t>）遮蔽</w:t>
-      </w:r>
-      <w:r>
-        <w:rPr>
-          <w:rFonts w:ascii="宋体" w:hAnsi="宋体" w:hint="eastAsia"/>
-          <w:sz w:val="24"/>
-          <w:lang w:val="de-DE"/>
-        </w:rPr>
-        <w:t>(</w:t>
-      </w:r>
-      <w:r>
-        <w:rPr>
-          <w:rFonts w:ascii="宋体" w:hAnsi="宋体"/>
-          <w:sz w:val="24"/>
-          <w:lang w:val="de-DE"/>
-        </w:rPr>
-        <w:t>verhüllen</w:t>
-      </w:r>
-      <w:r>
-        <w:rPr>
-          <w:rFonts w:ascii="宋体" w:hAnsi="宋体"/>
-          <w:sz w:val="24"/>
-          <w:lang w:val="de-DE"/>
-        </w:rPr>
-        <w:t>, verbergen</w:t>
-      </w:r>
-      <w:proofErr w:type="gramStart"/>
-      <w:r>
-        <w:rPr>
-          <w:rFonts w:ascii="宋体" w:hAnsi="宋体" w:hint="eastAsia"/>
-          <w:sz w:val="24"/>
-          <w:lang w:val="de-DE"/>
-        </w:rPr>
-        <w:t>)</w:t>
-      </w:r>
-      <w:r>
-        <w:rPr>
-          <w:rFonts w:ascii="宋体" w:hAnsi="宋体"/>
-          <w:sz w:val="24"/>
-          <w:lang w:val="de-DE"/>
-        </w:rPr>
-        <w:t>着</w:t>
-      </w:r>
-      <w:proofErr w:type="gramEnd"/>
-      <w:r>
-        <w:rPr>
-          <w:rFonts w:ascii="宋体" w:hAnsi="宋体"/>
-          <w:sz w:val="24"/>
-          <w:lang w:val="de-DE"/>
-        </w:rPr>
-        <w:t>自身</w:t>
-      </w:r>
-      <w:r>
-        <w:rPr>
-          <w:rFonts w:ascii="宋体" w:hAnsi="宋体" w:hint="eastAsia"/>
-          <w:sz w:val="24"/>
-          <w:lang w:val="de-DE"/>
-        </w:rPr>
-        <w:t>。因此57段说，现代技术虽然晚于自然科学的发展，但技术的本质则是历史上（</w:t>
-      </w:r>
-      <w:r>
-        <w:rPr>
-          <w:rFonts w:ascii="宋体" w:hAnsi="宋体"/>
-          <w:sz w:val="24"/>
-          <w:lang w:val="de-DE"/>
-        </w:rPr>
-        <w:t>g</w:t>
-      </w:r>
-      <w:r>
-        <w:rPr>
-          <w:rFonts w:ascii="宋体" w:hAnsi="宋体" w:hint="eastAsia"/>
-          <w:sz w:val="24"/>
-          <w:lang w:val="de-DE"/>
-        </w:rPr>
-        <w:t>eschichtlich）早先的东西。</w:t>
-      </w:r>
-    </w:p>
-    <w:p>
-      <w:pPr>
-        <w:spacing w:line="360" w:lineRule="auto"/>
-        <w:ind w:firstLine="480"/>
-        <w:rPr>
-          <w:rFonts w:ascii="宋体" w:hAnsi="宋体"/>
-          <w:sz w:val="24"/>
-          <w:lang w:val="de-DE"/>
-        </w:rPr>
-      </w:pPr>
-      <w:r>
-        <w:rPr>
-          <w:rFonts w:ascii="宋体" w:hAnsi="宋体"/>
-          <w:sz w:val="24"/>
-          <w:lang w:val="de-DE"/>
-        </w:rPr>
-        <w:lastRenderedPageBreak/>
-        <w:t>补充</w:t>
-      </w:r>
-      <w:r>
-        <w:rPr>
-          <w:rFonts w:ascii="宋体" w:hAnsi="宋体" w:hint="eastAsia"/>
-          <w:sz w:val="24"/>
-          <w:lang w:val="de-DE"/>
-        </w:rPr>
-        <w:t>A</w:t>
-      </w:r>
-      <w:r>
-        <w:rPr>
-          <w:rFonts w:ascii="宋体" w:hAnsi="宋体"/>
-          <w:sz w:val="24"/>
-          <w:lang w:val="de-DE"/>
-        </w:rPr>
-        <w:t>nwesen（解蔽与之有直接关联）这里还看不出它与“本质”的太大关系，这大概是由于中文翻译的两个词没有关系，尽管西文有，这要从词源和海德格尔的后文来探究。</w:t>
-      </w:r>
-    </w:p>
-    <w:p>
-      <w:pPr>
-        <w:spacing w:line="360" w:lineRule="auto"/>
-        <w:ind w:firstLine="480"/>
-        <w:rPr>
-          <w:rFonts w:ascii="宋体" w:hAnsi="宋体"/>
-          <w:sz w:val="24"/>
-          <w:lang w:val="de-DE"/>
-        </w:rPr>
-      </w:pPr>
-    </w:p>
-    <w:p>
-      <w:pPr>
-        <w:spacing w:line="360" w:lineRule="auto"/>
-        <w:ind w:firstLine="480"/>
-        <w:rPr>
-          <w:rFonts w:ascii="宋体" w:hAnsi="宋体" w:hint="eastAsia"/>
-          <w:sz w:val="24"/>
-          <w:lang w:val="de-DE"/>
-        </w:rPr>
-      </w:pPr>
-      <w:r>
-        <w:rPr>
-          <w:rFonts w:ascii="宋体" w:hAnsi="宋体"/>
-          <w:sz w:val="24"/>
-          <w:lang w:val="de-DE"/>
-        </w:rPr>
-        <w:t>到了</w:t>
-      </w:r>
-      <w:r>
-        <w:rPr>
-          <w:rFonts w:ascii="宋体" w:hAnsi="宋体"/>
-          <w:sz w:val="24"/>
-          <w:lang w:val="de-DE"/>
-        </w:rPr>
-        <w:t>83段以后，</w:t>
-      </w:r>
-      <w:r>
-        <w:rPr>
-          <w:rFonts w:ascii="宋体" w:hAnsi="宋体" w:hint="eastAsia"/>
-          <w:sz w:val="24"/>
-          <w:lang w:val="de-DE"/>
-        </w:rPr>
-        <w:t>Wesen一词被海德格尔重点探究</w:t>
-      </w:r>
-    </w:p>
-    <w:p>
-      <w:pPr>
-        <w:spacing w:line="360" w:lineRule="auto"/>
-        <w:ind w:firstLine="560"/>
-        <w:rPr>
-          <w:rFonts w:ascii="宋体" w:hAnsi="宋体"/>
-          <w:sz w:val="28"/>
-          <w:lang w:val="de-DE"/>
-        </w:rPr>
-      </w:pPr>
-      <w:r>
-        <w:rPr>
-          <w:rFonts w:ascii="宋体" w:hAnsi="宋体"/>
-          <w:sz w:val="28"/>
-          <w:lang w:val="de-DE"/>
-        </w:rPr>
-        <w:t xml:space="preserve">  4.2 Wesen相关词语的词源、关联性与哲学含义</w:t>
-      </w:r>
-    </w:p>
-    <w:p>
-      <w:pPr>
-        <w:spacing w:line="360" w:lineRule="auto"/>
-        <w:ind w:firstLine="480"/>
-        <w:rPr>
-          <w:rFonts w:ascii="宋体" w:hAnsi="宋体"/>
-          <w:sz w:val="24"/>
-          <w:lang w:val="de-DE"/>
-        </w:rPr>
-      </w:pPr>
+    </w:p>
+    <w:p>
+      <w:pPr>
+        <w:spacing w:line="360" w:lineRule="auto"/>
+        <w:ind w:firstLine="480"/>
+        <w:rPr>
+          <w:rFonts w:ascii="宋体" w:hAnsi="宋体" w:hint="eastAsia"/>
+          <w:sz w:val="24"/>
+          <w:lang w:val="de-DE"/>
+        </w:rPr>
+      </w:pPr>
+      <w:r>
+        <w:rPr>
+          <w:rFonts w:ascii="宋体" w:hAnsi="宋体"/>
+          <w:sz w:val="24"/>
+          <w:lang w:val="de-DE"/>
+        </w:rPr>
+        <w:t>gewähren</w:t>
+      </w:r>
+    </w:p>
+    <w:p>
+      <w:pPr>
+        <w:spacing w:line="360" w:lineRule="auto"/>
+        <w:ind w:firstLine="480"/>
+        <w:rPr>
+          <w:rFonts w:ascii="宋体" w:hAnsi="宋体"/>
+          <w:sz w:val="24"/>
+          <w:lang w:val="de-DE"/>
+        </w:rPr>
+      </w:pPr>
+      <w:r>
+        <w:rPr>
+          <w:rFonts w:ascii="宋体" w:hAnsi="宋体" w:hint="eastAsia"/>
+          <w:sz w:val="24"/>
+          <w:lang w:val="de-DE"/>
+        </w:rPr>
+        <w:t>essentia德文作d</w:t>
+      </w:r>
+      <w:r>
+        <w:rPr>
+          <w:rFonts w:ascii="宋体" w:hAnsi="宋体"/>
+          <w:sz w:val="24"/>
+          <w:lang w:val="de-DE"/>
+        </w:rPr>
+        <w:t>ie Essenz，直译为</w:t>
+      </w:r>
+      <w:r>
+        <w:rPr>
+          <w:rFonts w:ascii="宋体" w:hAnsi="宋体" w:hint="eastAsia"/>
+          <w:sz w:val="24"/>
+          <w:lang w:val="de-DE"/>
+        </w:rPr>
+        <w:t>W</w:t>
+      </w:r>
+      <w:r>
+        <w:rPr>
+          <w:rFonts w:ascii="宋体" w:hAnsi="宋体"/>
+          <w:sz w:val="24"/>
+          <w:lang w:val="de-DE"/>
+        </w:rPr>
+        <w:t>esen，</w:t>
+      </w:r>
+      <w:r>
+        <w:rPr>
+          <w:rFonts w:ascii="宋体" w:hAnsi="宋体" w:hint="eastAsia"/>
+          <w:sz w:val="24"/>
+          <w:lang w:val="de-DE"/>
+        </w:rPr>
+        <w:t>Wesenheit</w:t>
+      </w:r>
+      <w:r>
+        <w:rPr>
+          <w:rFonts w:ascii="宋体" w:hAnsi="宋体"/>
+          <w:sz w:val="24"/>
+          <w:lang w:val="de-DE"/>
+        </w:rPr>
+        <w:t>，词义为“精华、核心”，也有化学的浓缩物之义。</w:t>
+      </w:r>
+      <w:r>
+        <w:rPr>
+          <w:rFonts w:ascii="宋体" w:hAnsi="宋体" w:hint="eastAsia"/>
+          <w:sz w:val="24"/>
+          <w:lang w:val="de-DE"/>
+        </w:rPr>
+        <w:t>es</w:t>
+      </w:r>
+      <w:r>
+        <w:rPr>
+          <w:rFonts w:ascii="宋体" w:hAnsi="宋体"/>
+          <w:sz w:val="24"/>
+          <w:lang w:val="de-DE"/>
+        </w:rPr>
+        <w:t>sentia是拉丁文</w:t>
+      </w:r>
+      <w:r>
+        <w:rPr>
+          <w:rFonts w:ascii="宋体" w:hAnsi="宋体"/>
+          <w:sz w:val="24"/>
+          <w:lang w:val="de-DE"/>
+        </w:rPr>
+        <w:t>的</w:t>
+      </w:r>
     </w:p>
     <w:p>
       <w:pPr>
@@ -5791,7 +6931,7 @@
 </file>
 
 <file path=customXml/itemProps1.xml><?xml version="1.0" encoding="utf-8"?>
-<ds:datastoreItem xmlns:ds="http://schemas.openxmlformats.org/officeDocument/2006/customXml" ds:itemID="{CE09750B-E5DD-4C51-A24D-8F3F33FC1DF7}">
+<ds:datastoreItem xmlns:ds="http://schemas.openxmlformats.org/officeDocument/2006/customXml" ds:itemID="{E00A4B3A-DDBD-46AE-B37C-4340FCA918C1}">
   <ds:schemaRefs>
     <ds:schemaRef ds:uri="http://schemas.openxmlformats.org/officeDocument/2006/bibliography"/>
   </ds:schemaRefs>

</xml_diff>